<commit_message>
updated section 3 in report final
</commit_message>
<xml_diff>
--- a/reports/report_final.docx
+++ b/reports/report_final.docx
@@ -27,9 +27,6 @@
             <w:tcW w:w="1980" w:type="dxa"/>
           </w:tcPr>
           <w:p>
-            <w:pPr>
-              <w:jc w:val="center"/>
-            </w:pPr>
             <w:r>
               <w:rPr>
                 <w:noProof/>
@@ -79,56 +76,30 @@
           </w:tcPr>
           <w:p>
             <w:pPr>
-              <w:jc w:val="center"/>
+              <w:pStyle w:val="center"/>
+            </w:pPr>
+            <w:r>
+              <w:t>TRƯỜNG ĐẠI HỌC BÁCH KHOA</w:t>
+            </w:r>
+          </w:p>
+          <w:p>
+            <w:pPr>
+              <w:pStyle w:val="center"/>
+            </w:pPr>
+            <w:r>
+              <w:t>KHOA CÔNG NGHỆ THÔNG TIN</w:t>
+            </w:r>
+          </w:p>
+          <w:p/>
+        </w:tc>
+        <w:tc>
+          <w:tcPr>
+            <w:tcW w:w="1837" w:type="dxa"/>
+          </w:tcPr>
+          <w:p>
+            <w:r>
               <w:rPr>
-                <w:b/>
-                <w:bCs/>
-              </w:rPr>
-            </w:pPr>
-            <w:r>
-              <w:rPr>
-                <w:b/>
-                <w:bCs/>
-              </w:rPr>
-              <w:t>TRƯỜNG ĐẠI HỌC BÁCH KHOA</w:t>
-            </w:r>
-          </w:p>
-          <w:p>
-            <w:pPr>
-              <w:jc w:val="center"/>
-              <w:rPr>
-                <w:b/>
-                <w:bCs/>
-              </w:rPr>
-            </w:pPr>
-            <w:r>
-              <w:rPr>
-                <w:b/>
-                <w:bCs/>
-              </w:rPr>
-              <w:t>KHOA CÔNG NGHỆ THÔNG TIN</w:t>
-            </w:r>
-          </w:p>
-          <w:p>
-            <w:pPr>
-              <w:jc w:val="center"/>
-            </w:pPr>
-          </w:p>
-        </w:tc>
-        <w:tc>
-          <w:tcPr>
-            <w:tcW w:w="1837" w:type="dxa"/>
-          </w:tcPr>
-          <w:p>
-            <w:pPr>
-              <w:jc w:val="center"/>
-            </w:pPr>
-            <w:r>
-              <w:rPr>
-                <w:rFonts w:eastAsia="Times New Roman"/>
                 <w:noProof/>
-                <w:color w:val="000000"/>
-                <w:szCs w:val="26"/>
                 <w:lang w:val="en-AU" w:eastAsia="zh-CN"/>
               </w:rPr>
               <w:drawing>
@@ -171,111 +142,64 @@
         </w:tc>
       </w:tr>
     </w:tbl>
+    <w:p/>
     <w:p>
       <w:pPr>
         <w:jc w:val="center"/>
       </w:pPr>
+      <w:r>
+        <w:t>BÁO CÁO</w:t>
+      </w:r>
     </w:p>
     <w:p>
       <w:pPr>
         <w:jc w:val="center"/>
         <w:rPr>
-          <w:sz w:val="32"/>
-        </w:rPr>
-      </w:pPr>
-      <w:r>
-        <w:rPr>
-          <w:sz w:val="32"/>
-        </w:rPr>
-        <w:t>BÁO CÁO</w:t>
-      </w:r>
-    </w:p>
-    <w:p>
-      <w:pPr>
-        <w:jc w:val="center"/>
-        <w:rPr>
-          <w:sz w:val="32"/>
           <w:lang w:val="vi-VN"/>
         </w:rPr>
       </w:pPr>
       <w:r>
+        <w:t xml:space="preserve">PBL5 - </w:t>
+      </w:r>
+      <w:r>
+        <w:t>ĐỒ ÁN</w:t>
+      </w:r>
+      <w:r>
+        <w:t xml:space="preserve"> </w:t>
+      </w:r>
+      <w:r>
+        <w:t>KỸ THUẬT MÁY TÍNH</w:t>
+      </w:r>
+    </w:p>
+    <w:p/>
+    <w:p>
+      <w:pPr>
+        <w:pStyle w:val="center"/>
         <w:rPr>
-          <w:sz w:val="32"/>
-        </w:rPr>
-        <w:t xml:space="preserve">PBL5 - </w:t>
-      </w:r>
-      <w:r>
-        <w:rPr>
-          <w:sz w:val="32"/>
-        </w:rPr>
-        <w:t>ĐỒ ÁN</w:t>
-      </w:r>
-      <w:r>
-        <w:rPr>
-          <w:sz w:val="32"/>
-        </w:rPr>
-        <w:t xml:space="preserve"> </w:t>
-      </w:r>
-      <w:r>
-        <w:rPr>
-          <w:sz w:val="32"/>
-        </w:rPr>
-        <w:t>KỸ THUẬT MÁY TÍNH</w:t>
-      </w:r>
-    </w:p>
-    <w:p>
-      <w:pPr>
-        <w:jc w:val="center"/>
-      </w:pPr>
-    </w:p>
-    <w:p>
-      <w:pPr>
-        <w:jc w:val="center"/>
-        <w:rPr>
-          <w:b/>
-          <w:iCs/>
-          <w:sz w:val="32"/>
-          <w:szCs w:val="24"/>
-        </w:rPr>
-      </w:pPr>
-    </w:p>
-    <w:p>
-      <w:pPr>
-        <w:jc w:val="center"/>
-        <w:rPr>
-          <w:b/>
-          <w:iCs/>
-          <w:sz w:val="32"/>
-          <w:szCs w:val="24"/>
           <w:lang w:val="vi-VN"/>
         </w:rPr>
       </w:pPr>
       <w:r>
+        <w:t xml:space="preserve">HỆ THỐNG </w:t>
+      </w:r>
+      <w:r>
         <w:rPr>
-          <w:b/>
-          <w:bCs/>
-          <w:iCs/>
-          <w:sz w:val="32"/>
-          <w:szCs w:val="24"/>
-        </w:rPr>
-        <w:t xml:space="preserve">HỆ THỐNG </w:t>
-      </w:r>
-      <w:r>
-        <w:rPr>
-          <w:b/>
-          <w:bCs/>
-          <w:iCs/>
-          <w:sz w:val="32"/>
-          <w:szCs w:val="24"/>
           <w:lang w:val="vi-VN"/>
         </w:rPr>
-        <w:t>NHẬN DIỆN VẬT CẢN VÀ PHÁT HIỆN NGƯỜI THÂN CHO NGƯỜI BỊ KHIẾM THỊ</w:t>
-      </w:r>
-    </w:p>
-    <w:p>
-      <w:pPr>
-        <w:jc w:val="center"/>
-      </w:pPr>
+        <w:t>NHẬN DIỆN VẬT CẢN VÀ PHÁT HIỆN NGƯỜI THÂN CHO NGƯỜ</w:t>
+      </w:r>
+      <w:r>
+        <w:rPr>
+          <w:lang w:val="vi-VN"/>
+        </w:rPr>
+        <w:t>I</w:t>
+      </w:r>
+      <w:r>
+        <w:rPr>
+          <w:lang w:val="vi-VN"/>
+        </w:rPr>
+        <w:t xml:space="preserve"> KHIẾM THỊ</w:t>
+      </w:r>
     </w:p>
     <w:p>
       <w:pPr>
@@ -300,14 +224,8 @@
     </w:p>
     <w:p>
       <w:pPr>
-        <w:rPr>
-          <w:lang w:val="en-GB"/>
-        </w:rPr>
-      </w:pPr>
-    </w:p>
-    <w:p>
-      <w:pPr>
-        <w:ind w:left="1134"/>
+        <w:ind w:firstLine="1276"/>
+        <w:jc w:val="left"/>
         <w:rPr>
           <w:lang w:val="en-GB"/>
         </w:rPr>
@@ -327,7 +245,8 @@
     </w:p>
     <w:p>
       <w:pPr>
-        <w:ind w:left="1134"/>
+        <w:ind w:firstLine="1276"/>
+        <w:jc w:val="left"/>
         <w:rPr>
           <w:lang w:val="en-GB"/>
         </w:rPr>
@@ -397,67 +316,39 @@
             <w:tcW w:w="3421" w:type="dxa"/>
           </w:tcPr>
           <w:p>
+            <w:r>
+              <w:t xml:space="preserve">STT NHÓM: </w:t>
+            </w:r>
+            <w:r>
+              <w:t>26</w:t>
+            </w:r>
+          </w:p>
+          <w:p>
             <w:pPr>
               <w:rPr>
-                <w:sz w:val="24"/>
-                <w:szCs w:val="21"/>
-              </w:rPr>
-            </w:pPr>
-            <w:r>
-              <w:rPr>
-                <w:sz w:val="24"/>
-                <w:szCs w:val="21"/>
-              </w:rPr>
-              <w:t xml:space="preserve">STT NHÓM: </w:t>
-            </w:r>
-            <w:r>
-              <w:rPr>
-                <w:sz w:val="24"/>
-                <w:szCs w:val="21"/>
-              </w:rPr>
-              <w:t>26</w:t>
-            </w:r>
-          </w:p>
-          <w:p>
-            <w:pPr>
-              <w:rPr>
-                <w:sz w:val="24"/>
-                <w:szCs w:val="21"/>
                 <w:lang w:val="en-GB"/>
               </w:rPr>
             </w:pPr>
             <w:r>
+              <w:t xml:space="preserve">HỌ VÀ TÊN </w:t>
+            </w:r>
+            <w:r>
+              <w:t>SINH VIÊN</w:t>
+            </w:r>
+          </w:p>
+        </w:tc>
+        <w:tc>
+          <w:tcPr>
+            <w:tcW w:w="3261" w:type="dxa"/>
+          </w:tcPr>
+          <w:p>
+            <w:pPr>
               <w:rPr>
-                <w:sz w:val="24"/>
-                <w:szCs w:val="21"/>
-              </w:rPr>
-              <w:t xml:space="preserve">HỌ VÀ TÊN </w:t>
-            </w:r>
-            <w:r>
-              <w:rPr>
-                <w:sz w:val="24"/>
-                <w:szCs w:val="21"/>
-              </w:rPr>
-              <w:t>SINH VIÊN</w:t>
-            </w:r>
-          </w:p>
-        </w:tc>
-        <w:tc>
-          <w:tcPr>
-            <w:tcW w:w="3261" w:type="dxa"/>
-          </w:tcPr>
-          <w:p>
-            <w:pPr>
-              <w:rPr>
-                <w:sz w:val="24"/>
-                <w:szCs w:val="21"/>
                 <w:lang w:val="en-GB"/>
               </w:rPr>
             </w:pPr>
             <w:r>
               <w:rPr>
-                <w:sz w:val="24"/>
-                <w:szCs w:val="21"/>
                 <w:lang w:val="en-GB"/>
               </w:rPr>
               <w:t>LỚP HỌC PHẦN ĐỒ ÁN</w:t>
@@ -476,35 +367,25 @@
           <w:p>
             <w:pPr>
               <w:rPr>
-                <w:sz w:val="24"/>
                 <w:szCs w:val="21"/>
               </w:rPr>
             </w:pPr>
             <w:r>
+              <w:t>Nguyễn Nhật Tùng</w:t>
+            </w:r>
+          </w:p>
+        </w:tc>
+        <w:tc>
+          <w:tcPr>
+            <w:tcW w:w="3261" w:type="dxa"/>
+          </w:tcPr>
+          <w:p>
+            <w:pPr>
               <w:rPr>
-                <w:sz w:val="24"/>
-                <w:szCs w:val="24"/>
-              </w:rPr>
-              <w:t>Nguyễn Nhật Tùng</w:t>
-            </w:r>
-          </w:p>
-        </w:tc>
-        <w:tc>
-          <w:tcPr>
-            <w:tcW w:w="3261" w:type="dxa"/>
-          </w:tcPr>
-          <w:p>
-            <w:pPr>
-              <w:rPr>
-                <w:sz w:val="24"/>
                 <w:szCs w:val="21"/>
               </w:rPr>
             </w:pPr>
             <w:r>
-              <w:rPr>
-                <w:sz w:val="24"/>
-                <w:szCs w:val="24"/>
-              </w:rPr>
               <w:t>18.15A</w:t>
             </w:r>
           </w:p>
@@ -521,37 +402,25 @@
           <w:p>
             <w:pPr>
               <w:rPr>
-                <w:sz w:val="24"/>
                 <w:szCs w:val="21"/>
               </w:rPr>
             </w:pPr>
             <w:r>
+              <w:t>Trần Anh Duy</w:t>
+            </w:r>
+          </w:p>
+        </w:tc>
+        <w:tc>
+          <w:tcPr>
+            <w:tcW w:w="3261" w:type="dxa"/>
+          </w:tcPr>
+          <w:p>
+            <w:pPr>
               <w:rPr>
-                <w:color w:val="000000"/>
-                <w:sz w:val="24"/>
-                <w:szCs w:val="24"/>
-              </w:rPr>
-              <w:t>Trần Anh Duy</w:t>
-            </w:r>
-          </w:p>
-        </w:tc>
-        <w:tc>
-          <w:tcPr>
-            <w:tcW w:w="3261" w:type="dxa"/>
-          </w:tcPr>
-          <w:p>
-            <w:pPr>
-              <w:rPr>
-                <w:sz w:val="24"/>
                 <w:szCs w:val="21"/>
               </w:rPr>
             </w:pPr>
             <w:r>
-              <w:rPr>
-                <w:color w:val="000000"/>
-                <w:sz w:val="24"/>
-                <w:szCs w:val="24"/>
-              </w:rPr>
               <w:t>18.15B</w:t>
             </w:r>
           </w:p>
@@ -568,36 +437,25 @@
           <w:p>
             <w:pPr>
               <w:rPr>
-                <w:sz w:val="24"/>
                 <w:szCs w:val="21"/>
               </w:rPr>
             </w:pPr>
             <w:r>
+              <w:t>Lê Hữu Long</w:t>
+            </w:r>
+          </w:p>
+        </w:tc>
+        <w:tc>
+          <w:tcPr>
+            <w:tcW w:w="3261" w:type="dxa"/>
+          </w:tcPr>
+          <w:p>
+            <w:pPr>
               <w:rPr>
-                <w:color w:val="000000"/>
-                <w:sz w:val="24"/>
-                <w:szCs w:val="24"/>
-              </w:rPr>
-              <w:t>Lê Hữu Long</w:t>
-            </w:r>
-          </w:p>
-        </w:tc>
-        <w:tc>
-          <w:tcPr>
-            <w:tcW w:w="3261" w:type="dxa"/>
-          </w:tcPr>
-          <w:p>
-            <w:pPr>
-              <w:rPr>
-                <w:sz w:val="24"/>
                 <w:szCs w:val="21"/>
               </w:rPr>
             </w:pPr>
             <w:r>
-              <w:rPr>
-                <w:sz w:val="24"/>
-                <w:szCs w:val="24"/>
-              </w:rPr>
               <w:t>18.15A</w:t>
             </w:r>
           </w:p>
@@ -614,101 +472,89 @@
           <w:p>
             <w:pPr>
               <w:rPr>
-                <w:sz w:val="24"/>
                 <w:szCs w:val="21"/>
               </w:rPr>
             </w:pPr>
             <w:r>
+              <w:t>Nguyễn Thành Vinh</w:t>
+            </w:r>
+          </w:p>
+        </w:tc>
+        <w:tc>
+          <w:tcPr>
+            <w:tcW w:w="3261" w:type="dxa"/>
+          </w:tcPr>
+          <w:p>
+            <w:pPr>
               <w:rPr>
-                <w:color w:val="000000"/>
-                <w:sz w:val="24"/>
-                <w:szCs w:val="24"/>
-              </w:rPr>
-              <w:t>Nguyễn Thành Vinh</w:t>
-            </w:r>
-          </w:p>
-        </w:tc>
-        <w:tc>
-          <w:tcPr>
-            <w:tcW w:w="3261" w:type="dxa"/>
-          </w:tcPr>
-          <w:p>
-            <w:pPr>
-              <w:rPr>
-                <w:sz w:val="24"/>
                 <w:szCs w:val="21"/>
               </w:rPr>
             </w:pPr>
             <w:r>
-              <w:rPr>
-                <w:sz w:val="24"/>
-                <w:szCs w:val="24"/>
-              </w:rPr>
               <w:t>18.15A</w:t>
             </w:r>
           </w:p>
         </w:tc>
       </w:tr>
     </w:tbl>
-    <w:p>
-      <w:pPr>
-        <w:ind w:left="3600"/>
-      </w:pPr>
-    </w:p>
     <w:p/>
-    <w:p>
-      <w:pPr>
-        <w:ind w:left="3600"/>
-      </w:pPr>
-    </w:p>
-    <w:p>
-      <w:pPr>
-        <w:ind w:left="3600"/>
-      </w:pPr>
-      <w:r>
+    <w:p/>
+    <w:p/>
+    <w:p>
+      <w:pPr>
+        <w:pStyle w:val="center"/>
+        <w:rPr>
+          <w:b w:val="0"/>
+        </w:rPr>
+      </w:pPr>
+      <w:r>
+        <w:rPr>
+          <w:b w:val="0"/>
+        </w:rPr>
         <w:t xml:space="preserve">ĐÀ NẴNG, </w:t>
       </w:r>
       <w:r>
+        <w:rPr>
+          <w:b w:val="0"/>
+        </w:rPr>
         <w:t>0</w:t>
       </w:r>
       <w:r>
+        <w:rPr>
+          <w:b w:val="0"/>
+        </w:rPr>
         <w:t>7</w:t>
       </w:r>
       <w:r>
+        <w:rPr>
+          <w:b w:val="0"/>
+        </w:rPr>
         <w:t>/</w:t>
       </w:r>
       <w:r>
+        <w:rPr>
+          <w:b w:val="0"/>
+        </w:rPr>
         <w:t>20</w:t>
       </w:r>
       <w:r>
+        <w:rPr>
+          <w:b w:val="0"/>
+        </w:rPr>
         <w:t>2</w:t>
       </w:r>
       <w:r>
+        <w:rPr>
+          <w:b w:val="0"/>
+        </w:rPr>
         <w:t>1</w:t>
       </w:r>
     </w:p>
     <w:p>
       <w:pPr>
-        <w:spacing w:before="0" w:line="240" w:lineRule="auto"/>
-        <w:jc w:val="left"/>
-      </w:pPr>
-      <w:r>
-        <w:br w:type="page"/>
-      </w:r>
-    </w:p>
-    <w:p>
-      <w:pPr>
-        <w:jc w:val="center"/>
-        <w:rPr>
-          <w:b/>
-          <w:bCs/>
-        </w:rPr>
-      </w:pPr>
-      <w:r>
-        <w:rPr>
-          <w:b/>
-          <w:bCs/>
-        </w:rPr>
+        <w:pStyle w:val="center"/>
+      </w:pPr>
+      <w:r>
         <w:lastRenderedPageBreak/>
         <w:t>TÓM TẮT ĐỒ ÁN</w:t>
       </w:r>
@@ -766,70 +612,30 @@
       </w:r>
     </w:p>
     <w:p>
-      <w:pPr>
-        <w:rPr>
-          <w:b/>
-        </w:rPr>
-      </w:pPr>
-      <w:r>
-        <w:rPr>
-          <w:b/>
-        </w:rPr>
+      <w:r>
         <w:t>**TODO**: viết phần tóm tắt cuối cùng.</w:t>
       </w:r>
     </w:p>
     <w:p>
-      <w:pPr>
-        <w:spacing w:before="0" w:line="240" w:lineRule="auto"/>
-        <w:jc w:val="left"/>
-      </w:pPr>
       <w:r>
         <w:br w:type="page"/>
       </w:r>
     </w:p>
     <w:p>
       <w:pPr>
-        <w:jc w:val="center"/>
-        <w:rPr>
-          <w:b/>
-          <w:bCs/>
-        </w:rPr>
-      </w:pPr>
-      <w:r>
-        <w:rPr>
-          <w:b/>
-          <w:bCs/>
-        </w:rPr>
+        <w:pStyle w:val="center"/>
+      </w:pPr>
+      <w:r>
         <w:lastRenderedPageBreak/>
         <w:t xml:space="preserve">BẢNG </w:t>
       </w:r>
       <w:r>
-        <w:rPr>
-          <w:b/>
-          <w:bCs/>
-        </w:rPr>
         <w:t>PHÂN CÔNG NHIỆM VỤ</w:t>
       </w:r>
     </w:p>
-    <w:p>
-      <w:pPr>
-        <w:jc w:val="center"/>
-        <w:rPr>
-          <w:b/>
-          <w:bCs/>
-        </w:rPr>
-      </w:pPr>
-    </w:p>
-    <w:p>
-      <w:pPr>
-        <w:rPr>
-          <w:b/>
-        </w:rPr>
-      </w:pPr>
-      <w:r>
-        <w:rPr>
-          <w:b/>
-        </w:rPr>
+    <w:p/>
+    <w:p>
+      <w:r>
         <w:t>**TODO**: hoàn thiện bảng</w:t>
       </w:r>
     </w:p>
@@ -840,9 +646,9 @@
         <w:tblLook w:val="04A0" w:firstRow="1" w:lastRow="0" w:firstColumn="1" w:lastColumn="0" w:noHBand="0" w:noVBand="1"/>
       </w:tblPr>
       <w:tblGrid>
-        <w:gridCol w:w="2376"/>
-        <w:gridCol w:w="4444"/>
-        <w:gridCol w:w="3113"/>
+        <w:gridCol w:w="1945"/>
+        <w:gridCol w:w="5372"/>
+        <w:gridCol w:w="2616"/>
       </w:tblGrid>
       <w:tr>
         <w:tc>
@@ -850,9 +656,6 @@
             <w:tcW w:w="2376" w:type="dxa"/>
           </w:tcPr>
           <w:p>
-            <w:pPr>
-              <w:jc w:val="center"/>
-            </w:pPr>
             <w:r>
               <w:t>Sinh viên thực hiện</w:t>
             </w:r>
@@ -863,9 +666,6 @@
             <w:tcW w:w="4444" w:type="dxa"/>
           </w:tcPr>
           <w:p>
-            <w:pPr>
-              <w:jc w:val="center"/>
-            </w:pPr>
             <w:r>
               <w:t>Các nhiệm vụ</w:t>
             </w:r>
@@ -876,9 +676,6 @@
             <w:tcW w:w="3113" w:type="dxa"/>
           </w:tcPr>
           <w:p>
-            <w:pPr>
-              <w:jc w:val="center"/>
-            </w:pPr>
             <w:r>
               <w:t xml:space="preserve">Tự đánh giá </w:t>
             </w:r>
@@ -887,9 +684,6 @@
             </w:r>
           </w:p>
           <w:p>
-            <w:pPr>
-              <w:jc w:val="center"/>
-            </w:pPr>
             <w:r>
               <w:t xml:space="preserve">(Đã hoàn thành/Chưa hoàn thành/Không </w:t>
             </w:r>
@@ -934,7 +728,6 @@
                 <w:ilvl w:val="0"/>
                 <w:numId w:val="8"/>
               </w:numPr>
-              <w:ind w:left="88" w:hanging="88"/>
             </w:pPr>
             <w:r>
               <w:t>…</w:t>
@@ -1042,34 +835,19 @@
     </w:tbl>
     <w:p/>
     <w:p>
-      <w:pPr>
-        <w:spacing w:before="0" w:line="240" w:lineRule="auto"/>
-        <w:jc w:val="left"/>
-      </w:pPr>
       <w:r>
         <w:br w:type="page"/>
       </w:r>
     </w:p>
     <w:p>
       <w:pPr>
-        <w:spacing w:before="0" w:line="360" w:lineRule="auto"/>
-        <w:jc w:val="center"/>
+        <w:pStyle w:val="center"/>
         <w:rPr>
-          <w:rFonts w:eastAsia="Times New Roman"/>
-          <w:b/>
-          <w:bCs/>
-          <w:color w:val="000000"/>
-          <w:szCs w:val="26"/>
           <w:lang w:val="en-GB" w:eastAsia="en-GB"/>
         </w:rPr>
       </w:pPr>
       <w:r>
         <w:rPr>
-          <w:rFonts w:eastAsia="Times New Roman"/>
-          <w:b/>
-          <w:bCs/>
-          <w:color w:val="000000"/>
-          <w:szCs w:val="26"/>
           <w:lang w:val="en-GB" w:eastAsia="en-GB"/>
         </w:rPr>
         <w:lastRenderedPageBreak/>
@@ -1078,35 +856,18 @@
     </w:p>
     <w:p>
       <w:pPr>
-        <w:spacing w:before="0" w:line="360" w:lineRule="auto"/>
-        <w:jc w:val="center"/>
         <w:rPr>
-          <w:rFonts w:eastAsia="Times New Roman"/>
-          <w:b/>
-          <w:bCs/>
-          <w:color w:val="000000"/>
-          <w:szCs w:val="26"/>
           <w:lang w:val="en-GB" w:eastAsia="en-GB"/>
         </w:rPr>
       </w:pPr>
       <w:r>
         <w:rPr>
-          <w:rFonts w:eastAsia="Times New Roman"/>
-          <w:b/>
-          <w:bCs/>
-          <w:color w:val="000000"/>
-          <w:szCs w:val="26"/>
           <w:lang w:val="en-GB" w:eastAsia="en-GB"/>
         </w:rPr>
         <w:t>(tối đa 3 cấp)</w:t>
       </w:r>
       <w:r>
         <w:rPr>
-          <w:rFonts w:eastAsia="Times New Roman"/>
-          <w:b/>
-          <w:bCs/>
-          <w:color w:val="000000"/>
-          <w:szCs w:val="26"/>
           <w:lang w:val="en-GB" w:eastAsia="en-GB"/>
         </w:rPr>
         <w:t xml:space="preserve"> **TODO**</w:t>
@@ -1114,24 +875,12 @@
     </w:p>
     <w:p>
       <w:pPr>
-        <w:spacing w:before="0" w:line="240" w:lineRule="auto"/>
-        <w:jc w:val="left"/>
         <w:rPr>
-          <w:rFonts w:eastAsia="Times New Roman"/>
-          <w:b/>
-          <w:bCs/>
-          <w:color w:val="000000"/>
-          <w:szCs w:val="26"/>
           <w:lang w:eastAsia="en-GB"/>
         </w:rPr>
       </w:pPr>
       <w:r>
         <w:rPr>
-          <w:rFonts w:eastAsia="Times New Roman"/>
-          <w:b/>
-          <w:bCs/>
-          <w:color w:val="000000"/>
-          <w:szCs w:val="26"/>
           <w:lang w:val="vi-VN" w:eastAsia="en-GB"/>
         </w:rPr>
         <w:br w:type="page"/>
@@ -1139,8 +888,7 @@
     </w:p>
     <w:p>
       <w:pPr>
-        <w:pStyle w:val="h1"/>
-        <w:spacing w:line="360" w:lineRule="auto"/>
+        <w:pStyle w:val="Heading1"/>
       </w:pPr>
       <w:r>
         <w:lastRenderedPageBreak/>
@@ -1148,23 +896,23 @@
       </w:r>
     </w:p>
     <w:p>
-      <w:pPr>
-        <w:spacing w:line="360" w:lineRule="auto"/>
-        <w:rPr>
-          <w:b/>
-        </w:rPr>
-      </w:pPr>
-      <w:r>
-        <w:rPr>
-          <w:b/>
-        </w:rPr>
-        <w:t>*TODO*: thống kê số người bị khiếm thị trên thế giới và tại việt nam.</w:t>
-      </w:r>
-    </w:p>
-    <w:p>
-      <w:pPr>
-        <w:spacing w:line="360" w:lineRule="auto"/>
-      </w:pPr>
+      <w:r>
+        <w:t>Năm 2020, trên thế giới có khoảng 49.1 triệu người bị mù, tăng 42.8% so với năm 1990</w:t>
+      </w:r>
+      <w:r>
+        <w:t xml:space="preserve"> </w:t>
+      </w:r>
+      <w:r>
+        <w:t>[1]</w:t>
+      </w:r>
+      <w:r>
+        <w:t xml:space="preserve">. Còn ở Việt Nam hiện nay có khoảng </w:t>
+      </w:r>
+      <w:r>
+        <w:t>2 triệu người bị mù và thị lực kém, sau đây gọi tắt là người khiếm thị [2].</w:t>
+      </w:r>
+    </w:p>
+    <w:p>
       <w:r>
         <w:t>Để khắc phục khó khăn đi lại của người khiếm thị</w:t>
       </w:r>
@@ -1182,31 +930,84 @@
       </w:r>
     </w:p>
     <w:p>
-      <w:pPr>
-        <w:spacing w:line="360" w:lineRule="auto"/>
-      </w:pPr>
       <w:r>
         <w:t>Với sự phát triển mạnh của trí tuệ nhân tạo, hay học máy nói riêng trong thời gian gần đây, trên thế giới đã có nhiều công trình nghiên cứu ứng dụng chúng để chế tạo thiết bị thông minh hỗ trợ việc đi lại cho người khiếm thị</w:t>
       </w:r>
       <w:r>
-        <w:t xml:space="preserve"> với độ chính xác cao và nhiều tính năng hữu ích: nhận diện vật cản[1], cảnh báo khoảng cách gần, đọc văn bản[2], thông báo vật thể bằng âm thanh 3D[3],… Trong khi đó các công trình nghiên cứu khoa học tương tự vẫn chưa được thực hiện nhiều. Các giải pháp đã nghiên cứu thì chưa phát hiện được nhiều vật thể[4] hoặc mức độ hỗ trợ còn hạn chế[5].</w:t>
-      </w:r>
-    </w:p>
-    <w:p>
-      <w:pPr>
-        <w:spacing w:line="360" w:lineRule="auto"/>
-      </w:pPr>
-      <w:r>
-        <w:t>Vì vậy trong đề tài này, nhóm tiến hành nghiên cứu giải pháp thông minh có ứng dụng học máy, thiết bị nhúng</w:t>
-      </w:r>
-      <w:r>
-        <w:t xml:space="preserve"> và IoT giúp hỗ trợ người khiếm thị tốt hơn trong việc đi lại trên đường phố đô thị, tăng tính chủ động của người khiếm thị trong việc đi lại, và giúp người thân giám sát được vị trí của thiết bị qua Internet.</w:t>
-      </w:r>
-    </w:p>
-    <w:p>
-      <w:pPr>
-        <w:pStyle w:val="h1"/>
-        <w:spacing w:line="360" w:lineRule="auto"/>
+        <w:t xml:space="preserve"> với độ chính xác cao và nhiều tính năng hữu ích: nhận diện vật cả</w:t>
+      </w:r>
+      <w:r>
+        <w:t>n [3</w:t>
+      </w:r>
+      <w:r>
+        <w:t>], cảnh báo khoảng cách gần, đọc văn bả</w:t>
+      </w:r>
+      <w:r>
+        <w:t>n [4</w:t>
+      </w:r>
+      <w:r>
+        <w:t>], thông báo vật thể bằ</w:t>
+      </w:r>
+      <w:r>
+        <w:t>ng âm thanh 3D [5</w:t>
+      </w:r>
+      <w:r>
+        <w:t>],… Trong khi đó các công trình nghiên cứu khoa học tương tự vẫn chưa được thực hiện nhiều. Các giải pháp đã nghiên cứu thì chưa phát hiện được nhiều vật thể</w:t>
+      </w:r>
+      <w:r>
+        <w:t xml:space="preserve"> [6</w:t>
+      </w:r>
+      <w:r>
+        <w:t>] hoặc mức độ hỗ trợ còn hạn chế</w:t>
+      </w:r>
+      <w:r>
+        <w:t xml:space="preserve"> </w:t>
+      </w:r>
+      <w:r>
+        <w:t>[</w:t>
+      </w:r>
+      <w:r>
+        <w:t>7</w:t>
+      </w:r>
+      <w:r>
+        <w:t>].</w:t>
+      </w:r>
+    </w:p>
+    <w:p>
+      <w:r>
+        <w:t xml:space="preserve">Nhằm hỗ trợ người khiếm thị tốt hơn trong việc đi lại trên đường </w:t>
+      </w:r>
+      <w:r>
+        <w:t>phố</w:t>
+      </w:r>
+      <w:r>
+        <w:t xml:space="preserve"> đô thị, tăng tính chủ động của người khiếm thị trong việc đi lại, và giúp người thân giám sát được vị trí của thiết bị qua Internet</w:t>
+      </w:r>
+      <w:r>
+        <w:t>, nhóm tiến hành nghiên cứu giải pháp thông minh có ứng dụng học máy, thiết bị nhúng</w:t>
+      </w:r>
+      <w:r>
+        <w:t xml:space="preserve"> và IoT giúp </w:t>
+      </w:r>
+      <w:r>
+        <w:t>nhận diện vật cản và người thân (sau đây gọi tắt là vật cản) qua camera và thông báo vật cản nhận diện được qua loa, đồng thời liên tục gửi vị trí GPS của thiết bị tới máy chủ</w:t>
+      </w:r>
+      <w:r>
+        <w:t>.</w:t>
+      </w:r>
+    </w:p>
+    <w:p>
+      <w:pPr>
+        <w:spacing w:before="0" w:line="240" w:lineRule="auto"/>
+        <w:jc w:val="left"/>
+      </w:pPr>
+      <w:r>
+        <w:br w:type="page"/>
+      </w:r>
+    </w:p>
+    <w:p>
+      <w:pPr>
+        <w:pStyle w:val="Heading1"/>
         <w:rPr>
           <w:rFonts w:eastAsia="Calibri" w:cs="Times New Roman"/>
           <w:szCs w:val="22"/>
@@ -1222,8 +1023,7 @@
     </w:p>
     <w:p>
       <w:pPr>
-        <w:pStyle w:val="h2"/>
-        <w:spacing w:line="360" w:lineRule="auto"/>
+        <w:pStyle w:val="Style1"/>
       </w:pPr>
       <w:r>
         <w:t>Giải pháp về</w:t>
@@ -1238,109 +1038,21 @@
     <w:p>
       <w:pPr>
         <w:pStyle w:val="h3"/>
-        <w:spacing w:line="360" w:lineRule="auto"/>
-      </w:pPr>
-      <w:r>
-        <w:t>Chức năng chụp và lưu ảnh từ camera</w:t>
-      </w:r>
-    </w:p>
-    <w:p>
-      <w:pPr>
-        <w:pStyle w:val="h2"/>
-        <w:numPr>
-          <w:ilvl w:val="2"/>
-          <w:numId w:val="10"/>
-        </w:numPr>
-        <w:spacing w:line="360" w:lineRule="auto"/>
-        <w:ind w:left="505" w:hanging="505"/>
-      </w:pPr>
-      <w:r>
-        <w:t>Chức năng thông báo bằng loa</w:t>
-      </w:r>
-    </w:p>
-    <w:p>
-      <w:pPr>
-        <w:pStyle w:val="h2"/>
-        <w:numPr>
-          <w:ilvl w:val="2"/>
-          <w:numId w:val="10"/>
-        </w:numPr>
-        <w:spacing w:line="360" w:lineRule="auto"/>
-        <w:ind w:left="505" w:hanging="505"/>
-      </w:pPr>
-      <w:r>
-        <w:t>Chức năng gửi tọa độ GPS từ thiết bị tới máy chủ</w:t>
-      </w:r>
-    </w:p>
-    <w:p>
-      <w:pPr>
-        <w:pStyle w:val="h2"/>
-        <w:spacing w:line="360" w:lineRule="auto"/>
-      </w:pPr>
-      <w:r>
-        <w:t>Giải pháp về phần mềm</w:t>
-      </w:r>
-    </w:p>
-    <w:p>
-      <w:pPr>
-        <w:pStyle w:val="h3"/>
-        <w:spacing w:line="360" w:lineRule="auto"/>
-      </w:pPr>
-      <w:r>
-        <w:t>Chức năng nhận diện vật thể trong ảnh</w:t>
-      </w:r>
-    </w:p>
-    <w:p>
-      <w:pPr>
-        <w:pStyle w:val="h3"/>
-        <w:spacing w:line="360" w:lineRule="auto"/>
-      </w:pPr>
-      <w:r>
-        <w:t>Chức năng hiển thị tọa độ GPS của thiết bị từ website của máy chủ</w:t>
-      </w:r>
-    </w:p>
-    <w:p>
-      <w:pPr>
-        <w:pStyle w:val="h1"/>
-        <w:spacing w:line="360" w:lineRule="auto"/>
-      </w:pPr>
-      <w:r>
-        <w:t>Kết quả</w:t>
-      </w:r>
-    </w:p>
-    <w:p>
-      <w:pPr>
-        <w:spacing w:line="360" w:lineRule="auto"/>
-      </w:pPr>
-      <w:r>
-        <w:t xml:space="preserve">Sinh viên trình bày các kết quả đạt được, các chức năng đã triển khai/thử nghiệm, kết quả </w:t>
-      </w:r>
-      <w:r>
-        <w:t xml:space="preserve">cụ thể khi </w:t>
-      </w:r>
-      <w:r>
-        <w:t>thực hiện các chức năng</w:t>
-      </w:r>
-      <w:r>
-        <w:t xml:space="preserve">. </w:t>
-      </w:r>
-      <w:r>
-        <w:t>Nhóm SV c</w:t>
-      </w:r>
-      <w:r>
-        <w:t xml:space="preserve">hú ý </w:t>
-      </w:r>
-      <w:r>
-        <w:t xml:space="preserve">mô tả </w:t>
-      </w:r>
-      <w:r>
-        <w:t xml:space="preserve">các </w:t>
-      </w:r>
-      <w:r>
-        <w:t>chi tiết</w:t>
-      </w:r>
-      <w:r>
-        <w:t xml:space="preserve"> về:</w:t>
+      </w:pPr>
+      <w:r>
+        <w:t xml:space="preserve">Chức năng chụp </w:t>
+      </w:r>
+      <w:r>
+        <w:t xml:space="preserve">ảnh từ camera và </w:t>
+      </w:r>
+      <w:r>
+        <w:t xml:space="preserve">thông báo </w:t>
+      </w:r>
+      <w:r>
+        <w:t>vật thể nhận diện được ra</w:t>
+      </w:r>
+      <w:r>
+        <w:t xml:space="preserve"> loa</w:t>
       </w:r>
     </w:p>
     <w:p>
@@ -1348,61 +1060,262 @@
         <w:pStyle w:val="ListParagraph"/>
         <w:numPr>
           <w:ilvl w:val="0"/>
-          <w:numId w:val="7"/>
+          <w:numId w:val="12"/>
         </w:numPr>
-        <w:spacing w:line="360" w:lineRule="auto"/>
-      </w:pPr>
-      <w:r>
-        <w:t>dữ liệu</w:t>
-      </w:r>
-      <w:r>
-        <w:t xml:space="preserve"> </w:t>
-      </w:r>
-      <w:r>
-        <w:t>đã sử dụng</w:t>
-      </w:r>
-      <w:r>
-        <w:t xml:space="preserve">: nguồn gốc dữ liệu và </w:t>
-      </w:r>
-      <w:r>
-        <w:t>cách thức thu thập</w:t>
-      </w:r>
-      <w:r>
-        <w:t>;</w:t>
-      </w:r>
-      <w:r>
-        <w:t xml:space="preserve"> các tính chất của dữ liệu</w:t>
-      </w:r>
-      <w:r>
-        <w:t xml:space="preserve"> ví dụ như độ phân giải, dải giá trị,…; cách phân chia và </w:t>
-      </w:r>
-      <w:r>
-        <w:t>kích thước tập huấn luyện/</w:t>
-      </w:r>
-      <w:r>
-        <w:t>xác nhận</w:t>
-      </w:r>
-      <w:r>
-        <w:t>/</w:t>
-      </w:r>
-      <w:r>
-        <w:t>kiểm thử</w:t>
-      </w:r>
-      <w:r>
-        <w:t>;</w:t>
-      </w:r>
-    </w:p>
+      </w:pPr>
+      <w:r>
+        <w:t>Các linh kiện sử dụng:</w:t>
+      </w:r>
+    </w:p>
+    <w:tbl>
+      <w:tblPr>
+        <w:tblStyle w:val="TableGrid"/>
+        <w:tblW w:w="0" w:type="auto"/>
+        <w:tblLook w:val="04A0" w:firstRow="1" w:lastRow="0" w:firstColumn="1" w:lastColumn="0" w:noHBand="0" w:noVBand="1"/>
+      </w:tblPr>
+      <w:tblGrid>
+        <w:gridCol w:w="1857"/>
+        <w:gridCol w:w="1857"/>
+        <w:gridCol w:w="1858"/>
+        <w:gridCol w:w="1858"/>
+        <w:gridCol w:w="1858"/>
+      </w:tblGrid>
+      <w:tr>
+        <w:tc>
+          <w:tcPr>
+            <w:tcW w:w="1857" w:type="dxa"/>
+          </w:tcPr>
+          <w:p>
+            <w:pPr>
+              <w:spacing w:before="0"/>
+              <w:jc w:val="center"/>
+            </w:pPr>
+            <w:r>
+              <w:t>Thứ tự</w:t>
+            </w:r>
+          </w:p>
+        </w:tc>
+        <w:tc>
+          <w:tcPr>
+            <w:tcW w:w="1857" w:type="dxa"/>
+          </w:tcPr>
+          <w:p>
+            <w:pPr>
+              <w:spacing w:before="0"/>
+              <w:jc w:val="center"/>
+            </w:pPr>
+            <w:r>
+              <w:t>Tên linh kiện</w:t>
+            </w:r>
+          </w:p>
+        </w:tc>
+        <w:tc>
+          <w:tcPr>
+            <w:tcW w:w="1858" w:type="dxa"/>
+          </w:tcPr>
+          <w:p>
+            <w:pPr>
+              <w:spacing w:before="0"/>
+              <w:jc w:val="center"/>
+            </w:pPr>
+            <w:r>
+              <w:t>Thông số đầu vào</w:t>
+            </w:r>
+          </w:p>
+        </w:tc>
+        <w:tc>
+          <w:tcPr>
+            <w:tcW w:w="1858" w:type="dxa"/>
+          </w:tcPr>
+          <w:p>
+            <w:pPr>
+              <w:spacing w:before="0"/>
+              <w:jc w:val="center"/>
+            </w:pPr>
+            <w:r>
+              <w:t>Thông số đầu ra</w:t>
+            </w:r>
+          </w:p>
+        </w:tc>
+        <w:tc>
+          <w:tcPr>
+            <w:tcW w:w="1858" w:type="dxa"/>
+          </w:tcPr>
+          <w:p>
+            <w:pPr>
+              <w:spacing w:before="0"/>
+              <w:jc w:val="center"/>
+            </w:pPr>
+            <w:r>
+              <w:t>Nguyên tắc hoạt động</w:t>
+            </w:r>
+          </w:p>
+        </w:tc>
+      </w:tr>
+      <w:tr>
+        <w:tc>
+          <w:tcPr>
+            <w:tcW w:w="1857" w:type="dxa"/>
+          </w:tcPr>
+          <w:p>
+            <w:pPr>
+              <w:jc w:val="center"/>
+            </w:pPr>
+            <w:r>
+              <w:t>1</w:t>
+            </w:r>
+          </w:p>
+        </w:tc>
+        <w:tc>
+          <w:tcPr>
+            <w:tcW w:w="1857" w:type="dxa"/>
+          </w:tcPr>
+          <w:p/>
+        </w:tc>
+        <w:tc>
+          <w:tcPr>
+            <w:tcW w:w="1858" w:type="dxa"/>
+          </w:tcPr>
+          <w:p/>
+        </w:tc>
+        <w:tc>
+          <w:tcPr>
+            <w:tcW w:w="1858" w:type="dxa"/>
+          </w:tcPr>
+          <w:p/>
+        </w:tc>
+        <w:tc>
+          <w:tcPr>
+            <w:tcW w:w="1858" w:type="dxa"/>
+          </w:tcPr>
+          <w:p/>
+        </w:tc>
+      </w:tr>
+      <w:tr>
+        <w:tc>
+          <w:tcPr>
+            <w:tcW w:w="1857" w:type="dxa"/>
+          </w:tcPr>
+          <w:p>
+            <w:pPr>
+              <w:jc w:val="center"/>
+            </w:pPr>
+            <w:r>
+              <w:t>2</w:t>
+            </w:r>
+          </w:p>
+        </w:tc>
+        <w:tc>
+          <w:tcPr>
+            <w:tcW w:w="1857" w:type="dxa"/>
+          </w:tcPr>
+          <w:p/>
+        </w:tc>
+        <w:tc>
+          <w:tcPr>
+            <w:tcW w:w="1858" w:type="dxa"/>
+          </w:tcPr>
+          <w:p/>
+        </w:tc>
+        <w:tc>
+          <w:tcPr>
+            <w:tcW w:w="1858" w:type="dxa"/>
+          </w:tcPr>
+          <w:p/>
+        </w:tc>
+        <w:tc>
+          <w:tcPr>
+            <w:tcW w:w="1858" w:type="dxa"/>
+          </w:tcPr>
+          <w:p/>
+        </w:tc>
+      </w:tr>
+    </w:tbl>
+    <w:p/>
     <w:p>
       <w:pPr>
         <w:pStyle w:val="ListParagraph"/>
         <w:numPr>
           <w:ilvl w:val="0"/>
-          <w:numId w:val="7"/>
+          <w:numId w:val="12"/>
         </w:numPr>
-        <w:spacing w:line="360" w:lineRule="auto"/>
-      </w:pPr>
-      <w:r>
-        <w:t>các công cụ và framework đã dùng;</w:t>
+      </w:pPr>
+      <w:r>
+        <w:t>Sơ đồ khối:</w:t>
+      </w:r>
+    </w:p>
+    <w:p>
+      <w:pPr>
+        <w:keepNext/>
+        <w:jc w:val="center"/>
+      </w:pPr>
+      <w:r>
+        <w:pict w14:anchorId="2AF2CCDA">
+          <v:shapetype id="_x0000_t75" coordsize="21600,21600" o:spt="75" o:preferrelative="t" path="m@4@5l@4@11@9@11@9@5xe" filled="f" stroked="f">
+            <v:stroke joinstyle="miter"/>
+            <v:formulas>
+              <v:f eqn="if lineDrawn pixelLineWidth 0"/>
+              <v:f eqn="sum @0 1 0"/>
+              <v:f eqn="sum 0 0 @1"/>
+              <v:f eqn="prod @2 1 2"/>
+              <v:f eqn="prod @3 21600 pixelWidth"/>
+              <v:f eqn="prod @3 21600 pixelHeight"/>
+              <v:f eqn="sum @0 0 1"/>
+              <v:f eqn="prod @6 1 2"/>
+              <v:f eqn="prod @7 21600 pixelWidth"/>
+              <v:f eqn="sum @8 21600 0"/>
+              <v:f eqn="prod @7 21600 pixelHeight"/>
+              <v:f eqn="sum @10 21600 0"/>
+            </v:formulas>
+            <v:path o:extrusionok="f" gradientshapeok="t" o:connecttype="rect"/>
+            <o:lock v:ext="edit" aspectratio="t"/>
+          </v:shapetype>
+          <v:shape id="_x0000_i1025" type="#_x0000_t75" style="width:130.65pt;height:397.1pt">
+            <v:imagedata r:id="rId11" o:title="camera_loa"/>
+          </v:shape>
+        </w:pict>
+      </w:r>
+    </w:p>
+    <w:p>
+      <w:pPr>
+        <w:pStyle w:val="Caption"/>
+        <w:rPr>
+          <w:b w:val="0"/>
+          <w:bCs w:val="0"/>
+          <w:szCs w:val="22"/>
+        </w:rPr>
+      </w:pPr>
+      <w:r>
+        <w:t xml:space="preserve">Hình </w:t>
+      </w:r>
+      <w:fldSimple w:instr=" SEQ Hình \* ARABIC ">
+        <w:r>
+          <w:rPr>
+            <w:noProof/>
+          </w:rPr>
+          <w:t>1</w:t>
+        </w:r>
+      </w:fldSimple>
+      <w:r>
+        <w:t>. Sơ đồ khối</w:t>
+      </w:r>
+      <w:r>
+        <w:rPr>
+          <w:b w:val="0"/>
+          <w:bCs w:val="0"/>
+          <w:szCs w:val="22"/>
+        </w:rPr>
+        <w:t xml:space="preserve"> </w:t>
+      </w:r>
+      <w:r>
+        <w:rPr>
+          <w:bCs w:val="0"/>
+          <w:szCs w:val="22"/>
+        </w:rPr>
+        <w:t>chức năng</w:t>
+      </w:r>
+      <w:r>
+        <w:t xml:space="preserve"> chụp ảnh từ camera và thông báo vật thể nhận diện được ra loa.</w:t>
       </w:r>
     </w:p>
     <w:p>
@@ -1410,48 +1323,20 @@
         <w:pStyle w:val="ListParagraph"/>
         <w:numPr>
           <w:ilvl w:val="0"/>
-          <w:numId w:val="7"/>
+          <w:numId w:val="12"/>
         </w:numPr>
-        <w:spacing w:line="360" w:lineRule="auto"/>
-      </w:pPr>
-      <w:r>
-        <w:t xml:space="preserve">các </w:t>
-      </w:r>
-      <w:r>
-        <w:t xml:space="preserve">điều kiện </w:t>
-      </w:r>
-      <w:r>
-        <w:t>tiến hành thực</w:t>
-      </w:r>
-      <w:r>
-        <w:t xml:space="preserve"> nghiệm</w:t>
-      </w:r>
-      <w:r>
-        <w:t>:</w:t>
-      </w:r>
-      <w:r>
-        <w:t xml:space="preserve"> giá trị các tham số của các hàm API và giải thích, điều kiện </w:t>
-      </w:r>
-      <w:r>
-        <w:t xml:space="preserve">của </w:t>
-      </w:r>
-      <w:r>
-        <w:t>môi trường</w:t>
-      </w:r>
-      <w:r>
-        <w:t xml:space="preserve"> như ánh sáng</w:t>
-      </w:r>
-      <w:r>
-        <w:t>,</w:t>
-      </w:r>
-      <w:r>
-        <w:t xml:space="preserve"> thời tiết,</w:t>
-      </w:r>
-      <w:r>
-        <w:t>…</w:t>
-      </w:r>
-      <w:r>
-        <w:t>;</w:t>
+      </w:pPr>
+      <w:r>
+        <w:lastRenderedPageBreak/>
+        <w:t>Mô tả nguyên lý hoạt động:</w:t>
+      </w:r>
+    </w:p>
+    <w:p>
+      <w:pPr>
+        <w:pStyle w:val="h3"/>
+      </w:pPr>
+      <w:r>
+        <w:t>Chức năng gửi tọa độ GPS từ thiết bị tới máy chủ</w:t>
       </w:r>
     </w:p>
     <w:p>
@@ -1459,109 +1344,1424 @@
         <w:pStyle w:val="ListParagraph"/>
         <w:numPr>
           <w:ilvl w:val="0"/>
-          <w:numId w:val="7"/>
+          <w:numId w:val="12"/>
         </w:numPr>
-        <w:spacing w:line="360" w:lineRule="auto"/>
-      </w:pPr>
-      <w:r>
-        <w:t xml:space="preserve">các </w:t>
-      </w:r>
-      <w:r>
-        <w:t>độ đo (metrics)</w:t>
-      </w:r>
-      <w:r>
-        <w:t xml:space="preserve"> cụ thể dùng để </w:t>
-      </w:r>
-      <w:r>
-        <w:t xml:space="preserve">đánh giá </w:t>
-      </w:r>
-      <w:r>
-        <w:t xml:space="preserve">hiệu </w:t>
-      </w:r>
-      <w:r>
-        <w:t>suất</w:t>
-      </w:r>
-      <w:r>
-        <w:t xml:space="preserve"> của </w:t>
-      </w:r>
-      <w:r>
-        <w:t>giải pháp</w:t>
-      </w:r>
-      <w:r>
-        <w:t xml:space="preserve"> như </w:t>
-      </w:r>
-      <w:r>
-        <w:t>độ chính xác</w:t>
-      </w:r>
-      <w:r>
-        <w:t xml:space="preserve"> (ví dụ đo bằng RMSE hoặc MAPE</w:t>
-      </w:r>
-      <w:r>
-        <w:t>)</w:t>
-      </w:r>
-      <w:r>
-        <w:t>, tốc độ thực thi</w:t>
-      </w:r>
-      <w:r>
-        <w:t xml:space="preserve"> (ví dụ đo bằng FPS</w:t>
-      </w:r>
-      <w:r>
-        <w:t xml:space="preserve"> hoặc thời gian chạy</w:t>
-      </w:r>
-      <w:r>
-        <w:t>)</w:t>
-      </w:r>
-      <w:r>
-        <w:t xml:space="preserve">, </w:t>
-      </w:r>
-      <w:r>
-        <w:t xml:space="preserve">độ ổn định, </w:t>
-      </w:r>
-      <w:r>
-        <w:t xml:space="preserve">tính bảo mật, </w:t>
-      </w:r>
-      <w:r>
-        <w:t>khả năng mở rộng</w:t>
-      </w:r>
-      <w:r>
-        <w:t>,..</w:t>
-      </w:r>
-      <w:r>
-        <w:t>.</w:t>
-      </w:r>
-      <w:r>
-        <w:t>;</w:t>
-      </w:r>
-    </w:p>
+      </w:pPr>
+      <w:r>
+        <w:t>Các linh kiện sử dụng:</w:t>
+      </w:r>
+    </w:p>
+    <w:tbl>
+      <w:tblPr>
+        <w:tblStyle w:val="TableGrid"/>
+        <w:tblW w:w="0" w:type="auto"/>
+        <w:tblLook w:val="04A0" w:firstRow="1" w:lastRow="0" w:firstColumn="1" w:lastColumn="0" w:noHBand="0" w:noVBand="1"/>
+      </w:tblPr>
+      <w:tblGrid>
+        <w:gridCol w:w="1857"/>
+        <w:gridCol w:w="1857"/>
+        <w:gridCol w:w="1858"/>
+        <w:gridCol w:w="1858"/>
+        <w:gridCol w:w="1858"/>
+      </w:tblGrid>
+      <w:tr>
+        <w:tc>
+          <w:tcPr>
+            <w:tcW w:w="1857" w:type="dxa"/>
+          </w:tcPr>
+          <w:p>
+            <w:pPr>
+              <w:spacing w:before="0"/>
+              <w:jc w:val="center"/>
+            </w:pPr>
+            <w:r>
+              <w:t>Thứ tự</w:t>
+            </w:r>
+          </w:p>
+        </w:tc>
+        <w:tc>
+          <w:tcPr>
+            <w:tcW w:w="1857" w:type="dxa"/>
+          </w:tcPr>
+          <w:p>
+            <w:pPr>
+              <w:spacing w:before="0"/>
+              <w:jc w:val="center"/>
+            </w:pPr>
+            <w:r>
+              <w:t>Tên linh kiện</w:t>
+            </w:r>
+          </w:p>
+        </w:tc>
+        <w:tc>
+          <w:tcPr>
+            <w:tcW w:w="1858" w:type="dxa"/>
+          </w:tcPr>
+          <w:p>
+            <w:pPr>
+              <w:spacing w:before="0"/>
+              <w:jc w:val="center"/>
+            </w:pPr>
+            <w:r>
+              <w:t>Thông số đầu vào</w:t>
+            </w:r>
+          </w:p>
+        </w:tc>
+        <w:tc>
+          <w:tcPr>
+            <w:tcW w:w="1858" w:type="dxa"/>
+          </w:tcPr>
+          <w:p>
+            <w:pPr>
+              <w:spacing w:before="0"/>
+              <w:jc w:val="center"/>
+            </w:pPr>
+            <w:r>
+              <w:t>Thông số đầu ra</w:t>
+            </w:r>
+          </w:p>
+        </w:tc>
+        <w:tc>
+          <w:tcPr>
+            <w:tcW w:w="1858" w:type="dxa"/>
+          </w:tcPr>
+          <w:p>
+            <w:pPr>
+              <w:spacing w:before="0"/>
+              <w:jc w:val="center"/>
+            </w:pPr>
+            <w:r>
+              <w:t>Nguyên tắc hoạt động</w:t>
+            </w:r>
+          </w:p>
+        </w:tc>
+      </w:tr>
+      <w:tr>
+        <w:tc>
+          <w:tcPr>
+            <w:tcW w:w="1857" w:type="dxa"/>
+          </w:tcPr>
+          <w:p>
+            <w:pPr>
+              <w:jc w:val="center"/>
+            </w:pPr>
+            <w:r>
+              <w:t>1</w:t>
+            </w:r>
+          </w:p>
+        </w:tc>
+        <w:tc>
+          <w:tcPr>
+            <w:tcW w:w="1857" w:type="dxa"/>
+          </w:tcPr>
+          <w:p/>
+        </w:tc>
+        <w:tc>
+          <w:tcPr>
+            <w:tcW w:w="1858" w:type="dxa"/>
+          </w:tcPr>
+          <w:p/>
+        </w:tc>
+        <w:tc>
+          <w:tcPr>
+            <w:tcW w:w="1858" w:type="dxa"/>
+          </w:tcPr>
+          <w:p/>
+        </w:tc>
+        <w:tc>
+          <w:tcPr>
+            <w:tcW w:w="1858" w:type="dxa"/>
+          </w:tcPr>
+          <w:p/>
+        </w:tc>
+      </w:tr>
+    </w:tbl>
     <w:p>
       <w:pPr>
         <w:pStyle w:val="ListParagraph"/>
         <w:numPr>
           <w:ilvl w:val="0"/>
-          <w:numId w:val="7"/>
+          <w:numId w:val="12"/>
         </w:numPr>
-        <w:spacing w:line="360" w:lineRule="auto"/>
-      </w:pPr>
-      <w:r>
-        <w:t>quy trình và điều kiện kiểm thử</w:t>
-      </w:r>
-      <w:r>
-        <w:t xml:space="preserve"> hệ thống</w:t>
-      </w:r>
-      <w:r>
-        <w:t>,</w:t>
-      </w:r>
-      <w:r>
-        <w:t xml:space="preserve"> và các kết quả đánh giá hệ thống theo các tiêu chí đã nêu</w:t>
+      </w:pPr>
+      <w:r>
+        <w:t>Sơ đồ khối:</w:t>
+      </w:r>
+    </w:p>
+    <w:p>
+      <w:pPr>
+        <w:keepNext/>
+        <w:jc w:val="center"/>
+      </w:pPr>
+      <w:r>
+        <w:pict w14:anchorId="3F96A520">
+          <v:shape id="_x0000_i1026" type="#_x0000_t75" style="width:111.35pt;height:265.75pt">
+            <v:imagedata r:id="rId12" o:title="gps_send"/>
+          </v:shape>
+        </w:pict>
+      </w:r>
+    </w:p>
+    <w:p>
+      <w:pPr>
+        <w:pStyle w:val="Caption"/>
+      </w:pPr>
+      <w:r>
+        <w:t xml:space="preserve">Hình </w:t>
+      </w:r>
+      <w:fldSimple w:instr=" SEQ Hình \* ARABIC ">
+        <w:r>
+          <w:rPr>
+            <w:noProof/>
+          </w:rPr>
+          <w:t>2</w:t>
+        </w:r>
+      </w:fldSimple>
+      <w:r>
+        <w:t>. Sơ đồ khối chức năng gửi tọa độ GPS từ thiết bị tới máy chủ.</w:t>
+      </w:r>
+    </w:p>
+    <w:p>
+      <w:pPr>
+        <w:pStyle w:val="ListParagraph"/>
+        <w:numPr>
+          <w:ilvl w:val="0"/>
+          <w:numId w:val="12"/>
+        </w:numPr>
+      </w:pPr>
+      <w:r>
+        <w:t>Mô tả nguyên lý hoạt động:</w:t>
+      </w:r>
+    </w:p>
+    <w:p>
+      <w:pPr>
+        <w:pStyle w:val="Style1"/>
+      </w:pPr>
+      <w:r>
+        <w:t>Giải pháp về phần mềm</w:t>
+      </w:r>
+    </w:p>
+    <w:p>
+      <w:pPr>
+        <w:pStyle w:val="h3"/>
+      </w:pPr>
+      <w:r>
+        <w:t>Chức năng nhận diện vật thể</w:t>
+      </w:r>
+    </w:p>
+    <w:p>
+      <w:pPr>
+        <w:pStyle w:val="ListParagraph"/>
+        <w:numPr>
+          <w:ilvl w:val="0"/>
+          <w:numId w:val="12"/>
+        </w:numPr>
+      </w:pPr>
+      <w:r>
+        <w:t>Sơ đồ khối:</w:t>
+      </w:r>
+    </w:p>
+    <w:p>
+      <w:pPr>
+        <w:keepNext/>
+        <w:jc w:val="center"/>
+      </w:pPr>
+      <w:r>
+        <w:lastRenderedPageBreak/>
+        <w:pict w14:anchorId="04A652C9">
+          <v:shape id="_x0000_i1027" type="#_x0000_t75" style="width:157.35pt;height:482.45pt">
+            <v:imagedata r:id="rId13" o:title="detection"/>
+          </v:shape>
+        </w:pict>
+      </w:r>
+    </w:p>
+    <w:p>
+      <w:pPr>
+        <w:pStyle w:val="Caption"/>
+      </w:pPr>
+      <w:r>
+        <w:t xml:space="preserve">Hình </w:t>
+      </w:r>
+      <w:fldSimple w:instr=" SEQ Hình \* ARABIC ">
+        <w:r>
+          <w:rPr>
+            <w:noProof/>
+          </w:rPr>
+          <w:t>3</w:t>
+        </w:r>
+      </w:fldSimple>
+      <w:r>
+        <w:t>. Sơ đồ khối chức năng nhận diện vật thể.</w:t>
+      </w:r>
+    </w:p>
+    <w:p>
+      <w:pPr>
+        <w:pStyle w:val="ListParagraph"/>
+        <w:numPr>
+          <w:ilvl w:val="0"/>
+          <w:numId w:val="12"/>
+        </w:numPr>
+      </w:pPr>
+      <w:r>
+        <w:t>Mô tả nguyên lý hoạt động:</w:t>
+      </w:r>
+    </w:p>
+    <w:p>
+      <w:pPr>
+        <w:pStyle w:val="ListParagraph"/>
+        <w:numPr>
+          <w:ilvl w:val="0"/>
+          <w:numId w:val="14"/>
+        </w:numPr>
+        <w:ind w:left="1134"/>
+      </w:pPr>
+      <w:r>
+        <w:t>Chương trình đọc thông tin về tổ chức và trọng số của mạng nơ-ron nhân tạo dựa vào mô hình học máy đã được huấn luyện sẵn.</w:t>
+      </w:r>
+    </w:p>
+    <w:p>
+      <w:pPr>
+        <w:pStyle w:val="ListParagraph"/>
+        <w:numPr>
+          <w:ilvl w:val="0"/>
+          <w:numId w:val="14"/>
+        </w:numPr>
+        <w:ind w:left="1134"/>
+      </w:pPr>
+      <w:r>
+        <w:t>Nhận vào tham số mảng dữ liệu hình ảnh cần nhận diện vật cản.</w:t>
+      </w:r>
+    </w:p>
+    <w:p>
+      <w:pPr>
+        <w:pStyle w:val="ListParagraph"/>
+        <w:numPr>
+          <w:ilvl w:val="0"/>
+          <w:numId w:val="14"/>
+        </w:numPr>
+        <w:ind w:left="1134"/>
+      </w:pPr>
+      <w:r>
+        <w:t>Dữ liệu hình ảnh được resize thành mảng 3 chiều (320,320,3).</w:t>
+      </w:r>
+    </w:p>
+    <w:p>
+      <w:pPr>
+        <w:pStyle w:val="ListParagraph"/>
+        <w:numPr>
+          <w:ilvl w:val="0"/>
+          <w:numId w:val="14"/>
+        </w:numPr>
+        <w:ind w:left="1134"/>
+      </w:pPr>
+      <w:r>
+        <w:t xml:space="preserve">Truyền dữ liệu hình ảnh đã tiền xử lý qua mạng nơ-ron đã huấn luyện và lấy dữ liệu </w:t>
+      </w:r>
+      <w:r>
+        <w:t>trả về ở output layer của mạng.</w:t>
+      </w:r>
+      <w:r>
+        <w:t xml:space="preserve"> (TODO: refine)</w:t>
+      </w:r>
+      <w:r>
+        <w:t xml:space="preserve"> </w:t>
+      </w:r>
+    </w:p>
+    <w:p>
+      <w:pPr>
+        <w:pStyle w:val="ListParagraph"/>
+        <w:numPr>
+          <w:ilvl w:val="0"/>
+          <w:numId w:val="14"/>
+        </w:numPr>
+        <w:ind w:left="1134"/>
+      </w:pPr>
+      <w:r>
+        <w:lastRenderedPageBreak/>
+        <w:t xml:space="preserve">Lặp qua từng </w:t>
+      </w:r>
+      <w:r>
+        <w:t>detection, tìm confidence lớn nhất và loại bỏ detection này nếu confidence nhỏ hơn ngưỡng cho phép, ngược lại tiến hành định dạng lại</w:t>
+      </w:r>
+      <w:r>
+        <w:t xml:space="preserve"> detection này để thực hiện Non-Max Supression (NMS) ở bước 6.</w:t>
+      </w:r>
+    </w:p>
+    <w:p>
+      <w:pPr>
+        <w:pStyle w:val="ListParagraph"/>
+        <w:numPr>
+          <w:ilvl w:val="0"/>
+          <w:numId w:val="14"/>
+        </w:numPr>
+        <w:ind w:left="1134"/>
+      </w:pPr>
+      <w:r>
+        <w:t>Thực hiện thuật toán NMS để loại bỏ các detection dư thừa: cùng class, giá trị IoU (Intersection over Union) giữa các bounding box</w:t>
+      </w:r>
+      <w:r>
+        <w:t xml:space="preserve"> của detection</w:t>
+      </w:r>
+      <w:r>
+        <w:t xml:space="preserve"> cùng class cao hơn ngưỡng cho phép.</w:t>
+      </w:r>
+    </w:p>
+    <w:p>
+      <w:pPr>
+        <w:pStyle w:val="ListParagraph"/>
+        <w:numPr>
+          <w:ilvl w:val="0"/>
+          <w:numId w:val="14"/>
+        </w:numPr>
+        <w:ind w:left="1134"/>
+      </w:pPr>
+      <w:r>
+        <w:t>Trả về kết quả nhận diện gồm danh sách các detection, danh sách các confidence và danh sách các class ID.</w:t>
+      </w:r>
+    </w:p>
+    <w:p>
+      <w:pPr>
+        <w:pStyle w:val="h3"/>
+      </w:pPr>
+      <w:r>
+        <w:t>Chức năng hiển thị tọa độ GPS của thiết bị từ website của máy chủ</w:t>
+      </w:r>
+    </w:p>
+    <w:p>
+      <w:pPr>
+        <w:pStyle w:val="ListParagraph"/>
+        <w:numPr>
+          <w:ilvl w:val="0"/>
+          <w:numId w:val="12"/>
+        </w:numPr>
+      </w:pPr>
+      <w:r>
+        <w:t>Sơ đồ khối:</w:t>
+      </w:r>
+    </w:p>
+    <w:p>
+      <w:pPr>
+        <w:keepNext/>
+        <w:jc w:val="center"/>
+      </w:pPr>
+      <w:r>
+        <w:pict w14:anchorId="53E906E3">
+          <v:shape id="_x0000_i1028" type="#_x0000_t75" style="width:123.2pt;height:361.5pt">
+            <v:imagedata r:id="rId14" o:title="gps_get"/>
+          </v:shape>
+        </w:pict>
+      </w:r>
+    </w:p>
+    <w:p>
+      <w:pPr>
+        <w:pStyle w:val="Caption"/>
+      </w:pPr>
+      <w:r>
+        <w:t xml:space="preserve">Hình </w:t>
+      </w:r>
+      <w:fldSimple w:instr=" SEQ Hình \* ARABIC ">
+        <w:r>
+          <w:rPr>
+            <w:noProof/>
+          </w:rPr>
+          <w:t>4</w:t>
+        </w:r>
+      </w:fldSimple>
+      <w:r>
+        <w:t>. Sơ đồ khối chức năng hiển thị tọa độ GPS của thiết bị từ website của máy chủ.</w:t>
+      </w:r>
+    </w:p>
+    <w:p>
+      <w:pPr>
+        <w:pStyle w:val="ListParagraph"/>
+        <w:numPr>
+          <w:ilvl w:val="0"/>
+          <w:numId w:val="12"/>
+        </w:numPr>
+      </w:pPr>
+      <w:r>
+        <w:t>Mô tả nguyên lý hoạt động:</w:t>
+      </w:r>
+    </w:p>
+    <w:p>
+      <w:pPr>
+        <w:pStyle w:val="Heading1"/>
+      </w:pPr>
+      <w:r>
+        <w:lastRenderedPageBreak/>
+        <w:t>Kết quả</w:t>
+      </w:r>
+    </w:p>
+    <w:p>
+      <w:pPr>
+        <w:pStyle w:val="ListParagraph"/>
+        <w:numPr>
+          <w:ilvl w:val="0"/>
+          <w:numId w:val="15"/>
+        </w:numPr>
+      </w:pPr>
+      <w:r>
+        <w:t xml:space="preserve">Dữ liệu huấn luyện mô hình học máy bao gồm 4 lớp: “người”, “xe hơi”, “xe máy” và “vinh”, với “vinh” là lớp người thân. Số lượng ảnh là </w:t>
+      </w:r>
+      <w:r>
+        <w:t xml:space="preserve">7680 tấm, trong đó có mỗi lớp </w:t>
+      </w:r>
+      <w:r>
+        <w:t>“người”, “xe hơi”, “xe máy”</w:t>
+      </w:r>
+      <w:r>
+        <w:t xml:space="preserve"> chiếm 2000 tấm và được lấy từ bộ dữ liệu COCO</w:t>
+      </w:r>
+      <w:r>
+        <w:t xml:space="preserve"> [?]</w:t>
+      </w:r>
+      <w:r>
+        <w:t>, số ảnh 1680 tấm còn lại thuộc về lớp “vinh” được thu thập bằng cách tách các khung ảnh đặc trưng từ bản ghi video màu, có độ phân giải 1280x720. Bộ dữ liệu được tách theo tỷ lệ 8:2 để chia ra bộ dữ liệu huấn luyện (train) và bô dữ liệu xác nhận (validate).</w:t>
+      </w:r>
+    </w:p>
+    <w:tbl>
+      <w:tblPr>
+        <w:tblStyle w:val="TableGrid"/>
+        <w:tblW w:w="0" w:type="auto"/>
+        <w:tblLook w:val="04A0" w:firstRow="1" w:lastRow="0" w:firstColumn="1" w:lastColumn="0" w:noHBand="0" w:noVBand="1"/>
+      </w:tblPr>
+      <w:tblGrid>
+        <w:gridCol w:w="2322"/>
+        <w:gridCol w:w="2322"/>
+        <w:gridCol w:w="2322"/>
+        <w:gridCol w:w="2322"/>
+      </w:tblGrid>
+      <w:tr>
+        <w:tc>
+          <w:tcPr>
+            <w:tcW w:w="2322" w:type="dxa"/>
+          </w:tcPr>
+          <w:p>
+            <w:pPr>
+              <w:jc w:val="center"/>
+            </w:pPr>
+            <w:r>
+              <w:t>Tên class</w:t>
+            </w:r>
+          </w:p>
+        </w:tc>
+        <w:tc>
+          <w:tcPr>
+            <w:tcW w:w="2322" w:type="dxa"/>
+          </w:tcPr>
+          <w:p>
+            <w:pPr>
+              <w:jc w:val="center"/>
+            </w:pPr>
+            <w:r>
+              <w:t>Số ảnh huấn luyện</w:t>
+            </w:r>
+          </w:p>
+        </w:tc>
+        <w:tc>
+          <w:tcPr>
+            <w:tcW w:w="2322" w:type="dxa"/>
+          </w:tcPr>
+          <w:p>
+            <w:pPr>
+              <w:jc w:val="center"/>
+            </w:pPr>
+            <w:r>
+              <w:t>Số ảnh xác nhận</w:t>
+            </w:r>
+          </w:p>
+        </w:tc>
+        <w:tc>
+          <w:tcPr>
+            <w:tcW w:w="2322" w:type="dxa"/>
+          </w:tcPr>
+          <w:p>
+            <w:pPr>
+              <w:jc w:val="center"/>
+            </w:pPr>
+            <w:r>
+              <w:t>Tổng số ảnh</w:t>
+            </w:r>
+          </w:p>
+        </w:tc>
+      </w:tr>
+      <w:tr>
+        <w:tc>
+          <w:tcPr>
+            <w:tcW w:w="2322" w:type="dxa"/>
+          </w:tcPr>
+          <w:p>
+            <w:r>
+              <w:t>Person</w:t>
+            </w:r>
+          </w:p>
+        </w:tc>
+        <w:tc>
+          <w:tcPr>
+            <w:tcW w:w="2322" w:type="dxa"/>
+          </w:tcPr>
+          <w:p>
+            <w:pPr>
+              <w:jc w:val="right"/>
+            </w:pPr>
+            <w:r>
+              <w:t>1600</w:t>
+            </w:r>
+          </w:p>
+        </w:tc>
+        <w:tc>
+          <w:tcPr>
+            <w:tcW w:w="2322" w:type="dxa"/>
+          </w:tcPr>
+          <w:p>
+            <w:pPr>
+              <w:jc w:val="right"/>
+            </w:pPr>
+            <w:r>
+              <w:t>400</w:t>
+            </w:r>
+          </w:p>
+        </w:tc>
+        <w:tc>
+          <w:tcPr>
+            <w:tcW w:w="2322" w:type="dxa"/>
+          </w:tcPr>
+          <w:p>
+            <w:pPr>
+              <w:jc w:val="right"/>
+            </w:pPr>
+            <w:r>
+              <w:t>2000</w:t>
+            </w:r>
+          </w:p>
+        </w:tc>
+      </w:tr>
+      <w:tr>
+        <w:tc>
+          <w:tcPr>
+            <w:tcW w:w="2322" w:type="dxa"/>
+          </w:tcPr>
+          <w:p>
+            <w:r>
+              <w:t>Car</w:t>
+            </w:r>
+          </w:p>
+        </w:tc>
+        <w:tc>
+          <w:tcPr>
+            <w:tcW w:w="2322" w:type="dxa"/>
+          </w:tcPr>
+          <w:p>
+            <w:pPr>
+              <w:jc w:val="right"/>
+            </w:pPr>
+            <w:r>
+              <w:t>1600</w:t>
+            </w:r>
+          </w:p>
+        </w:tc>
+        <w:tc>
+          <w:tcPr>
+            <w:tcW w:w="2322" w:type="dxa"/>
+          </w:tcPr>
+          <w:p>
+            <w:pPr>
+              <w:jc w:val="right"/>
+            </w:pPr>
+            <w:r>
+              <w:t>400</w:t>
+            </w:r>
+          </w:p>
+        </w:tc>
+        <w:tc>
+          <w:tcPr>
+            <w:tcW w:w="2322" w:type="dxa"/>
+          </w:tcPr>
+          <w:p>
+            <w:pPr>
+              <w:jc w:val="right"/>
+            </w:pPr>
+            <w:r>
+              <w:t>2000</w:t>
+            </w:r>
+          </w:p>
+        </w:tc>
+      </w:tr>
+      <w:tr>
+        <w:tc>
+          <w:tcPr>
+            <w:tcW w:w="2322" w:type="dxa"/>
+          </w:tcPr>
+          <w:p>
+            <w:r>
+              <w:t>Motor</w:t>
+            </w:r>
+            <w:r>
+              <w:t>cycle</w:t>
+            </w:r>
+          </w:p>
+        </w:tc>
+        <w:tc>
+          <w:tcPr>
+            <w:tcW w:w="2322" w:type="dxa"/>
+          </w:tcPr>
+          <w:p>
+            <w:pPr>
+              <w:jc w:val="right"/>
+            </w:pPr>
+            <w:r>
+              <w:t>1600</w:t>
+            </w:r>
+          </w:p>
+        </w:tc>
+        <w:tc>
+          <w:tcPr>
+            <w:tcW w:w="2322" w:type="dxa"/>
+          </w:tcPr>
+          <w:p>
+            <w:pPr>
+              <w:jc w:val="right"/>
+            </w:pPr>
+            <w:r>
+              <w:t>400</w:t>
+            </w:r>
+          </w:p>
+        </w:tc>
+        <w:tc>
+          <w:tcPr>
+            <w:tcW w:w="2322" w:type="dxa"/>
+          </w:tcPr>
+          <w:p>
+            <w:pPr>
+              <w:jc w:val="right"/>
+            </w:pPr>
+            <w:r>
+              <w:t>2000</w:t>
+            </w:r>
+          </w:p>
+        </w:tc>
+      </w:tr>
+      <w:tr>
+        <w:tc>
+          <w:tcPr>
+            <w:tcW w:w="2322" w:type="dxa"/>
+          </w:tcPr>
+          <w:p>
+            <w:r>
+              <w:t>Vinh</w:t>
+            </w:r>
+          </w:p>
+        </w:tc>
+        <w:tc>
+          <w:tcPr>
+            <w:tcW w:w="2322" w:type="dxa"/>
+          </w:tcPr>
+          <w:p>
+            <w:pPr>
+              <w:jc w:val="right"/>
+            </w:pPr>
+            <w:r>
+              <w:t>1344</w:t>
+            </w:r>
+          </w:p>
+        </w:tc>
+        <w:tc>
+          <w:tcPr>
+            <w:tcW w:w="2322" w:type="dxa"/>
+          </w:tcPr>
+          <w:p>
+            <w:pPr>
+              <w:jc w:val="right"/>
+            </w:pPr>
+            <w:r>
+              <w:t>336</w:t>
+            </w:r>
+          </w:p>
+        </w:tc>
+        <w:tc>
+          <w:tcPr>
+            <w:tcW w:w="2322" w:type="dxa"/>
+          </w:tcPr>
+          <w:p>
+            <w:pPr>
+              <w:jc w:val="right"/>
+            </w:pPr>
+            <w:r>
+              <w:t>1680</w:t>
+            </w:r>
+          </w:p>
+        </w:tc>
+      </w:tr>
+      <w:tr>
+        <w:tc>
+          <w:tcPr>
+            <w:tcW w:w="2322" w:type="dxa"/>
+          </w:tcPr>
+          <w:p>
+            <w:pPr>
+              <w:rPr>
+                <w:b/>
+              </w:rPr>
+            </w:pPr>
+            <w:r>
+              <w:rPr>
+                <w:b/>
+              </w:rPr>
+              <w:t>Tổng</w:t>
+            </w:r>
+          </w:p>
+        </w:tc>
+        <w:tc>
+          <w:tcPr>
+            <w:tcW w:w="2322" w:type="dxa"/>
+          </w:tcPr>
+          <w:p>
+            <w:pPr>
+              <w:jc w:val="right"/>
+              <w:rPr>
+                <w:b/>
+              </w:rPr>
+            </w:pPr>
+            <w:r>
+              <w:rPr>
+                <w:b/>
+              </w:rPr>
+              <w:t>6144</w:t>
+            </w:r>
+          </w:p>
+        </w:tc>
+        <w:tc>
+          <w:tcPr>
+            <w:tcW w:w="2322" w:type="dxa"/>
+          </w:tcPr>
+          <w:p>
+            <w:pPr>
+              <w:jc w:val="right"/>
+              <w:rPr>
+                <w:b/>
+              </w:rPr>
+            </w:pPr>
+            <w:r>
+              <w:rPr>
+                <w:b/>
+              </w:rPr>
+              <w:t>1536</w:t>
+            </w:r>
+          </w:p>
+        </w:tc>
+        <w:tc>
+          <w:tcPr>
+            <w:tcW w:w="2322" w:type="dxa"/>
+          </w:tcPr>
+          <w:p>
+            <w:pPr>
+              <w:keepNext/>
+              <w:jc w:val="right"/>
+              <w:rPr>
+                <w:b/>
+              </w:rPr>
+            </w:pPr>
+            <w:r>
+              <w:rPr>
+                <w:b/>
+              </w:rPr>
+              <w:t>7680</w:t>
+            </w:r>
+          </w:p>
+        </w:tc>
+      </w:tr>
+    </w:tbl>
+    <w:p>
+      <w:pPr>
+        <w:pStyle w:val="Caption"/>
+      </w:pPr>
+      <w:r>
+        <w:t xml:space="preserve">Bảng </w:t>
+      </w:r>
+      <w:fldSimple w:instr=" SEQ Bảng \* ARABIC ">
+        <w:r>
+          <w:rPr>
+            <w:noProof/>
+          </w:rPr>
+          <w:t>1</w:t>
+        </w:r>
+      </w:fldSimple>
+      <w:r>
+        <w:t>. Cấu trúc bộ dữ liệu sử dụng</w:t>
+      </w:r>
+    </w:p>
+    <w:p>
+      <w:pPr>
+        <w:pStyle w:val="ListParagraph"/>
+        <w:numPr>
+          <w:ilvl w:val="0"/>
+          <w:numId w:val="15"/>
+        </w:numPr>
+      </w:pPr>
+      <w:r>
+        <w:t xml:space="preserve">Mô hình học máy </w:t>
+      </w:r>
+      <w:r>
+        <w:t>được huấn luyện theo</w:t>
+      </w:r>
+      <w:bookmarkStart w:id="0" w:name="_GoBack"/>
+      <w:bookmarkEnd w:id="0"/>
+      <w:r>
+        <w:t xml:space="preserve"> mô hình YOLOv3 tiny [?], được train bằng cách sử dụng darknet framework [?] train trên Google Colab và backup được lưu vào Google Drive. Máy tính train có thông số: (TODO).</w:t>
+      </w:r>
+    </w:p>
+    <w:p>
+      <w:pPr>
+        <w:pStyle w:val="ListParagraph"/>
+        <w:numPr>
+          <w:ilvl w:val="0"/>
+          <w:numId w:val="15"/>
+        </w:numPr>
+      </w:pPr>
+      <w:r>
+        <w:t>Mô hình học máy sau khi train được đánh giá bằng bộ dữ liệu xác nhận (validation) và đạt kết quả</w:t>
+      </w:r>
+      <w:r>
+        <w:t xml:space="preserve"> độ chính xác trung bình mAP@0.3 là </w:t>
+      </w:r>
+      <w:r>
+        <w:t>0.633643</w:t>
+      </w:r>
+      <w:r>
+        <w:t xml:space="preserve"> hay 63.36</w:t>
+      </w:r>
+      <w:r>
+        <w:t>%</w:t>
       </w:r>
       <w:r>
         <w:t>.</w:t>
       </w:r>
     </w:p>
-    <w:p>
-      <w:pPr>
-        <w:pStyle w:val="h1"/>
-        <w:spacing w:line="360" w:lineRule="auto"/>
+    <w:tbl>
+      <w:tblPr>
+        <w:tblStyle w:val="TableGrid"/>
+        <w:tblW w:w="9378" w:type="dxa"/>
+        <w:tblLayout w:type="fixed"/>
+        <w:tblLook w:val="04A0" w:firstRow="1" w:lastRow="0" w:firstColumn="1" w:lastColumn="0" w:noHBand="0" w:noVBand="1"/>
+      </w:tblPr>
+      <w:tblGrid>
+        <w:gridCol w:w="2802"/>
+        <w:gridCol w:w="1644"/>
+        <w:gridCol w:w="1644"/>
+        <w:gridCol w:w="1644"/>
+        <w:gridCol w:w="1644"/>
+      </w:tblGrid>
+      <w:tr>
+        <w:tc>
+          <w:tcPr>
+            <w:tcW w:w="2802" w:type="dxa"/>
+          </w:tcPr>
+          <w:p>
+            <w:pPr>
+              <w:jc w:val="center"/>
+            </w:pPr>
+            <w:r>
+              <w:t>Tên lớp</w:t>
+            </w:r>
+          </w:p>
+        </w:tc>
+        <w:tc>
+          <w:tcPr>
+            <w:tcW w:w="1644" w:type="dxa"/>
+          </w:tcPr>
+          <w:p>
+            <w:pPr>
+              <w:jc w:val="center"/>
+            </w:pPr>
+            <w:r>
+              <w:t>Person</w:t>
+            </w:r>
+          </w:p>
+        </w:tc>
+        <w:tc>
+          <w:tcPr>
+            <w:tcW w:w="1644" w:type="dxa"/>
+          </w:tcPr>
+          <w:p>
+            <w:pPr>
+              <w:jc w:val="center"/>
+            </w:pPr>
+            <w:r>
+              <w:t>Car</w:t>
+            </w:r>
+          </w:p>
+        </w:tc>
+        <w:tc>
+          <w:tcPr>
+            <w:tcW w:w="1644" w:type="dxa"/>
+          </w:tcPr>
+          <w:p>
+            <w:pPr>
+              <w:jc w:val="center"/>
+            </w:pPr>
+            <w:r>
+              <w:t>Motorcycle</w:t>
+            </w:r>
+          </w:p>
+        </w:tc>
+        <w:tc>
+          <w:tcPr>
+            <w:tcW w:w="1644" w:type="dxa"/>
+          </w:tcPr>
+          <w:p>
+            <w:pPr>
+              <w:jc w:val="center"/>
+            </w:pPr>
+            <w:r>
+              <w:t>Vinh</w:t>
+            </w:r>
+          </w:p>
+        </w:tc>
+      </w:tr>
+      <w:tr>
+        <w:tc>
+          <w:tcPr>
+            <w:tcW w:w="2802" w:type="dxa"/>
+            <w:vAlign w:val="center"/>
+          </w:tcPr>
+          <w:p>
+            <w:pPr>
+              <w:jc w:val="center"/>
+            </w:pPr>
+            <w:r>
+              <w:t>Độ chính xác trung bình (AP)</w:t>
+            </w:r>
+          </w:p>
+        </w:tc>
+        <w:tc>
+          <w:tcPr>
+            <w:tcW w:w="1644" w:type="dxa"/>
+            <w:vAlign w:val="center"/>
+          </w:tcPr>
+          <w:p>
+            <w:pPr>
+              <w:jc w:val="right"/>
+            </w:pPr>
+            <w:r>
+              <w:t>51.31%</w:t>
+            </w:r>
+          </w:p>
+        </w:tc>
+        <w:tc>
+          <w:tcPr>
+            <w:tcW w:w="1644" w:type="dxa"/>
+            <w:vAlign w:val="center"/>
+          </w:tcPr>
+          <w:p>
+            <w:pPr>
+              <w:jc w:val="right"/>
+            </w:pPr>
+            <w:r>
+              <w:t>47.52%</w:t>
+            </w:r>
+          </w:p>
+        </w:tc>
+        <w:tc>
+          <w:tcPr>
+            <w:tcW w:w="1644" w:type="dxa"/>
+            <w:vAlign w:val="center"/>
+          </w:tcPr>
+          <w:p>
+            <w:pPr>
+              <w:jc w:val="right"/>
+            </w:pPr>
+            <w:r>
+              <w:t>55.44%</w:t>
+            </w:r>
+          </w:p>
+        </w:tc>
+        <w:tc>
+          <w:tcPr>
+            <w:tcW w:w="1644" w:type="dxa"/>
+            <w:vAlign w:val="center"/>
+          </w:tcPr>
+          <w:p>
+            <w:pPr>
+              <w:keepNext/>
+              <w:jc w:val="right"/>
+            </w:pPr>
+            <w:r>
+              <w:t>99.19%</w:t>
+            </w:r>
+          </w:p>
+        </w:tc>
+      </w:tr>
+    </w:tbl>
+    <w:p>
+      <w:pPr>
+        <w:pStyle w:val="Caption"/>
+      </w:pPr>
+      <w:r>
+        <w:t xml:space="preserve">Bảng </w:t>
+      </w:r>
+      <w:fldSimple w:instr=" SEQ Bảng \* ARABIC ">
+        <w:r>
+          <w:rPr>
+            <w:noProof/>
+          </w:rPr>
+          <w:t>2</w:t>
+        </w:r>
+      </w:fldSimple>
+      <w:r>
+        <w:t>. Độ chính xác trung bình (average precision) cho từng lớp.</w:t>
+      </w:r>
+    </w:p>
+    <w:tbl>
+      <w:tblPr>
+        <w:tblStyle w:val="TableGrid"/>
+        <w:tblW w:w="0" w:type="auto"/>
+        <w:tblLook w:val="04A0" w:firstRow="1" w:lastRow="0" w:firstColumn="1" w:lastColumn="0" w:noHBand="0" w:noVBand="1"/>
+      </w:tblPr>
+      <w:tblGrid>
+        <w:gridCol w:w="2322"/>
+        <w:gridCol w:w="2322"/>
+        <w:gridCol w:w="2322"/>
+        <w:gridCol w:w="2322"/>
+      </w:tblGrid>
+      <w:tr>
+        <w:tc>
+          <w:tcPr>
+            <w:tcW w:w="2322" w:type="dxa"/>
+          </w:tcPr>
+          <w:p>
+            <w:pPr>
+              <w:jc w:val="center"/>
+            </w:pPr>
+            <w:r>
+              <w:t>Precision</w:t>
+            </w:r>
+          </w:p>
+        </w:tc>
+        <w:tc>
+          <w:tcPr>
+            <w:tcW w:w="2322" w:type="dxa"/>
+          </w:tcPr>
+          <w:p>
+            <w:pPr>
+              <w:jc w:val="center"/>
+            </w:pPr>
+            <w:r>
+              <w:t>Recall</w:t>
+            </w:r>
+          </w:p>
+        </w:tc>
+        <w:tc>
+          <w:tcPr>
+            <w:tcW w:w="2322" w:type="dxa"/>
+          </w:tcPr>
+          <w:p>
+            <w:pPr>
+              <w:jc w:val="center"/>
+            </w:pPr>
+            <w:r>
+              <w:t>F1-score</w:t>
+            </w:r>
+          </w:p>
+        </w:tc>
+        <w:tc>
+          <w:tcPr>
+            <w:tcW w:w="2322" w:type="dxa"/>
+          </w:tcPr>
+          <w:p>
+            <w:pPr>
+              <w:jc w:val="center"/>
+            </w:pPr>
+            <w:r>
+              <w:t>mAP@0.3</w:t>
+            </w:r>
+          </w:p>
+        </w:tc>
+      </w:tr>
+      <w:tr>
+        <w:tc>
+          <w:tcPr>
+            <w:tcW w:w="2322" w:type="dxa"/>
+          </w:tcPr>
+          <w:p>
+            <w:pPr>
+              <w:jc w:val="right"/>
+            </w:pPr>
+            <w:r>
+              <w:t>0.7</w:t>
+            </w:r>
+          </w:p>
+        </w:tc>
+        <w:tc>
+          <w:tcPr>
+            <w:tcW w:w="2322" w:type="dxa"/>
+          </w:tcPr>
+          <w:p>
+            <w:pPr>
+              <w:jc w:val="right"/>
+            </w:pPr>
+            <w:r>
+              <w:t>0.37</w:t>
+            </w:r>
+          </w:p>
+        </w:tc>
+        <w:tc>
+          <w:tcPr>
+            <w:tcW w:w="2322" w:type="dxa"/>
+          </w:tcPr>
+          <w:p>
+            <w:pPr>
+              <w:jc w:val="right"/>
+            </w:pPr>
+            <w:r>
+              <w:t>0.48</w:t>
+            </w:r>
+          </w:p>
+        </w:tc>
+        <w:tc>
+          <w:tcPr>
+            <w:tcW w:w="2322" w:type="dxa"/>
+          </w:tcPr>
+          <w:p>
+            <w:pPr>
+              <w:keepNext/>
+              <w:jc w:val="right"/>
+            </w:pPr>
+            <w:r>
+              <w:t>0.633643</w:t>
+            </w:r>
+          </w:p>
+        </w:tc>
+      </w:tr>
+    </w:tbl>
+    <w:p>
+      <w:pPr>
+        <w:pStyle w:val="Caption"/>
+      </w:pPr>
+      <w:r>
+        <w:t xml:space="preserve">Bảng </w:t>
+      </w:r>
+      <w:fldSimple w:instr=" SEQ Bảng \* ARABIC ">
+        <w:r>
+          <w:rPr>
+            <w:noProof/>
+          </w:rPr>
+          <w:t>3</w:t>
+        </w:r>
+      </w:fldSimple>
+      <w:r>
+        <w:t>. Các đơn vị đo đánh giá toàn bộ mô hình.</w:t>
+      </w:r>
+    </w:p>
+    <w:p>
+      <w:pPr>
+        <w:pStyle w:val="ListParagraph"/>
+        <w:numPr>
+          <w:ilvl w:val="0"/>
+          <w:numId w:val="16"/>
+        </w:numPr>
+      </w:pPr>
+      <w:r>
+        <w:lastRenderedPageBreak/>
+        <w:t>Thời gian suy diễn trung bình</w:t>
+      </w:r>
+      <w:r>
+        <w:t xml:space="preserve"> (average inference time)</w:t>
+      </w:r>
+      <w:r>
+        <w:t xml:space="preserve"> các vật cản cho một tấm hình đạt 23.291ms, xấp xỉ 23 FPS trên laptop và đạt 960ms, xấp xỉ 0.653 FPS trên máy tính nhúng Raspberry Pi model 4B (sau đây gọi tắt là Pi). Chu kỳ trung bình tối thiểu một vòng lặp xử lý của hệ thống trên thiết bị Pi là 1532ms; với mỗi vật cản phát hiện được, chu kỳ xử lý của hệ thống tăng thêm tối thiểu 500ms để gửi thông báo âm thanh ra loa.</w:t>
+      </w:r>
+    </w:p>
+    <w:tbl>
+      <w:tblPr>
+        <w:tblStyle w:val="TableGrid"/>
+        <w:tblW w:w="0" w:type="auto"/>
+        <w:tblLook w:val="04A0" w:firstRow="1" w:lastRow="0" w:firstColumn="1" w:lastColumn="0" w:noHBand="0" w:noVBand="1"/>
+      </w:tblPr>
+      <w:tblGrid>
+        <w:gridCol w:w="1857"/>
+        <w:gridCol w:w="1857"/>
+        <w:gridCol w:w="1858"/>
+        <w:gridCol w:w="1858"/>
+        <w:gridCol w:w="1858"/>
+      </w:tblGrid>
+      <w:tr>
+        <w:tc>
+          <w:tcPr>
+            <w:tcW w:w="1857" w:type="dxa"/>
+            <w:vAlign w:val="center"/>
+          </w:tcPr>
+          <w:p>
+            <w:pPr>
+              <w:jc w:val="center"/>
+            </w:pPr>
+            <w:r>
+              <w:t>Tiêu chí</w:t>
+            </w:r>
+          </w:p>
+        </w:tc>
+        <w:tc>
+          <w:tcPr>
+            <w:tcW w:w="1857" w:type="dxa"/>
+            <w:vAlign w:val="center"/>
+          </w:tcPr>
+          <w:p>
+            <w:pPr>
+              <w:jc w:val="center"/>
+            </w:pPr>
+            <w:r>
+              <w:t>Thời gian suy diễn trung bình</w:t>
+            </w:r>
+            <w:r>
+              <w:br/>
+              <w:t>(ms)</w:t>
+            </w:r>
+          </w:p>
+        </w:tc>
+        <w:tc>
+          <w:tcPr>
+            <w:tcW w:w="1858" w:type="dxa"/>
+            <w:vAlign w:val="center"/>
+          </w:tcPr>
+          <w:p>
+            <w:pPr>
+              <w:jc w:val="center"/>
+            </w:pPr>
+            <w:r>
+              <w:t>FPS</w:t>
+            </w:r>
+            <w:r>
+              <w:br/>
+              <w:t>(frame)</w:t>
+            </w:r>
+          </w:p>
+        </w:tc>
+        <w:tc>
+          <w:tcPr>
+            <w:tcW w:w="1858" w:type="dxa"/>
+            <w:vAlign w:val="center"/>
+          </w:tcPr>
+          <w:p>
+            <w:pPr>
+              <w:jc w:val="center"/>
+            </w:pPr>
+            <w:r>
+              <w:t>Chu kỳ xử lý trung bình tối thiểu</w:t>
+            </w:r>
+            <w:r>
+              <w:br/>
+              <w:t>(ms)</w:t>
+            </w:r>
+          </w:p>
+        </w:tc>
+        <w:tc>
+          <w:tcPr>
+            <w:tcW w:w="1858" w:type="dxa"/>
+            <w:vAlign w:val="center"/>
+          </w:tcPr>
+          <w:p>
+            <w:pPr>
+              <w:jc w:val="center"/>
+            </w:pPr>
+            <w:r>
+              <w:t>Thời gian thông báo 1 vật cản ra loa</w:t>
+            </w:r>
+            <w:r>
+              <w:br/>
+              <w:t>(ms)</w:t>
+            </w:r>
+          </w:p>
+        </w:tc>
+      </w:tr>
+      <w:tr>
+        <w:tc>
+          <w:tcPr>
+            <w:tcW w:w="1857" w:type="dxa"/>
+          </w:tcPr>
+          <w:p>
+            <w:pPr>
+              <w:jc w:val="center"/>
+            </w:pPr>
+            <w:r>
+              <w:t>Giá trị</w:t>
+            </w:r>
+          </w:p>
+        </w:tc>
+        <w:tc>
+          <w:tcPr>
+            <w:tcW w:w="1857" w:type="dxa"/>
+          </w:tcPr>
+          <w:p>
+            <w:pPr>
+              <w:jc w:val="right"/>
+            </w:pPr>
+            <w:r>
+              <w:t>960</w:t>
+            </w:r>
+          </w:p>
+        </w:tc>
+        <w:tc>
+          <w:tcPr>
+            <w:tcW w:w="1858" w:type="dxa"/>
+          </w:tcPr>
+          <w:p>
+            <w:pPr>
+              <w:jc w:val="right"/>
+            </w:pPr>
+            <w:r>
+              <w:t>0.653</w:t>
+            </w:r>
+          </w:p>
+        </w:tc>
+        <w:tc>
+          <w:tcPr>
+            <w:tcW w:w="1858" w:type="dxa"/>
+          </w:tcPr>
+          <w:p>
+            <w:pPr>
+              <w:jc w:val="right"/>
+            </w:pPr>
+            <w:r>
+              <w:t>1532</w:t>
+            </w:r>
+          </w:p>
+        </w:tc>
+        <w:tc>
+          <w:tcPr>
+            <w:tcW w:w="1858" w:type="dxa"/>
+          </w:tcPr>
+          <w:p>
+            <w:pPr>
+              <w:keepNext/>
+              <w:jc w:val="right"/>
+            </w:pPr>
+            <w:r>
+              <w:t>500</w:t>
+            </w:r>
+          </w:p>
+        </w:tc>
+      </w:tr>
+    </w:tbl>
+    <w:p>
+      <w:pPr>
+        <w:pStyle w:val="Caption"/>
+      </w:pPr>
+      <w:r>
+        <w:t xml:space="preserve">Bảng </w:t>
+      </w:r>
+      <w:fldSimple w:instr=" SEQ Bảng \* ARABIC ">
+        <w:r>
+          <w:rPr>
+            <w:noProof/>
+          </w:rPr>
+          <w:t>4</w:t>
+        </w:r>
+      </w:fldSimple>
+      <w:r>
+        <w:t>. Các đơn vị đo đánh giá tốc độ xử lý của hệ thống và của chức năng nhận diện vật cản.</w:t>
+      </w:r>
+    </w:p>
+    <w:p>
+      <w:pPr>
+        <w:pStyle w:val="Heading1"/>
       </w:pPr>
       <w:r>
         <w:t>K</w:t>
@@ -1571,9 +2771,6 @@
       </w:r>
     </w:p>
     <w:p>
-      <w:pPr>
-        <w:spacing w:line="360" w:lineRule="auto"/>
-      </w:pPr>
       <w:r>
         <w:t xml:space="preserve">Sinh viên đánh giá sản phẩm </w:t>
       </w:r>
@@ -1596,10 +2793,8 @@
     <w:p>
       <w:pPr>
         <w:pStyle w:val="Heading1"/>
-        <w:spacing w:line="360" w:lineRule="auto"/>
-      </w:pPr>
-      <w:r>
-        <w:lastRenderedPageBreak/>
+      </w:pPr>
+      <w:r>
         <w:t>Danh mục t</w:t>
       </w:r>
       <w:r>
@@ -1613,10 +2808,18 @@
           <w:ilvl w:val="0"/>
           <w:numId w:val="11"/>
         </w:numPr>
-        <w:spacing w:line="360" w:lineRule="auto"/>
-      </w:pPr>
-      <w:r>
-        <w:t>Joshi, R. C., Yadav, S., Dutta, M. K., &amp; Travieso-Gonzalez, C. M. (2020). Efficient Multi-Object Detection and Smart Navigation Using Artificial Intelligence for Visually Impaired People. Entropy (Basel, Switzerland), 22(9), 941.</w:t>
+      </w:pPr>
+      <w:r>
+        <w:t xml:space="preserve">Rupert R A Bourne, Jaimie Adelson, Seth Flaxman, Paul Briant, Michele Bottone, Theo Vos, Kovin Naidoo, Tasanee Braithwaite, Maria Cicinelli, Jost Jonas, Hans Limburg, Serge Resnikoff, Alex Silvester, Vinay Nangia, Hugh R Taylor; </w:t>
+      </w:r>
+      <w:r>
+        <w:rPr>
+          <w:i/>
+        </w:rPr>
+        <w:t>Global Prevalence of Blindness and Distance and Near Vision Impairment in 2020: progress towards the Vision 2020 targets and what the future holds</w:t>
+      </w:r>
+      <w:r>
+        <w:t>.. Invest. Ophthalmol. Vis. Sci. 2020;61(7):2317.</w:t>
       </w:r>
     </w:p>
     <w:p>
@@ -1626,10 +2829,24 @@
           <w:ilvl w:val="0"/>
           <w:numId w:val="11"/>
         </w:numPr>
-        <w:spacing w:line="360" w:lineRule="auto"/>
-      </w:pPr>
-      <w:r>
-        <w:t>Jiang, R., Lin, Q., &amp; Qu, S. (2016). Let blind people see: real-time visual recognition with results converted to 3D audio. Report No. 218, Standord University, Stanford, USA.</w:t>
+      </w:pPr>
+      <w:r>
+        <w:t xml:space="preserve">Mai, K., (2019). </w:t>
+      </w:r>
+      <w:r>
+        <w:rPr>
+          <w:i/>
+        </w:rPr>
+        <w:t>Việt Nam có khoảng 2 triệu người mù và thị lực kém</w:t>
+      </w:r>
+      <w:r>
+        <w:t xml:space="preserve">. Sức khỏe và Đời sống. </w:t>
+      </w:r>
+      <w:r>
+        <w:t>https://suckhoedoisong.vn/khoang-2-trieu-nguoi-mu-va-thi-luc-kem-1-3-nguoi-ngheo-khong-co-tien-dieu-tri-tim-lai-anh-sang-n164407.html</w:t>
+      </w:r>
+      <w:r>
+        <w:t>.</w:t>
       </w:r>
     </w:p>
     <w:p>
@@ -1639,10 +2856,18 @@
           <w:ilvl w:val="0"/>
           <w:numId w:val="11"/>
         </w:numPr>
-        <w:spacing w:line="360" w:lineRule="auto"/>
-      </w:pPr>
-      <w:r>
-        <w:t>Mandhala, V. N., Bhattacharyya, D., Vamsi, B., &amp; Thirupathi Rao, N. (2020). Object detection using machine learning for visually impaired people. International Journal of Current Research and Review, 12(20), 157-167.</w:t>
+      </w:pPr>
+      <w:r>
+        <w:t xml:space="preserve">Joshi, R. C., Yadav, S., Dutta, M. K., &amp; Travieso-Gonzalez, C. M. (2020). </w:t>
+      </w:r>
+      <w:r>
+        <w:rPr>
+          <w:i/>
+        </w:rPr>
+        <w:t>Efficient Multi-Object Detection and Smart Navigation Using Artificial Intelligence for Visually Impaired People</w:t>
+      </w:r>
+      <w:r>
+        <w:t>. Entropy (Basel, Switzerland), 22(9), 941.</w:t>
       </w:r>
     </w:p>
     <w:p>
@@ -1652,13 +2877,20 @@
           <w:ilvl w:val="0"/>
           <w:numId w:val="11"/>
         </w:numPr>
-        <w:spacing w:line="360" w:lineRule="auto"/>
-      </w:pPr>
-      <w:r>
-        <w:t>Quoc Hung, N., Thi Thanh Hai, T., Hai, V., Van Nam, H., Quang Hoan, N. (2016). Phát hiện và ước lượng khoảng cách vật cản, ứng dụng trọ giúp dẫn đường cho người khiếm thị. Tạp chí khoa học công nghệ thông tin và truyền thông, Hà Nội, Việt Nam.</w:t>
-      </w:r>
-      <w:bookmarkStart w:id="0" w:name="_GoBack"/>
-      <w:bookmarkEnd w:id="0"/>
+      </w:pPr>
+      <w:r>
+        <w:lastRenderedPageBreak/>
+        <w:t xml:space="preserve">Jiang, R., Lin, Q., &amp; Qu, S. (2016). </w:t>
+      </w:r>
+      <w:r>
+        <w:rPr>
+          <w:i/>
+        </w:rPr>
+        <w:t>Let blind people see: real-time visual recognition with results converted to 3D audio</w:t>
+      </w:r>
+      <w:r>
+        <w:t>. Report No. 218, Standord University, Stanford, USA.</w:t>
+      </w:r>
     </w:p>
     <w:p>
       <w:pPr>
@@ -1667,7 +2899,48 @@
           <w:ilvl w:val="0"/>
           <w:numId w:val="11"/>
         </w:numPr>
-        <w:spacing w:line="360" w:lineRule="auto"/>
+      </w:pPr>
+      <w:r>
+        <w:t xml:space="preserve">Mandhala, V. N., Bhattacharyya, D., Vamsi, B., &amp; Thirupathi Rao, N. (2020). </w:t>
+      </w:r>
+      <w:r>
+        <w:rPr>
+          <w:i/>
+        </w:rPr>
+        <w:t>Object detection using machine learning for visually impaired people</w:t>
+      </w:r>
+      <w:r>
+        <w:t>. International Journal of Current Research and Review, 12(20), 157-167.</w:t>
+      </w:r>
+    </w:p>
+    <w:p>
+      <w:pPr>
+        <w:pStyle w:val="ListParagraph"/>
+        <w:numPr>
+          <w:ilvl w:val="0"/>
+          <w:numId w:val="11"/>
+        </w:numPr>
+      </w:pPr>
+      <w:r>
+        <w:t xml:space="preserve">Quoc Hung, N., Thi Thanh Hai, T., Hai, V., Van Nam, H., Quang Hoan, N. (2016). </w:t>
+      </w:r>
+      <w:r>
+        <w:rPr>
+          <w:i/>
+        </w:rPr>
+        <w:t>Phát hiện và ước lượng khoảng cách vật cản, ứng dụng trọ giúp dẫn đường cho người khiếm thị</w:t>
+      </w:r>
+      <w:r>
+        <w:t>. Tạp chí khoa học công nghệ thông tin và truyền thông, Hà Nội, Việt Nam.</w:t>
+      </w:r>
+    </w:p>
+    <w:p>
+      <w:pPr>
+        <w:pStyle w:val="ListParagraph"/>
+        <w:numPr>
+          <w:ilvl w:val="0"/>
+          <w:numId w:val="11"/>
+        </w:numPr>
       </w:pPr>
       <w:r>
         <w:t>Van Chuong, N</w:t>
@@ -1676,13 +2949,22 @@
         <w:t>. (2019).</w:t>
       </w:r>
       <w:r>
-        <w:t xml:space="preserve"> N</w:t>
-      </w:r>
-      <w:r>
-        <w:t>ghiên cứu chế tạo thiết bị cảnh báo trước chướng ngại vật trong hoạt động đi lại của người khiếm thị</w:t>
-      </w:r>
-      <w:r>
-        <w:t xml:space="preserve">. </w:t>
+        <w:t xml:space="preserve"> </w:t>
+      </w:r>
+      <w:r>
+        <w:rPr>
+          <w:i/>
+        </w:rPr>
+        <w:t>Nghiên cứu chế tạo thiết bị cảnh báo trước chướng ngại vật trong hoạt động đi lại của người khiếm thị</w:t>
+      </w:r>
+      <w:r>
+        <w:rPr>
+          <w:i/>
+        </w:rPr>
+        <w:t>.</w:t>
+      </w:r>
+      <w:r>
+        <w:t xml:space="preserve"> </w:t>
       </w:r>
       <w:r>
         <w:t>Viện công nghệ Thông tin và Truyền thông CDIT</w:t>
@@ -1705,9 +2987,6 @@
 <w:endnotes xmlns:wpc="http://schemas.microsoft.com/office/word/2010/wordprocessingCanvas" xmlns:mc="http://schemas.openxmlformats.org/markup-compatibility/2006" xmlns:o="urn:schemas-microsoft-com:office:office" xmlns:r="http://schemas.openxmlformats.org/officeDocument/2006/relationships" xmlns:m="http://schemas.openxmlformats.org/officeDocument/2006/math" xmlns:v="urn:schemas-microsoft-com:vml" xmlns:wp14="http://schemas.microsoft.com/office/word/2010/wordprocessingDrawing" xmlns:wp="http://schemas.openxmlformats.org/drawingml/2006/wordprocessingDrawing" xmlns:w10="urn:schemas-microsoft-com:office:word" xmlns:w="http://schemas.openxmlformats.org/wordprocessingml/2006/main" xmlns:w14="http://schemas.microsoft.com/office/word/2010/wordml" xmlns:wpg="http://schemas.microsoft.com/office/word/2010/wordprocessingGroup" xmlns:wpi="http://schemas.microsoft.com/office/word/2010/wordprocessingInk" xmlns:wne="http://schemas.microsoft.com/office/word/2006/wordml" xmlns:wps="http://schemas.microsoft.com/office/word/2010/wordprocessingShape" mc:Ignorable="w14 wp14">
   <w:endnote w:type="separator" w:id="-1">
     <w:p>
-      <w:pPr>
-        <w:spacing w:before="0" w:line="240" w:lineRule="auto"/>
-      </w:pPr>
       <w:r>
         <w:separator/>
       </w:r>
@@ -1715,9 +2994,6 @@
   </w:endnote>
   <w:endnote w:type="continuationSeparator" w:id="0">
     <w:p>
-      <w:pPr>
-        <w:spacing w:before="0" w:line="240" w:lineRule="auto"/>
-      </w:pPr>
       <w:r>
         <w:continuationSeparator/>
       </w:r>
@@ -1730,9 +3006,6 @@
 <w:footnotes xmlns:wpc="http://schemas.microsoft.com/office/word/2010/wordprocessingCanvas" xmlns:mc="http://schemas.openxmlformats.org/markup-compatibility/2006" xmlns:o="urn:schemas-microsoft-com:office:office" xmlns:r="http://schemas.openxmlformats.org/officeDocument/2006/relationships" xmlns:m="http://schemas.openxmlformats.org/officeDocument/2006/math" xmlns:v="urn:schemas-microsoft-com:vml" xmlns:wp14="http://schemas.microsoft.com/office/word/2010/wordprocessingDrawing" xmlns:wp="http://schemas.openxmlformats.org/drawingml/2006/wordprocessingDrawing" xmlns:w10="urn:schemas-microsoft-com:office:word" xmlns:w="http://schemas.openxmlformats.org/wordprocessingml/2006/main" xmlns:w14="http://schemas.microsoft.com/office/word/2010/wordml" xmlns:wpg="http://schemas.microsoft.com/office/word/2010/wordprocessingGroup" xmlns:wpi="http://schemas.microsoft.com/office/word/2010/wordprocessingInk" xmlns:wne="http://schemas.microsoft.com/office/word/2006/wordml" xmlns:wps="http://schemas.microsoft.com/office/word/2010/wordprocessingShape" mc:Ignorable="w14 wp14">
   <w:footnote w:type="separator" w:id="-1">
     <w:p>
-      <w:pPr>
-        <w:spacing w:before="0" w:line="240" w:lineRule="auto"/>
-      </w:pPr>
       <w:r>
         <w:separator/>
       </w:r>
@@ -1740,9 +3013,6 @@
   </w:footnote>
   <w:footnote w:type="continuationSeparator" w:id="0">
     <w:p>
-      <w:pPr>
-        <w:spacing w:before="0" w:line="240" w:lineRule="auto"/>
-      </w:pPr>
       <w:r>
         <w:continuationSeparator/>
       </w:r>
@@ -1980,6 +3250,118 @@
     </w:lvl>
   </w:abstractNum>
   <w:abstractNum w:abstractNumId="2">
+    <w:nsid w:val="1B3B6D35"/>
+    <w:multiLevelType w:val="hybridMultilevel"/>
+    <w:tmpl w:val="B540D342"/>
+    <w:lvl w:ilvl="0" w:tplc="4CB092DE">
+      <w:numFmt w:val="bullet"/>
+      <w:lvlText w:val="-"/>
+      <w:lvlJc w:val="left"/>
+      <w:pPr>
+        <w:ind w:left="720" w:hanging="360"/>
+      </w:pPr>
+      <w:rPr>
+        <w:rFonts w:ascii="Calibri" w:eastAsiaTheme="minorEastAsia" w:hAnsi="Calibri" w:cs="Calibri" w:hint="default"/>
+      </w:rPr>
+    </w:lvl>
+    <w:lvl w:ilvl="1" w:tplc="0C090003" w:tentative="1">
+      <w:start w:val="1"/>
+      <w:numFmt w:val="bullet"/>
+      <w:lvlText w:val="o"/>
+      <w:lvlJc w:val="left"/>
+      <w:pPr>
+        <w:ind w:left="1440" w:hanging="360"/>
+      </w:pPr>
+      <w:rPr>
+        <w:rFonts w:ascii="Courier New" w:hAnsi="Courier New" w:cs="Courier New" w:hint="default"/>
+      </w:rPr>
+    </w:lvl>
+    <w:lvl w:ilvl="2" w:tplc="0C090005" w:tentative="1">
+      <w:start w:val="1"/>
+      <w:numFmt w:val="bullet"/>
+      <w:lvlText w:val=""/>
+      <w:lvlJc w:val="left"/>
+      <w:pPr>
+        <w:ind w:left="2160" w:hanging="360"/>
+      </w:pPr>
+      <w:rPr>
+        <w:rFonts w:ascii="Wingdings" w:hAnsi="Wingdings" w:hint="default"/>
+      </w:rPr>
+    </w:lvl>
+    <w:lvl w:ilvl="3" w:tplc="0C090001" w:tentative="1">
+      <w:start w:val="1"/>
+      <w:numFmt w:val="bullet"/>
+      <w:lvlText w:val=""/>
+      <w:lvlJc w:val="left"/>
+      <w:pPr>
+        <w:ind w:left="2880" w:hanging="360"/>
+      </w:pPr>
+      <w:rPr>
+        <w:rFonts w:ascii="Symbol" w:hAnsi="Symbol" w:hint="default"/>
+      </w:rPr>
+    </w:lvl>
+    <w:lvl w:ilvl="4" w:tplc="0C090003" w:tentative="1">
+      <w:start w:val="1"/>
+      <w:numFmt w:val="bullet"/>
+      <w:lvlText w:val="o"/>
+      <w:lvlJc w:val="left"/>
+      <w:pPr>
+        <w:ind w:left="3600" w:hanging="360"/>
+      </w:pPr>
+      <w:rPr>
+        <w:rFonts w:ascii="Courier New" w:hAnsi="Courier New" w:cs="Courier New" w:hint="default"/>
+      </w:rPr>
+    </w:lvl>
+    <w:lvl w:ilvl="5" w:tplc="0C090005" w:tentative="1">
+      <w:start w:val="1"/>
+      <w:numFmt w:val="bullet"/>
+      <w:lvlText w:val=""/>
+      <w:lvlJc w:val="left"/>
+      <w:pPr>
+        <w:ind w:left="4320" w:hanging="360"/>
+      </w:pPr>
+      <w:rPr>
+        <w:rFonts w:ascii="Wingdings" w:hAnsi="Wingdings" w:hint="default"/>
+      </w:rPr>
+    </w:lvl>
+    <w:lvl w:ilvl="6" w:tplc="0C090001" w:tentative="1">
+      <w:start w:val="1"/>
+      <w:numFmt w:val="bullet"/>
+      <w:lvlText w:val=""/>
+      <w:lvlJc w:val="left"/>
+      <w:pPr>
+        <w:ind w:left="5040" w:hanging="360"/>
+      </w:pPr>
+      <w:rPr>
+        <w:rFonts w:ascii="Symbol" w:hAnsi="Symbol" w:hint="default"/>
+      </w:rPr>
+    </w:lvl>
+    <w:lvl w:ilvl="7" w:tplc="0C090003" w:tentative="1">
+      <w:start w:val="1"/>
+      <w:numFmt w:val="bullet"/>
+      <w:lvlText w:val="o"/>
+      <w:lvlJc w:val="left"/>
+      <w:pPr>
+        <w:ind w:left="5760" w:hanging="360"/>
+      </w:pPr>
+      <w:rPr>
+        <w:rFonts w:ascii="Courier New" w:hAnsi="Courier New" w:cs="Courier New" w:hint="default"/>
+      </w:rPr>
+    </w:lvl>
+    <w:lvl w:ilvl="8" w:tplc="0C090005" w:tentative="1">
+      <w:start w:val="1"/>
+      <w:numFmt w:val="bullet"/>
+      <w:lvlText w:val=""/>
+      <w:lvlJc w:val="left"/>
+      <w:pPr>
+        <w:ind w:left="6480" w:hanging="360"/>
+      </w:pPr>
+      <w:rPr>
+        <w:rFonts w:ascii="Wingdings" w:hAnsi="Wingdings" w:hint="default"/>
+      </w:rPr>
+    </w:lvl>
+  </w:abstractNum>
+  <w:abstractNum w:abstractNumId="3">
     <w:nsid w:val="1BA242E0"/>
     <w:multiLevelType w:val="hybridMultilevel"/>
     <w:tmpl w:val="4EC06E1E"/>
@@ -2092,7 +3474,7 @@
       </w:rPr>
     </w:lvl>
   </w:abstractNum>
-  <w:abstractNum w:abstractNumId="3">
+  <w:abstractNum w:abstractNumId="4">
     <w:nsid w:val="1F7C09CE"/>
     <w:multiLevelType w:val="hybridMultilevel"/>
     <w:tmpl w:val="9F6C935C"/>
@@ -2178,7 +3560,7 @@
       </w:pPr>
     </w:lvl>
   </w:abstractNum>
-  <w:abstractNum w:abstractNumId="4">
+  <w:abstractNum w:abstractNumId="5">
     <w:nsid w:val="32104050"/>
     <w:multiLevelType w:val="multilevel"/>
     <w:tmpl w:val="F43E85DC"/>
@@ -2327,7 +3709,7 @@
       </w:rPr>
     </w:lvl>
   </w:abstractNum>
-  <w:abstractNum w:abstractNumId="5">
+  <w:abstractNum w:abstractNumId="6">
     <w:nsid w:val="3AEE7305"/>
     <w:multiLevelType w:val="hybridMultilevel"/>
     <w:tmpl w:val="A5728E18"/>
@@ -2416,7 +3798,7 @@
       </w:pPr>
     </w:lvl>
   </w:abstractNum>
-  <w:abstractNum w:abstractNumId="6">
+  <w:abstractNum w:abstractNumId="7">
     <w:nsid w:val="4D3937D7"/>
     <w:multiLevelType w:val="multilevel"/>
     <w:tmpl w:val="E49CD3E8"/>
@@ -2565,7 +3947,232 @@
       </w:rPr>
     </w:lvl>
   </w:abstractNum>
-  <w:abstractNum w:abstractNumId="7">
+  <w:abstractNum w:abstractNumId="8">
+    <w:nsid w:val="507C63AB"/>
+    <w:multiLevelType w:val="hybridMultilevel"/>
+    <w:tmpl w:val="E924B058"/>
+    <w:lvl w:ilvl="0" w:tplc="72CA1882">
+      <w:start w:val="3"/>
+      <w:numFmt w:val="bullet"/>
+      <w:lvlText w:val="-"/>
+      <w:lvlJc w:val="left"/>
+      <w:pPr>
+        <w:ind w:left="720" w:hanging="360"/>
+      </w:pPr>
+      <w:rPr>
+        <w:rFonts w:ascii="Times New Roman" w:eastAsia="Calibri" w:hAnsi="Times New Roman" w:cs="Times New Roman" w:hint="default"/>
+      </w:rPr>
+    </w:lvl>
+    <w:lvl w:ilvl="1" w:tplc="0C090003" w:tentative="1">
+      <w:start w:val="1"/>
+      <w:numFmt w:val="bullet"/>
+      <w:lvlText w:val="o"/>
+      <w:lvlJc w:val="left"/>
+      <w:pPr>
+        <w:ind w:left="1440" w:hanging="360"/>
+      </w:pPr>
+      <w:rPr>
+        <w:rFonts w:ascii="Courier New" w:hAnsi="Courier New" w:cs="Courier New" w:hint="default"/>
+      </w:rPr>
+    </w:lvl>
+    <w:lvl w:ilvl="2" w:tplc="0C090005" w:tentative="1">
+      <w:start w:val="1"/>
+      <w:numFmt w:val="bullet"/>
+      <w:lvlText w:val=""/>
+      <w:lvlJc w:val="left"/>
+      <w:pPr>
+        <w:ind w:left="2160" w:hanging="360"/>
+      </w:pPr>
+      <w:rPr>
+        <w:rFonts w:ascii="Wingdings" w:hAnsi="Wingdings" w:hint="default"/>
+      </w:rPr>
+    </w:lvl>
+    <w:lvl w:ilvl="3" w:tplc="0C090001" w:tentative="1">
+      <w:start w:val="1"/>
+      <w:numFmt w:val="bullet"/>
+      <w:lvlText w:val=""/>
+      <w:lvlJc w:val="left"/>
+      <w:pPr>
+        <w:ind w:left="2880" w:hanging="360"/>
+      </w:pPr>
+      <w:rPr>
+        <w:rFonts w:ascii="Symbol" w:hAnsi="Symbol" w:hint="default"/>
+      </w:rPr>
+    </w:lvl>
+    <w:lvl w:ilvl="4" w:tplc="0C090003" w:tentative="1">
+      <w:start w:val="1"/>
+      <w:numFmt w:val="bullet"/>
+      <w:lvlText w:val="o"/>
+      <w:lvlJc w:val="left"/>
+      <w:pPr>
+        <w:ind w:left="3600" w:hanging="360"/>
+      </w:pPr>
+      <w:rPr>
+        <w:rFonts w:ascii="Courier New" w:hAnsi="Courier New" w:cs="Courier New" w:hint="default"/>
+      </w:rPr>
+    </w:lvl>
+    <w:lvl w:ilvl="5" w:tplc="0C090005" w:tentative="1">
+      <w:start w:val="1"/>
+      <w:numFmt w:val="bullet"/>
+      <w:lvlText w:val=""/>
+      <w:lvlJc w:val="left"/>
+      <w:pPr>
+        <w:ind w:left="4320" w:hanging="360"/>
+      </w:pPr>
+      <w:rPr>
+        <w:rFonts w:ascii="Wingdings" w:hAnsi="Wingdings" w:hint="default"/>
+      </w:rPr>
+    </w:lvl>
+    <w:lvl w:ilvl="6" w:tplc="0C090001" w:tentative="1">
+      <w:start w:val="1"/>
+      <w:numFmt w:val="bullet"/>
+      <w:lvlText w:val=""/>
+      <w:lvlJc w:val="left"/>
+      <w:pPr>
+        <w:ind w:left="5040" w:hanging="360"/>
+      </w:pPr>
+      <w:rPr>
+        <w:rFonts w:ascii="Symbol" w:hAnsi="Symbol" w:hint="default"/>
+      </w:rPr>
+    </w:lvl>
+    <w:lvl w:ilvl="7" w:tplc="0C090003" w:tentative="1">
+      <w:start w:val="1"/>
+      <w:numFmt w:val="bullet"/>
+      <w:lvlText w:val="o"/>
+      <w:lvlJc w:val="left"/>
+      <w:pPr>
+        <w:ind w:left="5760" w:hanging="360"/>
+      </w:pPr>
+      <w:rPr>
+        <w:rFonts w:ascii="Courier New" w:hAnsi="Courier New" w:cs="Courier New" w:hint="default"/>
+      </w:rPr>
+    </w:lvl>
+    <w:lvl w:ilvl="8" w:tplc="0C090005" w:tentative="1">
+      <w:start w:val="1"/>
+      <w:numFmt w:val="bullet"/>
+      <w:lvlText w:val=""/>
+      <w:lvlJc w:val="left"/>
+      <w:pPr>
+        <w:ind w:left="6480" w:hanging="360"/>
+      </w:pPr>
+      <w:rPr>
+        <w:rFonts w:ascii="Wingdings" w:hAnsi="Wingdings" w:hint="default"/>
+      </w:rPr>
+    </w:lvl>
+  </w:abstractNum>
+  <w:abstractNum w:abstractNumId="9">
+    <w:nsid w:val="5161433F"/>
+    <w:multiLevelType w:val="hybridMultilevel"/>
+    <w:tmpl w:val="EE76A9F4"/>
+    <w:lvl w:ilvl="0" w:tplc="4CB092DE">
+      <w:numFmt w:val="bullet"/>
+      <w:lvlText w:val="-"/>
+      <w:lvlJc w:val="left"/>
+      <w:pPr>
+        <w:ind w:left="720" w:hanging="360"/>
+      </w:pPr>
+      <w:rPr>
+        <w:rFonts w:ascii="Calibri" w:eastAsiaTheme="minorEastAsia" w:hAnsi="Calibri" w:cs="Calibri" w:hint="default"/>
+      </w:rPr>
+    </w:lvl>
+    <w:lvl w:ilvl="1" w:tplc="0C090003" w:tentative="1">
+      <w:start w:val="1"/>
+      <w:numFmt w:val="bullet"/>
+      <w:lvlText w:val="o"/>
+      <w:lvlJc w:val="left"/>
+      <w:pPr>
+        <w:ind w:left="1440" w:hanging="360"/>
+      </w:pPr>
+      <w:rPr>
+        <w:rFonts w:ascii="Courier New" w:hAnsi="Courier New" w:cs="Courier New" w:hint="default"/>
+      </w:rPr>
+    </w:lvl>
+    <w:lvl w:ilvl="2" w:tplc="0C090005" w:tentative="1">
+      <w:start w:val="1"/>
+      <w:numFmt w:val="bullet"/>
+      <w:lvlText w:val=""/>
+      <w:lvlJc w:val="left"/>
+      <w:pPr>
+        <w:ind w:left="2160" w:hanging="360"/>
+      </w:pPr>
+      <w:rPr>
+        <w:rFonts w:ascii="Wingdings" w:hAnsi="Wingdings" w:hint="default"/>
+      </w:rPr>
+    </w:lvl>
+    <w:lvl w:ilvl="3" w:tplc="0C090001" w:tentative="1">
+      <w:start w:val="1"/>
+      <w:numFmt w:val="bullet"/>
+      <w:lvlText w:val=""/>
+      <w:lvlJc w:val="left"/>
+      <w:pPr>
+        <w:ind w:left="2880" w:hanging="360"/>
+      </w:pPr>
+      <w:rPr>
+        <w:rFonts w:ascii="Symbol" w:hAnsi="Symbol" w:hint="default"/>
+      </w:rPr>
+    </w:lvl>
+    <w:lvl w:ilvl="4" w:tplc="0C090003" w:tentative="1">
+      <w:start w:val="1"/>
+      <w:numFmt w:val="bullet"/>
+      <w:lvlText w:val="o"/>
+      <w:lvlJc w:val="left"/>
+      <w:pPr>
+        <w:ind w:left="3600" w:hanging="360"/>
+      </w:pPr>
+      <w:rPr>
+        <w:rFonts w:ascii="Courier New" w:hAnsi="Courier New" w:cs="Courier New" w:hint="default"/>
+      </w:rPr>
+    </w:lvl>
+    <w:lvl w:ilvl="5" w:tplc="0C090005" w:tentative="1">
+      <w:start w:val="1"/>
+      <w:numFmt w:val="bullet"/>
+      <w:lvlText w:val=""/>
+      <w:lvlJc w:val="left"/>
+      <w:pPr>
+        <w:ind w:left="4320" w:hanging="360"/>
+      </w:pPr>
+      <w:rPr>
+        <w:rFonts w:ascii="Wingdings" w:hAnsi="Wingdings" w:hint="default"/>
+      </w:rPr>
+    </w:lvl>
+    <w:lvl w:ilvl="6" w:tplc="0C090001" w:tentative="1">
+      <w:start w:val="1"/>
+      <w:numFmt w:val="bullet"/>
+      <w:lvlText w:val=""/>
+      <w:lvlJc w:val="left"/>
+      <w:pPr>
+        <w:ind w:left="5040" w:hanging="360"/>
+      </w:pPr>
+      <w:rPr>
+        <w:rFonts w:ascii="Symbol" w:hAnsi="Symbol" w:hint="default"/>
+      </w:rPr>
+    </w:lvl>
+    <w:lvl w:ilvl="7" w:tplc="0C090003" w:tentative="1">
+      <w:start w:val="1"/>
+      <w:numFmt w:val="bullet"/>
+      <w:lvlText w:val="o"/>
+      <w:lvlJc w:val="left"/>
+      <w:pPr>
+        <w:ind w:left="5760" w:hanging="360"/>
+      </w:pPr>
+      <w:rPr>
+        <w:rFonts w:ascii="Courier New" w:hAnsi="Courier New" w:cs="Courier New" w:hint="default"/>
+      </w:rPr>
+    </w:lvl>
+    <w:lvl w:ilvl="8" w:tplc="0C090005" w:tentative="1">
+      <w:start w:val="1"/>
+      <w:numFmt w:val="bullet"/>
+      <w:lvlText w:val=""/>
+      <w:lvlJc w:val="left"/>
+      <w:pPr>
+        <w:ind w:left="6480" w:hanging="360"/>
+      </w:pPr>
+      <w:rPr>
+        <w:rFonts w:ascii="Wingdings" w:hAnsi="Wingdings" w:hint="default"/>
+      </w:rPr>
+    </w:lvl>
+  </w:abstractNum>
+  <w:abstractNum w:abstractNumId="10">
     <w:nsid w:val="61AC5C59"/>
     <w:multiLevelType w:val="multilevel"/>
     <w:tmpl w:val="DE029124"/>
@@ -2687,7 +4294,7 @@
       </w:pPr>
     </w:lvl>
   </w:abstractNum>
-  <w:abstractNum w:abstractNumId="8">
+  <w:abstractNum w:abstractNumId="11">
     <w:nsid w:val="682C1D65"/>
     <w:multiLevelType w:val="hybridMultilevel"/>
     <w:tmpl w:val="B978BE6C"/>
@@ -2779,7 +4386,120 @@
       </w:pPr>
     </w:lvl>
   </w:abstractNum>
-  <w:abstractNum w:abstractNumId="9">
+  <w:abstractNum w:abstractNumId="12">
+    <w:nsid w:val="689F6710"/>
+    <w:multiLevelType w:val="hybridMultilevel"/>
+    <w:tmpl w:val="F2BEEBA6"/>
+    <w:lvl w:ilvl="0" w:tplc="72CA1882">
+      <w:start w:val="3"/>
+      <w:numFmt w:val="bullet"/>
+      <w:lvlText w:val="-"/>
+      <w:lvlJc w:val="left"/>
+      <w:pPr>
+        <w:ind w:left="720" w:hanging="360"/>
+      </w:pPr>
+      <w:rPr>
+        <w:rFonts w:ascii="Times New Roman" w:eastAsia="Calibri" w:hAnsi="Times New Roman" w:cs="Times New Roman" w:hint="default"/>
+      </w:rPr>
+    </w:lvl>
+    <w:lvl w:ilvl="1" w:tplc="0C090003">
+      <w:start w:val="1"/>
+      <w:numFmt w:val="bullet"/>
+      <w:lvlText w:val="o"/>
+      <w:lvlJc w:val="left"/>
+      <w:pPr>
+        <w:ind w:left="1440" w:hanging="360"/>
+      </w:pPr>
+      <w:rPr>
+        <w:rFonts w:ascii="Courier New" w:hAnsi="Courier New" w:cs="Courier New" w:hint="default"/>
+      </w:rPr>
+    </w:lvl>
+    <w:lvl w:ilvl="2" w:tplc="0C090005" w:tentative="1">
+      <w:start w:val="1"/>
+      <w:numFmt w:val="bullet"/>
+      <w:lvlText w:val=""/>
+      <w:lvlJc w:val="left"/>
+      <w:pPr>
+        <w:ind w:left="2160" w:hanging="360"/>
+      </w:pPr>
+      <w:rPr>
+        <w:rFonts w:ascii="Wingdings" w:hAnsi="Wingdings" w:hint="default"/>
+      </w:rPr>
+    </w:lvl>
+    <w:lvl w:ilvl="3" w:tplc="0C090001" w:tentative="1">
+      <w:start w:val="1"/>
+      <w:numFmt w:val="bullet"/>
+      <w:lvlText w:val=""/>
+      <w:lvlJc w:val="left"/>
+      <w:pPr>
+        <w:ind w:left="2880" w:hanging="360"/>
+      </w:pPr>
+      <w:rPr>
+        <w:rFonts w:ascii="Symbol" w:hAnsi="Symbol" w:hint="default"/>
+      </w:rPr>
+    </w:lvl>
+    <w:lvl w:ilvl="4" w:tplc="0C090003" w:tentative="1">
+      <w:start w:val="1"/>
+      <w:numFmt w:val="bullet"/>
+      <w:lvlText w:val="o"/>
+      <w:lvlJc w:val="left"/>
+      <w:pPr>
+        <w:ind w:left="3600" w:hanging="360"/>
+      </w:pPr>
+      <w:rPr>
+        <w:rFonts w:ascii="Courier New" w:hAnsi="Courier New" w:cs="Courier New" w:hint="default"/>
+      </w:rPr>
+    </w:lvl>
+    <w:lvl w:ilvl="5" w:tplc="0C090005" w:tentative="1">
+      <w:start w:val="1"/>
+      <w:numFmt w:val="bullet"/>
+      <w:lvlText w:val=""/>
+      <w:lvlJc w:val="left"/>
+      <w:pPr>
+        <w:ind w:left="4320" w:hanging="360"/>
+      </w:pPr>
+      <w:rPr>
+        <w:rFonts w:ascii="Wingdings" w:hAnsi="Wingdings" w:hint="default"/>
+      </w:rPr>
+    </w:lvl>
+    <w:lvl w:ilvl="6" w:tplc="0C090001" w:tentative="1">
+      <w:start w:val="1"/>
+      <w:numFmt w:val="bullet"/>
+      <w:lvlText w:val=""/>
+      <w:lvlJc w:val="left"/>
+      <w:pPr>
+        <w:ind w:left="5040" w:hanging="360"/>
+      </w:pPr>
+      <w:rPr>
+        <w:rFonts w:ascii="Symbol" w:hAnsi="Symbol" w:hint="default"/>
+      </w:rPr>
+    </w:lvl>
+    <w:lvl w:ilvl="7" w:tplc="0C090003" w:tentative="1">
+      <w:start w:val="1"/>
+      <w:numFmt w:val="bullet"/>
+      <w:lvlText w:val="o"/>
+      <w:lvlJc w:val="left"/>
+      <w:pPr>
+        <w:ind w:left="5760" w:hanging="360"/>
+      </w:pPr>
+      <w:rPr>
+        <w:rFonts w:ascii="Courier New" w:hAnsi="Courier New" w:cs="Courier New" w:hint="default"/>
+      </w:rPr>
+    </w:lvl>
+    <w:lvl w:ilvl="8" w:tplc="0C090005" w:tentative="1">
+      <w:start w:val="1"/>
+      <w:numFmt w:val="bullet"/>
+      <w:lvlText w:val=""/>
+      <w:lvlJc w:val="left"/>
+      <w:pPr>
+        <w:ind w:left="6480" w:hanging="360"/>
+      </w:pPr>
+      <w:rPr>
+        <w:rFonts w:ascii="Wingdings" w:hAnsi="Wingdings" w:hint="default"/>
+      </w:rPr>
+    </w:lvl>
+  </w:abstractNum>
+  <w:abstractNum w:abstractNumId="13">
     <w:nsid w:val="77392877"/>
     <w:multiLevelType w:val="multilevel"/>
     <w:tmpl w:val="BF0CDBE0"/>
@@ -2874,7 +4594,7 @@
       </w:rPr>
     </w:lvl>
   </w:abstractNum>
-  <w:abstractNum w:abstractNumId="10">
+  <w:abstractNum w:abstractNumId="14">
     <w:nsid w:val="7B1A5774"/>
     <w:multiLevelType w:val="multilevel"/>
     <w:tmpl w:val="22E2AF2C"/>
@@ -2966,20 +4686,106 @@
       </w:pPr>
     </w:lvl>
   </w:abstractNum>
+  <w:abstractNum w:abstractNumId="15">
+    <w:nsid w:val="7DDC2DC3"/>
+    <w:multiLevelType w:val="hybridMultilevel"/>
+    <w:tmpl w:val="866EC582"/>
+    <w:lvl w:ilvl="0" w:tplc="0C09000F">
+      <w:start w:val="1"/>
+      <w:numFmt w:val="decimal"/>
+      <w:lvlText w:val="%1."/>
+      <w:lvlJc w:val="left"/>
+      <w:pPr>
+        <w:ind w:left="720" w:hanging="360"/>
+      </w:pPr>
+    </w:lvl>
+    <w:lvl w:ilvl="1" w:tplc="0C090019" w:tentative="1">
+      <w:start w:val="1"/>
+      <w:numFmt w:val="lowerLetter"/>
+      <w:lvlText w:val="%2."/>
+      <w:lvlJc w:val="left"/>
+      <w:pPr>
+        <w:ind w:left="1440" w:hanging="360"/>
+      </w:pPr>
+    </w:lvl>
+    <w:lvl w:ilvl="2" w:tplc="0C09001B" w:tentative="1">
+      <w:start w:val="1"/>
+      <w:numFmt w:val="lowerRoman"/>
+      <w:lvlText w:val="%3."/>
+      <w:lvlJc w:val="right"/>
+      <w:pPr>
+        <w:ind w:left="2160" w:hanging="180"/>
+      </w:pPr>
+    </w:lvl>
+    <w:lvl w:ilvl="3" w:tplc="0C09000F" w:tentative="1">
+      <w:start w:val="1"/>
+      <w:numFmt w:val="decimal"/>
+      <w:lvlText w:val="%4."/>
+      <w:lvlJc w:val="left"/>
+      <w:pPr>
+        <w:ind w:left="2880" w:hanging="360"/>
+      </w:pPr>
+    </w:lvl>
+    <w:lvl w:ilvl="4" w:tplc="0C090019" w:tentative="1">
+      <w:start w:val="1"/>
+      <w:numFmt w:val="lowerLetter"/>
+      <w:lvlText w:val="%5."/>
+      <w:lvlJc w:val="left"/>
+      <w:pPr>
+        <w:ind w:left="3600" w:hanging="360"/>
+      </w:pPr>
+    </w:lvl>
+    <w:lvl w:ilvl="5" w:tplc="0C09001B" w:tentative="1">
+      <w:start w:val="1"/>
+      <w:numFmt w:val="lowerRoman"/>
+      <w:lvlText w:val="%6."/>
+      <w:lvlJc w:val="right"/>
+      <w:pPr>
+        <w:ind w:left="4320" w:hanging="180"/>
+      </w:pPr>
+    </w:lvl>
+    <w:lvl w:ilvl="6" w:tplc="0C09000F" w:tentative="1">
+      <w:start w:val="1"/>
+      <w:numFmt w:val="decimal"/>
+      <w:lvlText w:val="%7."/>
+      <w:lvlJc w:val="left"/>
+      <w:pPr>
+        <w:ind w:left="5040" w:hanging="360"/>
+      </w:pPr>
+    </w:lvl>
+    <w:lvl w:ilvl="7" w:tplc="0C090019" w:tentative="1">
+      <w:start w:val="1"/>
+      <w:numFmt w:val="lowerLetter"/>
+      <w:lvlText w:val="%8."/>
+      <w:lvlJc w:val="left"/>
+      <w:pPr>
+        <w:ind w:left="5760" w:hanging="360"/>
+      </w:pPr>
+    </w:lvl>
+    <w:lvl w:ilvl="8" w:tplc="0C09001B" w:tentative="1">
+      <w:start w:val="1"/>
+      <w:numFmt w:val="lowerRoman"/>
+      <w:lvlText w:val="%9."/>
+      <w:lvlJc w:val="right"/>
+      <w:pPr>
+        <w:ind w:left="6480" w:hanging="180"/>
+      </w:pPr>
+    </w:lvl>
+  </w:abstractNum>
   <w:num w:numId="1">
-    <w:abstractNumId w:val="9"/>
+    <w:abstractNumId w:val="13"/>
   </w:num>
   <w:num w:numId="2">
-    <w:abstractNumId w:val="7"/>
+    <w:abstractNumId w:val="10"/>
   </w:num>
   <w:num w:numId="3">
+    <w:abstractNumId w:val="6"/>
+  </w:num>
+  <w:num w:numId="4">
     <w:abstractNumId w:val="5"/>
   </w:num>
-  <w:num w:numId="4">
-    <w:abstractNumId w:val="4"/>
-  </w:num>
   <w:num w:numId="5">
-    <w:abstractNumId w:val="6"/>
+    <w:abstractNumId w:val="7"/>
   </w:num>
   <w:num w:numId="6">
     <w:abstractNumId w:val="1"/>
@@ -2988,15 +4794,30 @@
     <w:abstractNumId w:val="0"/>
   </w:num>
   <w:num w:numId="8">
+    <w:abstractNumId w:val="3"/>
+  </w:num>
+  <w:num w:numId="9">
+    <w:abstractNumId w:val="4"/>
+  </w:num>
+  <w:num w:numId="10">
+    <w:abstractNumId w:val="14"/>
+  </w:num>
+  <w:num w:numId="11">
+    <w:abstractNumId w:val="11"/>
+  </w:num>
+  <w:num w:numId="12">
+    <w:abstractNumId w:val="9"/>
+  </w:num>
+  <w:num w:numId="13">
     <w:abstractNumId w:val="2"/>
   </w:num>
-  <w:num w:numId="9">
-    <w:abstractNumId w:val="3"/>
+  <w:num w:numId="14">
+    <w:abstractNumId w:val="15"/>
   </w:num>
-  <w:num w:numId="10">
-    <w:abstractNumId w:val="10"/>
+  <w:num w:numId="15">
+    <w:abstractNumId w:val="12"/>
   </w:num>
-  <w:num w:numId="11">
+  <w:num w:numId="16">
     <w:abstractNumId w:val="8"/>
   </w:num>
 </w:numbering>
@@ -3156,9 +4977,9 @@
   </w:latentStyles>
   <w:style w:type="paragraph" w:default="1" w:styleId="Normal">
     <w:name w:val="Normal"/>
-    <w:rsid w:val="00F4748F"/>
+    <w:rsid w:val="00F13A93"/>
     <w:pPr>
-      <w:spacing w:before="120" w:line="288" w:lineRule="auto"/>
+      <w:spacing w:before="120" w:line="360" w:lineRule="auto"/>
       <w:jc w:val="both"/>
     </w:pPr>
     <w:rPr>
@@ -3219,6 +5040,7 @@
   <w:style w:type="character" w:default="1" w:styleId="DefaultParagraphFont">
     <w:name w:val="Default Paragraph Font"/>
     <w:uiPriority w:val="1"/>
+    <w:semiHidden/>
     <w:unhideWhenUsed/>
   </w:style>
   <w:style w:type="table" w:default="1" w:styleId="TableNormal">
@@ -3534,6 +5356,57 @@
       <w:szCs w:val="26"/>
     </w:rPr>
   </w:style>
+  <w:style w:type="paragraph" w:customStyle="1" w:styleId="cite">
+    <w:name w:val="cite"/>
+    <w:basedOn w:val="Normal"/>
+    <w:link w:val="citeChar"/>
+    <w:qFormat/>
+    <w:rsid w:val="004525DD"/>
+    <w:rPr>
+      <w:vertAlign w:val="superscript"/>
+    </w:rPr>
+  </w:style>
+  <w:style w:type="paragraph" w:styleId="Caption">
+    <w:name w:val="caption"/>
+    <w:basedOn w:val="Normal"/>
+    <w:next w:val="Normal"/>
+    <w:uiPriority w:val="35"/>
+    <w:unhideWhenUsed/>
+    <w:qFormat/>
+    <w:rsid w:val="00F27EC7"/>
+    <w:pPr>
+      <w:spacing w:before="0" w:after="200" w:line="240" w:lineRule="auto"/>
+      <w:jc w:val="center"/>
+    </w:pPr>
+    <w:rPr>
+      <w:b/>
+      <w:bCs/>
+      <w:szCs w:val="26"/>
+    </w:rPr>
+  </w:style>
+  <w:style w:type="character" w:customStyle="1" w:styleId="citeChar">
+    <w:name w:val="cite Char"/>
+    <w:basedOn w:val="DefaultParagraphFont"/>
+    <w:link w:val="cite"/>
+    <w:rsid w:val="004525DD"/>
+    <w:rPr>
+      <w:rFonts w:ascii="Times New Roman" w:eastAsia="Calibri" w:hAnsi="Times New Roman" w:cs="Times New Roman"/>
+      <w:sz w:val="26"/>
+      <w:szCs w:val="22"/>
+      <w:vertAlign w:val="superscript"/>
+    </w:rPr>
+  </w:style>
+  <w:style w:type="paragraph" w:customStyle="1" w:styleId="center">
+    <w:name w:val="center"/>
+    <w:basedOn w:val="Normal"/>
+    <w:rsid w:val="006E78CE"/>
+    <w:pPr>
+      <w:jc w:val="center"/>
+    </w:pPr>
+    <w:rPr>
+      <w:b/>
+    </w:rPr>
+  </w:style>
 </w:styles>
 </file>
 
@@ -3691,9 +5564,9 @@
   </w:latentStyles>
   <w:style w:type="paragraph" w:default="1" w:styleId="Normal">
     <w:name w:val="Normal"/>
-    <w:rsid w:val="00F4748F"/>
+    <w:rsid w:val="00F13A93"/>
     <w:pPr>
-      <w:spacing w:before="120" w:line="288" w:lineRule="auto"/>
+      <w:spacing w:before="120" w:line="360" w:lineRule="auto"/>
       <w:jc w:val="both"/>
     </w:pPr>
     <w:rPr>
@@ -3754,6 +5627,7 @@
   <w:style w:type="character" w:default="1" w:styleId="DefaultParagraphFont">
     <w:name w:val="Default Paragraph Font"/>
     <w:uiPriority w:val="1"/>
+    <w:semiHidden/>
     <w:unhideWhenUsed/>
   </w:style>
   <w:style w:type="table" w:default="1" w:styleId="TableNormal">
@@ -4067,6 +5941,57 @@
       <w:bCs/>
       <w:sz w:val="26"/>
       <w:szCs w:val="26"/>
+    </w:rPr>
+  </w:style>
+  <w:style w:type="paragraph" w:customStyle="1" w:styleId="cite">
+    <w:name w:val="cite"/>
+    <w:basedOn w:val="Normal"/>
+    <w:link w:val="citeChar"/>
+    <w:qFormat/>
+    <w:rsid w:val="004525DD"/>
+    <w:rPr>
+      <w:vertAlign w:val="superscript"/>
+    </w:rPr>
+  </w:style>
+  <w:style w:type="paragraph" w:styleId="Caption">
+    <w:name w:val="caption"/>
+    <w:basedOn w:val="Normal"/>
+    <w:next w:val="Normal"/>
+    <w:uiPriority w:val="35"/>
+    <w:unhideWhenUsed/>
+    <w:qFormat/>
+    <w:rsid w:val="00F27EC7"/>
+    <w:pPr>
+      <w:spacing w:before="0" w:after="200" w:line="240" w:lineRule="auto"/>
+      <w:jc w:val="center"/>
+    </w:pPr>
+    <w:rPr>
+      <w:b/>
+      <w:bCs/>
+      <w:szCs w:val="26"/>
+    </w:rPr>
+  </w:style>
+  <w:style w:type="character" w:customStyle="1" w:styleId="citeChar">
+    <w:name w:val="cite Char"/>
+    <w:basedOn w:val="DefaultParagraphFont"/>
+    <w:link w:val="cite"/>
+    <w:rsid w:val="004525DD"/>
+    <w:rPr>
+      <w:rFonts w:ascii="Times New Roman" w:eastAsia="Calibri" w:hAnsi="Times New Roman" w:cs="Times New Roman"/>
+      <w:sz w:val="26"/>
+      <w:szCs w:val="22"/>
+      <w:vertAlign w:val="superscript"/>
+    </w:rPr>
+  </w:style>
+  <w:style w:type="paragraph" w:customStyle="1" w:styleId="center">
+    <w:name w:val="center"/>
+    <w:basedOn w:val="Normal"/>
+    <w:rsid w:val="006E78CE"/>
+    <w:pPr>
+      <w:jc w:val="center"/>
+    </w:pPr>
+    <w:rPr>
+      <w:b/>
     </w:rPr>
   </w:style>
 </w:styles>
@@ -4397,7 +6322,7 @@
 </file>
 
 <file path=customXml/itemProps1.xml><?xml version="1.0" encoding="utf-8"?>
-<ds:datastoreItem xmlns:ds="http://schemas.openxmlformats.org/officeDocument/2006/customXml" ds:itemID="{D73D91C3-E7FD-4553-BAC8-18F9C714525D}">
+<ds:datastoreItem xmlns:ds="http://schemas.openxmlformats.org/officeDocument/2006/customXml" ds:itemID="{AC71D61F-388F-4F38-8B03-919D7252F7A2}">
   <ds:schemaRefs>
     <ds:schemaRef ds:uri="http://schemas.openxmlformats.org/officeDocument/2006/bibliography"/>
   </ds:schemaRefs>

</xml_diff>

<commit_message>
updated bao cao final
</commit_message>
<xml_diff>
--- a/reports/report_final.docx
+++ b/reports/report_final.docx
@@ -564,7 +564,12 @@
         <w:t xml:space="preserve">Nhằm hỗ trợ người khiếm thị tốt hơn trong việc đi lại trên đường phố đô thị, tăng tính chủ động của người khiếm thị trong việc đi lại, và giúp người thân giám sát được vị trí của thiết bị qua Internet, nhóm tiến hành nghiên cứu giải pháp thông minh có ứng dụng học máy, thiết bị nhúng và IoT. </w:t>
       </w:r>
       <w:r>
-        <w:t xml:space="preserve">Mô hình học máy được train dựa theo mô hình YOLOv3 tiny có precision </w:t>
+        <w:t>Mô hình học máy được train dựa theo mô hình YOLOv3 tin</w:t>
+      </w:r>
+      <w:bookmarkStart w:id="0" w:name="_GoBack"/>
+      <w:bookmarkEnd w:id="0"/>
+      <w:r>
+        <w:t xml:space="preserve">y có precision </w:t>
       </w:r>
       <w:r>
         <w:t>và recall lần lượt là 0.7 và 0.37</w:t>
@@ -674,9 +679,26 @@
               </w:rPr>
             </w:pPr>
             <w:r>
-              <w:t>Nguyễn Thành Vinh</w:t>
-            </w:r>
-          </w:p>
+              <w:rPr>
+                <w:lang w:val="vi-VN"/>
+              </w:rPr>
+              <w:t xml:space="preserve">Nguyễn Nhật </w:t>
+            </w:r>
+            <w:r>
+              <w:t>Tùng</w:t>
+            </w:r>
+          </w:p>
+          <w:p>
+            <w:pPr>
+              <w:rPr>
+                <w:lang w:val="en-AU"/>
+              </w:rPr>
+            </w:pPr>
+            <w:r>
+              <w:t>Lê Hữu Long</w:t>
+            </w:r>
+          </w:p>
+          <w:p/>
         </w:tc>
         <w:tc>
           <w:tcPr>
@@ -685,12 +707,20 @@
           <w:p>
             <w:pPr>
               <w:pStyle w:val="orderedtablelistpara"/>
-            </w:pPr>
-            <w:r>
-              <w:t>Thiết lậ</w:t>
-            </w:r>
-            <w:r>
-              <w:t>p Raspberry Pi</w:t>
+              <w:numPr>
+                <w:ilvl w:val="0"/>
+                <w:numId w:val="22"/>
+              </w:numPr>
+              <w:ind w:left="318" w:hanging="241"/>
+              <w:rPr>
+                <w:lang w:val="vi-VN"/>
+              </w:rPr>
+            </w:pPr>
+            <w:r>
+              <w:t>Nghiên cứu kiến thức nền tảng về họ</w:t>
+            </w:r>
+            <w:r>
+              <w:t>c máy</w:t>
             </w:r>
             <w:r>
               <w:t>.</w:t>
@@ -699,6 +729,76 @@
           <w:p>
             <w:pPr>
               <w:pStyle w:val="orderedtablelistpara"/>
+              <w:numPr>
+                <w:ilvl w:val="0"/>
+                <w:numId w:val="22"/>
+              </w:numPr>
+              <w:ind w:left="318" w:hanging="241"/>
+              <w:rPr>
+                <w:lang w:val="vi-VN"/>
+              </w:rPr>
+            </w:pPr>
+            <w:r>
+              <w:rPr>
+                <w:lang w:val="vi-VN"/>
+              </w:rPr>
+              <w:t xml:space="preserve">Thu thập, </w:t>
+            </w:r>
+            <w:r>
+              <w:rPr>
+                <w:lang w:val="vi-VN"/>
+              </w:rPr>
+              <w:t>tạo bộ dữ liệu</w:t>
+            </w:r>
+            <w:r>
+              <w:t xml:space="preserve"> train, test</w:t>
+            </w:r>
+            <w:r>
+              <w:rPr>
+                <w:lang w:val="vi-VN"/>
+              </w:rPr>
+              <w:t>.</w:t>
+            </w:r>
+          </w:p>
+          <w:p>
+            <w:pPr>
+              <w:pStyle w:val="orderedtablelistpara"/>
+              <w:numPr>
+                <w:ilvl w:val="0"/>
+                <w:numId w:val="22"/>
+              </w:numPr>
+              <w:ind w:left="318" w:hanging="241"/>
+              <w:rPr>
+                <w:lang w:val="vi-VN"/>
+              </w:rPr>
+            </w:pPr>
+            <w:r>
+              <w:rPr>
+                <w:lang w:val="vi-VN"/>
+              </w:rPr>
+              <w:t>T</w:t>
+            </w:r>
+            <w:r>
+              <w:rPr>
+                <w:lang w:val="vi-VN"/>
+              </w:rPr>
+              <w:t>ạo và train các mô hình họ</w:t>
+            </w:r>
+            <w:r>
+              <w:rPr>
+                <w:lang w:val="vi-VN"/>
+              </w:rPr>
+              <w:t>c máy.</w:t>
+            </w:r>
+          </w:p>
+          <w:p>
+            <w:pPr>
+              <w:pStyle w:val="orderedtablelistpara"/>
+              <w:numPr>
+                <w:ilvl w:val="0"/>
+                <w:numId w:val="22"/>
+              </w:numPr>
+              <w:ind w:left="318" w:hanging="241"/>
               <w:rPr>
                 <w:lang w:val="vi-VN"/>
               </w:rPr>
@@ -713,101 +813,57 @@
               <w:rPr>
                 <w:lang w:val="vi-VN"/>
               </w:rPr>
-              <w:t>ập trình module chụp và lưu ả</w:t>
-            </w:r>
-            <w:r>
-              <w:rPr>
-                <w:lang w:val="vi-VN"/>
-              </w:rPr>
-              <w:t>nh</w:t>
-            </w:r>
-            <w:r>
-              <w:t>.</w:t>
-            </w:r>
-          </w:p>
+              <w:t xml:space="preserve">ập trình các </w:t>
+            </w:r>
+            <w:r>
+              <w:rPr>
+                <w:lang w:val="vi-VN"/>
+              </w:rPr>
+              <w:t>hàm API</w:t>
+            </w:r>
+            <w:r>
+              <w:rPr>
+                <w:lang w:val="vi-VN"/>
+              </w:rPr>
+              <w:t xml:space="preserve"> </w:t>
+            </w:r>
+            <w:r>
+              <w:rPr>
+                <w:lang w:val="vi-VN"/>
+              </w:rPr>
+              <w:t xml:space="preserve">nhận diện trên ảnh </w:t>
+            </w:r>
+            <w:r>
+              <w:rPr>
+                <w:lang w:val="vi-VN"/>
+              </w:rPr>
+              <w:t>để sử dụng trên thiết bị nhúng.</w:t>
+            </w:r>
+          </w:p>
+        </w:tc>
+        <w:tc>
+          <w:tcPr>
+            <w:tcW w:w="3113" w:type="dxa"/>
+          </w:tcPr>
           <w:p>
             <w:pPr>
               <w:pStyle w:val="orderedtablelistpara"/>
-              <w:rPr>
-                <w:lang w:val="vi-VN"/>
-              </w:rPr>
-            </w:pPr>
-            <w:r>
-              <w:rPr>
-                <w:lang w:val="vi-VN"/>
-              </w:rPr>
-              <w:t>L</w:t>
-            </w:r>
-            <w:r>
-              <w:rPr>
-                <w:lang w:val="vi-VN"/>
-              </w:rPr>
-              <w:t>ập trình module sử dụng mô hình học để nhận diện trên ảnh chụp đượ</w:t>
-            </w:r>
-            <w:r>
-              <w:rPr>
-                <w:lang w:val="vi-VN"/>
-              </w:rPr>
-              <w:t>c.</w:t>
-            </w:r>
-          </w:p>
-          <w:p>
-            <w:pPr>
-              <w:pStyle w:val="orderedtablelistpara"/>
-              <w:rPr>
-                <w:lang w:val="vi-VN"/>
-              </w:rPr>
-            </w:pPr>
-            <w:r>
-              <w:rPr>
-                <w:lang w:val="vi-VN"/>
-              </w:rPr>
-              <w:t>L</w:t>
-            </w:r>
-            <w:r>
-              <w:rPr>
-                <w:lang w:val="vi-VN"/>
-              </w:rPr>
-              <w:t xml:space="preserve">ập trình module phát tín hiệu </w:t>
-            </w:r>
-            <w:r>
-              <w:rPr>
-                <w:lang w:val="vi-VN"/>
-              </w:rPr>
-              <w:t>thông báo</w:t>
-            </w:r>
-            <w:r>
-              <w:rPr>
-                <w:lang w:val="vi-VN"/>
-              </w:rPr>
-              <w:t xml:space="preserve"> ra loa</w:t>
-            </w:r>
-            <w:r>
-              <w:rPr>
-                <w:lang w:val="vi-VN"/>
-              </w:rPr>
-              <w:t>.</w:t>
-            </w:r>
-          </w:p>
-          <w:p>
-            <w:pPr>
-              <w:pStyle w:val="orderedtablelistpara"/>
-              <w:rPr>
-                <w:lang w:val="vi-VN"/>
-              </w:rPr>
-            </w:pPr>
-            <w:r>
-              <w:rPr>
-                <w:lang w:val="vi-VN"/>
-              </w:rPr>
-              <w:t>Lập trình module lấy tọa độ GPS và gửi tọa độ tới server.</w:t>
-            </w:r>
-          </w:p>
-        </w:tc>
-        <w:tc>
-          <w:tcPr>
-            <w:tcW w:w="3113" w:type="dxa"/>
-          </w:tcPr>
+              <w:numPr>
+                <w:ilvl w:val="0"/>
+                <w:numId w:val="27"/>
+              </w:numPr>
+              <w:ind w:left="410"/>
+              <w:rPr>
+                <w:lang w:val="vi-VN"/>
+              </w:rPr>
+            </w:pPr>
+            <w:r>
+              <w:rPr>
+                <w:lang w:val="vi-VN"/>
+              </w:rPr>
+              <w:t>Đã hoàn thành.</w:t>
+            </w:r>
+          </w:p>
           <w:p>
             <w:pPr>
               <w:pStyle w:val="orderedtablelistpara"/>
@@ -853,7 +909,348 @@
                 <w:ilvl w:val="0"/>
                 <w:numId w:val="22"/>
               </w:numPr>
-              <w:ind w:left="410" w:hanging="333"/>
+              <w:ind w:left="410"/>
+              <w:rPr>
+                <w:lang w:val="vi-VN"/>
+              </w:rPr>
+            </w:pPr>
+            <w:r>
+              <w:rPr>
+                <w:lang w:val="vi-VN"/>
+              </w:rPr>
+              <w:t>Đã hoàn thành</w:t>
+            </w:r>
+            <w:r>
+              <w:t>.</w:t>
+            </w:r>
+          </w:p>
+        </w:tc>
+      </w:tr>
+      <w:tr>
+        <w:tc>
+          <w:tcPr>
+            <w:tcW w:w="2376" w:type="dxa"/>
+          </w:tcPr>
+          <w:p>
+            <w:pPr>
+              <w:rPr>
+                <w:lang w:val="vi-VN"/>
+              </w:rPr>
+            </w:pPr>
+            <w:r>
+              <w:rPr>
+                <w:lang w:val="vi-VN"/>
+              </w:rPr>
+              <w:t>Trần Anh Duy</w:t>
+            </w:r>
+          </w:p>
+        </w:tc>
+        <w:tc>
+          <w:tcPr>
+            <w:tcW w:w="4444" w:type="dxa"/>
+          </w:tcPr>
+          <w:p>
+            <w:pPr>
+              <w:pStyle w:val="orderedtablelistpara"/>
+              <w:numPr>
+                <w:ilvl w:val="0"/>
+                <w:numId w:val="30"/>
+              </w:numPr>
+              <w:ind w:left="318" w:hanging="219"/>
+              <w:rPr>
+                <w:lang w:val="vi-VN"/>
+              </w:rPr>
+            </w:pPr>
+            <w:r>
+              <w:rPr>
+                <w:lang w:val="vi-VN"/>
+              </w:rPr>
+              <w:t>Xây dựng web server để hiện thị tọa độ thiết bị vi xử lý.</w:t>
+            </w:r>
+          </w:p>
+          <w:p>
+            <w:pPr>
+              <w:pStyle w:val="orderedtablelistpara"/>
+              <w:numPr>
+                <w:ilvl w:val="0"/>
+                <w:numId w:val="22"/>
+              </w:numPr>
+              <w:ind w:left="318" w:hanging="241"/>
+              <w:rPr>
+                <w:lang w:val="vi-VN"/>
+              </w:rPr>
+            </w:pPr>
+            <w:r>
+              <w:rPr>
+                <w:lang w:val="vi-VN"/>
+              </w:rPr>
+              <w:t>Nhận thông tin vị trí địa lí của thiết bị vi xử lý.</w:t>
+            </w:r>
+          </w:p>
+          <w:p>
+            <w:pPr>
+              <w:pStyle w:val="orderedtablelistpara"/>
+              <w:rPr>
+                <w:lang w:val="vi-VN"/>
+              </w:rPr>
+            </w:pPr>
+            <w:r>
+              <w:rPr>
+                <w:lang w:val="vi-VN"/>
+              </w:rPr>
+              <w:t>H</w:t>
+            </w:r>
+            <w:r>
+              <w:rPr>
+                <w:lang w:val="vi-VN"/>
+              </w:rPr>
+              <w:t>iển thị vị trí của thiết bị trên bản đồ</w:t>
+            </w:r>
+            <w:r>
+              <w:rPr>
+                <w:lang w:val="vi-VN"/>
+              </w:rPr>
+              <w:t>.</w:t>
+            </w:r>
+          </w:p>
+        </w:tc>
+        <w:tc>
+          <w:tcPr>
+            <w:tcW w:w="3113" w:type="dxa"/>
+          </w:tcPr>
+          <w:p>
+            <w:pPr>
+              <w:pStyle w:val="orderedtablelistpara"/>
+              <w:numPr>
+                <w:ilvl w:val="0"/>
+                <w:numId w:val="28"/>
+              </w:numPr>
+              <w:ind w:left="410"/>
+              <w:rPr>
+                <w:lang w:val="vi-VN"/>
+              </w:rPr>
+            </w:pPr>
+            <w:r>
+              <w:rPr>
+                <w:lang w:val="vi-VN"/>
+              </w:rPr>
+              <w:t>Đã hoàn thành.</w:t>
+            </w:r>
+          </w:p>
+          <w:p>
+            <w:pPr>
+              <w:pStyle w:val="orderedtablelistpara"/>
+              <w:numPr>
+                <w:ilvl w:val="0"/>
+                <w:numId w:val="22"/>
+              </w:numPr>
+              <w:ind w:left="410"/>
+              <w:rPr>
+                <w:lang w:val="vi-VN"/>
+              </w:rPr>
+            </w:pPr>
+            <w:r>
+              <w:rPr>
+                <w:lang w:val="vi-VN"/>
+              </w:rPr>
+              <w:t>Đã hoàn thành.</w:t>
+            </w:r>
+          </w:p>
+          <w:p>
+            <w:pPr>
+              <w:pStyle w:val="orderedtablelistpara"/>
+              <w:numPr>
+                <w:ilvl w:val="0"/>
+                <w:numId w:val="22"/>
+              </w:numPr>
+              <w:ind w:left="410"/>
+              <w:rPr>
+                <w:lang w:val="vi-VN"/>
+              </w:rPr>
+            </w:pPr>
+            <w:r>
+              <w:rPr>
+                <w:lang w:val="vi-VN"/>
+              </w:rPr>
+              <w:t>Đã hoàn thành.</w:t>
+            </w:r>
+          </w:p>
+        </w:tc>
+      </w:tr>
+      <w:tr>
+        <w:tc>
+          <w:tcPr>
+            <w:tcW w:w="2376" w:type="dxa"/>
+          </w:tcPr>
+          <w:p>
+            <w:pPr>
+              <w:rPr>
+                <w:lang w:val="en-AU"/>
+              </w:rPr>
+            </w:pPr>
+            <w:r>
+              <w:t>Nguyễn Thành Vinh</w:t>
+            </w:r>
+          </w:p>
+        </w:tc>
+        <w:tc>
+          <w:tcPr>
+            <w:tcW w:w="4444" w:type="dxa"/>
+          </w:tcPr>
+          <w:p>
+            <w:pPr>
+              <w:pStyle w:val="orderedtablelistpara"/>
+              <w:numPr>
+                <w:ilvl w:val="0"/>
+                <w:numId w:val="31"/>
+              </w:numPr>
+              <w:ind w:left="318" w:hanging="219"/>
+            </w:pPr>
+            <w:r>
+              <w:t>Thiết lậ</w:t>
+            </w:r>
+            <w:r>
+              <w:t>p Raspberry Pi.</w:t>
+            </w:r>
+          </w:p>
+          <w:p>
+            <w:pPr>
+              <w:pStyle w:val="orderedtablelistpara"/>
+              <w:rPr>
+                <w:lang w:val="vi-VN"/>
+              </w:rPr>
+            </w:pPr>
+            <w:r>
+              <w:rPr>
+                <w:lang w:val="vi-VN"/>
+              </w:rPr>
+              <w:t>L</w:t>
+            </w:r>
+            <w:r>
+              <w:rPr>
+                <w:lang w:val="vi-VN"/>
+              </w:rPr>
+              <w:t>ập trình module chụp và lưu ả</w:t>
+            </w:r>
+            <w:r>
+              <w:rPr>
+                <w:lang w:val="vi-VN"/>
+              </w:rPr>
+              <w:t>nh</w:t>
+            </w:r>
+            <w:r>
+              <w:t>.</w:t>
+            </w:r>
+          </w:p>
+          <w:p>
+            <w:pPr>
+              <w:pStyle w:val="orderedtablelistpara"/>
+              <w:rPr>
+                <w:lang w:val="vi-VN"/>
+              </w:rPr>
+            </w:pPr>
+            <w:r>
+              <w:rPr>
+                <w:lang w:val="vi-VN"/>
+              </w:rPr>
+              <w:t>L</w:t>
+            </w:r>
+            <w:r>
+              <w:rPr>
+                <w:lang w:val="vi-VN"/>
+              </w:rPr>
+              <w:t>ậ</w:t>
+            </w:r>
+            <w:r>
+              <w:rPr>
+                <w:lang w:val="vi-VN"/>
+              </w:rPr>
+              <w:t>p trình</w:t>
+            </w:r>
+            <w:r>
+              <w:rPr>
+                <w:lang w:val="vi-VN"/>
+              </w:rPr>
+              <w:t xml:space="preserve"> module </w:t>
+            </w:r>
+            <w:r>
+              <w:rPr>
+                <w:lang w:val="vi-VN"/>
+              </w:rPr>
+              <w:t>nhận diện trên ảnh chụp đượ</w:t>
+            </w:r>
+            <w:r>
+              <w:rPr>
+                <w:lang w:val="vi-VN"/>
+              </w:rPr>
+              <w:t>c.</w:t>
+            </w:r>
+          </w:p>
+          <w:p>
+            <w:pPr>
+              <w:pStyle w:val="orderedtablelistpara"/>
+              <w:rPr>
+                <w:lang w:val="vi-VN"/>
+              </w:rPr>
+            </w:pPr>
+            <w:r>
+              <w:rPr>
+                <w:lang w:val="vi-VN"/>
+              </w:rPr>
+              <w:t>L</w:t>
+            </w:r>
+            <w:r>
+              <w:rPr>
+                <w:lang w:val="vi-VN"/>
+              </w:rPr>
+              <w:t xml:space="preserve">ập trình module phát tín hiệu </w:t>
+            </w:r>
+            <w:r>
+              <w:rPr>
+                <w:lang w:val="vi-VN"/>
+              </w:rPr>
+              <w:t>thông báo</w:t>
+            </w:r>
+            <w:r>
+              <w:rPr>
+                <w:lang w:val="vi-VN"/>
+              </w:rPr>
+              <w:t xml:space="preserve"> ra loa</w:t>
+            </w:r>
+            <w:r>
+              <w:rPr>
+                <w:lang w:val="vi-VN"/>
+              </w:rPr>
+              <w:t>.</w:t>
+            </w:r>
+          </w:p>
+          <w:p>
+            <w:pPr>
+              <w:pStyle w:val="orderedtablelistpara"/>
+              <w:rPr>
+                <w:lang w:val="vi-VN"/>
+              </w:rPr>
+            </w:pPr>
+            <w:r>
+              <w:rPr>
+                <w:lang w:val="vi-VN"/>
+              </w:rPr>
+              <w:t>Lập trình module lấy tọa độ GPS và gửi tọa độ tới server.</w:t>
+            </w:r>
+          </w:p>
+        </w:tc>
+        <w:tc>
+          <w:tcPr>
+            <w:tcW w:w="3113" w:type="dxa"/>
+          </w:tcPr>
+          <w:p>
+            <w:pPr>
+              <w:pStyle w:val="orderedtablelistpara"/>
+              <w:numPr>
+                <w:ilvl w:val="0"/>
+                <w:numId w:val="29"/>
+              </w:numPr>
+              <w:ind w:left="410"/>
               <w:rPr>
                 <w:lang w:val="vi-VN"/>
               </w:rPr>
@@ -900,286 +1297,34 @@
               <w:rPr>
                 <w:lang w:val="vi-VN"/>
               </w:rPr>
-              <w:t>Chưa hoàn thành.</w:t>
-            </w:r>
-          </w:p>
-        </w:tc>
-      </w:tr>
-      <w:tr>
-        <w:tc>
-          <w:tcPr>
-            <w:tcW w:w="2376" w:type="dxa"/>
-          </w:tcPr>
-          <w:p>
-            <w:pPr>
-              <w:rPr>
-                <w:lang w:val="vi-VN"/>
-              </w:rPr>
-            </w:pPr>
-            <w:r>
-              <w:rPr>
-                <w:lang w:val="vi-VN"/>
-              </w:rPr>
-              <w:t>Trần Anh Duy</w:t>
-            </w:r>
-          </w:p>
-        </w:tc>
-        <w:tc>
-          <w:tcPr>
-            <w:tcW w:w="4444" w:type="dxa"/>
-          </w:tcPr>
+              <w:t>Đã hoàn thành.</w:t>
+            </w:r>
+          </w:p>
           <w:p>
             <w:pPr>
               <w:pStyle w:val="orderedtablelistpara"/>
               <w:numPr>
                 <w:ilvl w:val="0"/>
-                <w:numId w:val="23"/>
+                <w:numId w:val="22"/>
               </w:numPr>
-              <w:ind w:left="318" w:hanging="241"/>
-              <w:rPr>
-                <w:lang w:val="vi-VN"/>
-              </w:rPr>
-            </w:pPr>
-            <w:r>
-              <w:rPr>
-                <w:lang w:val="vi-VN"/>
-              </w:rPr>
-              <w:t>Nhận thông tin vị trí địa lí của thiết bị vi xử</w:t>
-            </w:r>
-            <w:r>
-              <w:rPr>
-                <w:lang w:val="vi-VN"/>
-              </w:rPr>
-              <w:t xml:space="preserve"> lý.</w:t>
-            </w:r>
-          </w:p>
-          <w:p>
-            <w:pPr>
-              <w:pStyle w:val="orderedtablelistpara"/>
-              <w:rPr>
-                <w:lang w:val="vi-VN"/>
-              </w:rPr>
-            </w:pPr>
-            <w:r>
-              <w:rPr>
-                <w:lang w:val="vi-VN"/>
-              </w:rPr>
-              <w:t>H</w:t>
-            </w:r>
-            <w:r>
-              <w:rPr>
-                <w:lang w:val="vi-VN"/>
-              </w:rPr>
-              <w:t>iển thị vị trí của thiết bị trên bản đồ</w:t>
-            </w:r>
-            <w:r>
-              <w:rPr>
-                <w:lang w:val="vi-VN"/>
-              </w:rPr>
-              <w:t>.</w:t>
-            </w:r>
-          </w:p>
-        </w:tc>
-        <w:tc>
-          <w:tcPr>
-            <w:tcW w:w="3113" w:type="dxa"/>
-          </w:tcPr>
+              <w:ind w:left="410" w:hanging="333"/>
+              <w:rPr>
+                <w:lang w:val="vi-VN"/>
+              </w:rPr>
+            </w:pPr>
+            <w:r>
+              <w:rPr>
+                <w:lang w:val="vi-VN"/>
+              </w:rPr>
+              <w:t>Đã hoàn thành.</w:t>
+            </w:r>
+          </w:p>
           <w:p>
             <w:pPr>
               <w:pStyle w:val="orderedtablelistpara"/>
               <w:numPr>
                 <w:ilvl w:val="0"/>
-                <w:numId w:val="24"/>
-              </w:numPr>
-              <w:ind w:left="410"/>
-              <w:rPr>
-                <w:lang w:val="vi-VN"/>
-              </w:rPr>
-            </w:pPr>
-            <w:r>
-              <w:rPr>
-                <w:lang w:val="vi-VN"/>
-              </w:rPr>
-              <w:t>Đã hoàn thành.</w:t>
-            </w:r>
-          </w:p>
-          <w:p>
-            <w:pPr>
-              <w:pStyle w:val="orderedtablelistpara"/>
-              <w:numPr>
-                <w:ilvl w:val="0"/>
-                <w:numId w:val="24"/>
-              </w:numPr>
-              <w:ind w:left="410"/>
-              <w:rPr>
-                <w:lang w:val="vi-VN"/>
-              </w:rPr>
-            </w:pPr>
-            <w:r>
-              <w:rPr>
-                <w:lang w:val="vi-VN"/>
-              </w:rPr>
-              <w:t>Đã hoàn thành.</w:t>
-            </w:r>
-          </w:p>
-        </w:tc>
-      </w:tr>
-      <w:tr>
-        <w:tc>
-          <w:tcPr>
-            <w:tcW w:w="2376" w:type="dxa"/>
-          </w:tcPr>
-          <w:p>
-            <w:pPr>
-              <w:rPr>
-                <w:lang w:val="en-AU"/>
-              </w:rPr>
-            </w:pPr>
-            <w:r>
-              <w:rPr>
-                <w:lang w:val="vi-VN"/>
-              </w:rPr>
-              <w:t xml:space="preserve">Nguyễn Nhật </w:t>
-            </w:r>
-            <w:r>
-              <w:t>Tùng</w:t>
-            </w:r>
-          </w:p>
-          <w:p>
-            <w:pPr>
-              <w:rPr>
-                <w:lang w:val="en-AU"/>
-              </w:rPr>
-            </w:pPr>
-            <w:r>
-              <w:t>Lê Hữu Long</w:t>
-            </w:r>
-          </w:p>
-          <w:p/>
-        </w:tc>
-        <w:tc>
-          <w:tcPr>
-            <w:tcW w:w="4444" w:type="dxa"/>
-          </w:tcPr>
-          <w:p>
-            <w:pPr>
-              <w:pStyle w:val="orderedtablelistpara"/>
-              <w:numPr>
-                <w:ilvl w:val="0"/>
-                <w:numId w:val="25"/>
-              </w:numPr>
-              <w:ind w:left="318" w:hanging="241"/>
-              <w:rPr>
-                <w:lang w:val="vi-VN"/>
-              </w:rPr>
-            </w:pPr>
-            <w:r>
-              <w:t>Nghiên cứu kiến thức nền tảng về họ</w:t>
-            </w:r>
-            <w:r>
-              <w:t>c máy</w:t>
-            </w:r>
-            <w:r>
-              <w:rPr>
-                <w:lang w:val="vi-VN"/>
-              </w:rPr>
-              <w:t xml:space="preserve"> </w:t>
-            </w:r>
-            <w:r>
-              <w:rPr>
-                <w:lang w:val="vi-VN"/>
-              </w:rPr>
-              <w:t>tạo bộ dữ liệu học</w:t>
-            </w:r>
-            <w:r>
-              <w:t>.</w:t>
-            </w:r>
-          </w:p>
-          <w:p>
-            <w:pPr>
-              <w:pStyle w:val="orderedtablelistpara"/>
-              <w:numPr>
-                <w:ilvl w:val="0"/>
-                <w:numId w:val="25"/>
-              </w:numPr>
-              <w:ind w:left="318" w:hanging="241"/>
-              <w:rPr>
-                <w:lang w:val="vi-VN"/>
-              </w:rPr>
-            </w:pPr>
-            <w:r>
-              <w:rPr>
-                <w:lang w:val="vi-VN"/>
-              </w:rPr>
-              <w:t>T</w:t>
-            </w:r>
-            <w:r>
-              <w:rPr>
-                <w:lang w:val="vi-VN"/>
-              </w:rPr>
-              <w:t>ạo và train các mô hình họ</w:t>
-            </w:r>
-            <w:r>
-              <w:rPr>
-                <w:lang w:val="vi-VN"/>
-              </w:rPr>
-              <w:t>c máy.</w:t>
-            </w:r>
-          </w:p>
-          <w:p>
-            <w:pPr>
-              <w:pStyle w:val="orderedtablelistpara"/>
-              <w:numPr>
-                <w:ilvl w:val="0"/>
-                <w:numId w:val="25"/>
-              </w:numPr>
-              <w:ind w:left="318" w:hanging="241"/>
-              <w:rPr>
-                <w:lang w:val="vi-VN"/>
-              </w:rPr>
-            </w:pPr>
-            <w:r>
-              <w:rPr>
-                <w:lang w:val="vi-VN"/>
-              </w:rPr>
-              <w:t>L</w:t>
-            </w:r>
-            <w:r>
-              <w:rPr>
-                <w:lang w:val="vi-VN"/>
-              </w:rPr>
-              <w:t xml:space="preserve">ập trình các </w:t>
-            </w:r>
-            <w:r>
-              <w:rPr>
-                <w:lang w:val="vi-VN"/>
-              </w:rPr>
-              <w:t>hàm API</w:t>
-            </w:r>
-            <w:r>
-              <w:rPr>
-                <w:lang w:val="vi-VN"/>
-              </w:rPr>
-              <w:t xml:space="preserve"> </w:t>
-            </w:r>
-            <w:r>
-              <w:rPr>
-                <w:lang w:val="vi-VN"/>
-              </w:rPr>
-              <w:t>để sử dụng trên thiết bị nhúng.</w:t>
-            </w:r>
-          </w:p>
-        </w:tc>
-        <w:tc>
-          <w:tcPr>
-            <w:tcW w:w="3113" w:type="dxa"/>
-          </w:tcPr>
-          <w:p>
-            <w:pPr>
-              <w:pStyle w:val="orderedtablelistpara"/>
-              <w:numPr>
-                <w:ilvl w:val="0"/>
-                <w:numId w:val="26"/>
+                <w:numId w:val="22"/>
               </w:numPr>
               <w:ind w:left="410" w:hanging="333"/>
               <w:rPr>
@@ -1187,48 +1332,13 @@
               </w:rPr>
             </w:pPr>
             <w:r>
-              <w:rPr>
-                <w:lang w:val="vi-VN"/>
-              </w:rPr>
-              <w:t>Đã hoàn thành.</w:t>
-            </w:r>
-          </w:p>
-          <w:p>
-            <w:pPr>
-              <w:pStyle w:val="orderedtablelistpara"/>
-              <w:numPr>
-                <w:ilvl w:val="0"/>
-                <w:numId w:val="26"/>
-              </w:numPr>
-              <w:ind w:left="410" w:hanging="333"/>
-              <w:rPr>
-                <w:lang w:val="vi-VN"/>
-              </w:rPr>
-            </w:pPr>
-            <w:r>
-              <w:rPr>
-                <w:lang w:val="vi-VN"/>
-              </w:rPr>
-              <w:t>Đã hoàn thành.</w:t>
-            </w:r>
-          </w:p>
-          <w:p>
-            <w:pPr>
-              <w:pStyle w:val="orderedtablelistpara"/>
-              <w:numPr>
-                <w:ilvl w:val="0"/>
-                <w:numId w:val="26"/>
-              </w:numPr>
-              <w:ind w:left="410" w:hanging="333"/>
-              <w:rPr>
-                <w:lang w:val="vi-VN"/>
-              </w:rPr>
-            </w:pPr>
-            <w:r>
-              <w:rPr>
-                <w:lang w:val="vi-VN"/>
-              </w:rPr>
-              <w:t>Đã hoàn thành.</w:t>
+              <w:t>Đã hoàn thành</w:t>
+            </w:r>
+            <w:r>
+              <w:rPr>
+                <w:lang w:val="vi-VN"/>
+              </w:rPr>
+              <w:t>.</w:t>
             </w:r>
           </w:p>
         </w:tc>
@@ -1272,10 +1382,6 @@
     <w:p>
       <w:pPr>
         <w:pStyle w:val="TOC1"/>
-        <w:tabs>
-          <w:tab w:val="left" w:pos="440"/>
-          <w:tab w:val="right" w:leader="dot" w:pos="9062"/>
-        </w:tabs>
         <w:rPr>
           <w:rFonts w:asciiTheme="minorHAnsi" w:eastAsiaTheme="minorEastAsia" w:hAnsiTheme="minorHAnsi" w:cstheme="minorBidi"/>
           <w:noProof/>
@@ -1301,7 +1407,7 @@
         </w:rPr>
         <w:fldChar w:fldCharType="separate"/>
       </w:r>
-      <w:hyperlink w:anchor="_Toc78293099" w:history="1">
+      <w:hyperlink w:anchor="_Toc79870943" w:history="1">
         <w:r>
           <w:rPr>
             <w:rStyle w:val="Hyperlink"/>
@@ -1344,7 +1450,7 @@
             <w:noProof/>
             <w:webHidden/>
           </w:rPr>
-          <w:instrText xml:space="preserve"> PAGEREF _Toc78293099 \h </w:instrText>
+          <w:instrText xml:space="preserve"> PAGEREF _Toc79870943 \h </w:instrText>
         </w:r>
         <w:r>
           <w:rPr>
@@ -1378,10 +1484,6 @@
     <w:p>
       <w:pPr>
         <w:pStyle w:val="TOC1"/>
-        <w:tabs>
-          <w:tab w:val="left" w:pos="440"/>
-          <w:tab w:val="right" w:leader="dot" w:pos="9062"/>
-        </w:tabs>
         <w:rPr>
           <w:rFonts w:asciiTheme="minorHAnsi" w:eastAsiaTheme="minorEastAsia" w:hAnsiTheme="minorHAnsi" w:cstheme="minorBidi"/>
           <w:noProof/>
@@ -1389,7 +1491,7 @@
           <w:lang w:val="en-AU" w:eastAsia="zh-CN"/>
         </w:rPr>
       </w:pPr>
-      <w:hyperlink w:anchor="_Toc78293100" w:history="1">
+      <w:hyperlink w:anchor="_Toc79870944" w:history="1">
         <w:r>
           <w:rPr>
             <w:rStyle w:val="Hyperlink"/>
@@ -1432,7 +1534,7 @@
             <w:noProof/>
             <w:webHidden/>
           </w:rPr>
-          <w:instrText xml:space="preserve"> PAGEREF _Toc78293100 \h </w:instrText>
+          <w:instrText xml:space="preserve"> PAGEREF _Toc79870944 \h </w:instrText>
         </w:r>
         <w:r>
           <w:rPr>
@@ -1466,10 +1568,6 @@
     <w:p>
       <w:pPr>
         <w:pStyle w:val="TOC1"/>
-        <w:tabs>
-          <w:tab w:val="left" w:pos="660"/>
-          <w:tab w:val="right" w:leader="dot" w:pos="9062"/>
-        </w:tabs>
         <w:rPr>
           <w:rFonts w:asciiTheme="minorHAnsi" w:eastAsiaTheme="minorEastAsia" w:hAnsiTheme="minorHAnsi" w:cstheme="minorBidi"/>
           <w:noProof/>
@@ -1477,7 +1575,7 @@
           <w:lang w:val="en-AU" w:eastAsia="zh-CN"/>
         </w:rPr>
       </w:pPr>
-      <w:hyperlink w:anchor="_Toc78293101" w:history="1">
+      <w:hyperlink w:anchor="_Toc79870945" w:history="1">
         <w:r>
           <w:rPr>
             <w:rStyle w:val="Hyperlink"/>
@@ -1520,7 +1618,7 @@
             <w:noProof/>
             <w:webHidden/>
           </w:rPr>
-          <w:instrText xml:space="preserve"> PAGEREF _Toc78293101 \h </w:instrText>
+          <w:instrText xml:space="preserve"> PAGEREF _Toc79870945 \h </w:instrText>
         </w:r>
         <w:r>
           <w:rPr>
@@ -1556,7 +1654,6 @@
         <w:pStyle w:val="TOC1"/>
         <w:tabs>
           <w:tab w:val="left" w:pos="880"/>
-          <w:tab w:val="right" w:leader="dot" w:pos="9062"/>
         </w:tabs>
         <w:rPr>
           <w:rFonts w:asciiTheme="minorHAnsi" w:eastAsiaTheme="minorEastAsia" w:hAnsiTheme="minorHAnsi" w:cstheme="minorBidi"/>
@@ -1565,7 +1662,7 @@
           <w:lang w:val="en-AU" w:eastAsia="zh-CN"/>
         </w:rPr>
       </w:pPr>
-      <w:hyperlink w:anchor="_Toc78293102" w:history="1">
+      <w:hyperlink w:anchor="_Toc79870946" w:history="1">
         <w:r>
           <w:rPr>
             <w:rStyle w:val="Hyperlink"/>
@@ -1587,7 +1684,7 @@
             <w:rStyle w:val="Hyperlink"/>
             <w:noProof/>
           </w:rPr>
-          <w:t>Chức năng chụp ảnh từ camera và thông báo vật thể nhận diện được ra loa</w:t>
+          <w:t>Chức năng chụp ảnh từ camera và thông báo ra loa</w:t>
         </w:r>
         <w:r>
           <w:rPr>
@@ -1608,7 +1705,7 @@
             <w:noProof/>
             <w:webHidden/>
           </w:rPr>
-          <w:instrText xml:space="preserve"> PAGEREF _Toc78293102 \h </w:instrText>
+          <w:instrText xml:space="preserve"> PAGEREF _Toc79870946 \h </w:instrText>
         </w:r>
         <w:r>
           <w:rPr>
@@ -1644,7 +1741,6 @@
         <w:pStyle w:val="TOC1"/>
         <w:tabs>
           <w:tab w:val="left" w:pos="880"/>
-          <w:tab w:val="right" w:leader="dot" w:pos="9062"/>
         </w:tabs>
         <w:rPr>
           <w:rFonts w:asciiTheme="minorHAnsi" w:eastAsiaTheme="minorEastAsia" w:hAnsiTheme="minorHAnsi" w:cstheme="minorBidi"/>
@@ -1653,7 +1749,7 @@
           <w:lang w:val="en-AU" w:eastAsia="zh-CN"/>
         </w:rPr>
       </w:pPr>
-      <w:hyperlink w:anchor="_Toc78293103" w:history="1">
+      <w:hyperlink w:anchor="_Toc79870947" w:history="1">
         <w:r>
           <w:rPr>
             <w:rStyle w:val="Hyperlink"/>
@@ -1698,7 +1794,7 @@
             <w:noProof/>
             <w:webHidden/>
           </w:rPr>
-          <w:instrText xml:space="preserve"> PAGEREF _Toc78293103 \h </w:instrText>
+          <w:instrText xml:space="preserve"> PAGEREF _Toc79870947 \h </w:instrText>
         </w:r>
         <w:r>
           <w:rPr>
@@ -1732,10 +1828,6 @@
     <w:p>
       <w:pPr>
         <w:pStyle w:val="TOC1"/>
-        <w:tabs>
-          <w:tab w:val="left" w:pos="660"/>
-          <w:tab w:val="right" w:leader="dot" w:pos="9062"/>
-        </w:tabs>
         <w:rPr>
           <w:rFonts w:asciiTheme="minorHAnsi" w:eastAsiaTheme="minorEastAsia" w:hAnsiTheme="minorHAnsi" w:cstheme="minorBidi"/>
           <w:noProof/>
@@ -1743,7 +1835,7 @@
           <w:lang w:val="en-AU" w:eastAsia="zh-CN"/>
         </w:rPr>
       </w:pPr>
-      <w:hyperlink w:anchor="_Toc78293104" w:history="1">
+      <w:hyperlink w:anchor="_Toc79870948" w:history="1">
         <w:r>
           <w:rPr>
             <w:rStyle w:val="Hyperlink"/>
@@ -1788,7 +1880,7 @@
             <w:noProof/>
             <w:webHidden/>
           </w:rPr>
-          <w:instrText xml:space="preserve"> PAGEREF _Toc78293104 \h </w:instrText>
+          <w:instrText xml:space="preserve"> PAGEREF _Toc79870948 \h </w:instrText>
         </w:r>
         <w:r>
           <w:rPr>
@@ -1824,7 +1916,6 @@
         <w:pStyle w:val="TOC1"/>
         <w:tabs>
           <w:tab w:val="left" w:pos="880"/>
-          <w:tab w:val="right" w:leader="dot" w:pos="9062"/>
         </w:tabs>
         <w:rPr>
           <w:rFonts w:asciiTheme="minorHAnsi" w:eastAsiaTheme="minorEastAsia" w:hAnsiTheme="minorHAnsi" w:cstheme="minorBidi"/>
@@ -1833,11 +1924,12 @@
           <w:lang w:val="en-AU" w:eastAsia="zh-CN"/>
         </w:rPr>
       </w:pPr>
-      <w:hyperlink w:anchor="_Toc78293105" w:history="1">
+      <w:hyperlink w:anchor="_Toc79870949" w:history="1">
         <w:r>
           <w:rPr>
             <w:rStyle w:val="Hyperlink"/>
             <w:noProof/>
+            <w:lang w:val="vi-VN"/>
           </w:rPr>
           <w:t>2.2.1.</w:t>
         </w:r>
@@ -1854,6 +1946,7 @@
           <w:rPr>
             <w:rStyle w:val="Hyperlink"/>
             <w:noProof/>
+            <w:lang w:val="vi-VN"/>
           </w:rPr>
           <w:t>Chức năng nhận diện vật thể</w:t>
         </w:r>
@@ -1876,7 +1969,7 @@
             <w:noProof/>
             <w:webHidden/>
           </w:rPr>
-          <w:instrText xml:space="preserve"> PAGEREF _Toc78293105 \h </w:instrText>
+          <w:instrText xml:space="preserve"> PAGEREF _Toc79870949 \h </w:instrText>
         </w:r>
         <w:r>
           <w:rPr>
@@ -1912,7 +2005,6 @@
         <w:pStyle w:val="TOC1"/>
         <w:tabs>
           <w:tab w:val="left" w:pos="880"/>
-          <w:tab w:val="right" w:leader="dot" w:pos="9062"/>
         </w:tabs>
         <w:rPr>
           <w:rFonts w:asciiTheme="minorHAnsi" w:eastAsiaTheme="minorEastAsia" w:hAnsiTheme="minorHAnsi" w:cstheme="minorBidi"/>
@@ -1921,7 +2013,7 @@
           <w:lang w:val="en-AU" w:eastAsia="zh-CN"/>
         </w:rPr>
       </w:pPr>
-      <w:hyperlink w:anchor="_Toc78293106" w:history="1">
+      <w:hyperlink w:anchor="_Toc79870950" w:history="1">
         <w:r>
           <w:rPr>
             <w:rStyle w:val="Hyperlink"/>
@@ -1943,7 +2035,7 @@
             <w:rStyle w:val="Hyperlink"/>
             <w:noProof/>
           </w:rPr>
-          <w:t>Chức năng hiển thị tọa độ GPS của thiết bị từ website của máy chủ</w:t>
+          <w:t>Chức năng hiển thị tọa độ của thiết bị</w:t>
         </w:r>
         <w:r>
           <w:rPr>
@@ -1964,7 +2056,7 @@
             <w:noProof/>
             <w:webHidden/>
           </w:rPr>
-          <w:instrText xml:space="preserve"> PAGEREF _Toc78293106 \h </w:instrText>
+          <w:instrText xml:space="preserve"> PAGEREF _Toc79870950 \h </w:instrText>
         </w:r>
         <w:r>
           <w:rPr>
@@ -1998,10 +2090,6 @@
     <w:p>
       <w:pPr>
         <w:pStyle w:val="TOC1"/>
-        <w:tabs>
-          <w:tab w:val="left" w:pos="440"/>
-          <w:tab w:val="right" w:leader="dot" w:pos="9062"/>
-        </w:tabs>
         <w:rPr>
           <w:rFonts w:asciiTheme="minorHAnsi" w:eastAsiaTheme="minorEastAsia" w:hAnsiTheme="minorHAnsi" w:cstheme="minorBidi"/>
           <w:noProof/>
@@ -2009,7 +2097,7 @@
           <w:lang w:val="en-AU" w:eastAsia="zh-CN"/>
         </w:rPr>
       </w:pPr>
-      <w:hyperlink w:anchor="_Toc78293107" w:history="1">
+      <w:hyperlink w:anchor="_Toc79870951" w:history="1">
         <w:r>
           <w:rPr>
             <w:rStyle w:val="Hyperlink"/>
@@ -2052,7 +2140,7 @@
             <w:noProof/>
             <w:webHidden/>
           </w:rPr>
-          <w:instrText xml:space="preserve"> PAGEREF _Toc78293107 \h </w:instrText>
+          <w:instrText xml:space="preserve"> PAGEREF _Toc79870951 \h </w:instrText>
         </w:r>
         <w:r>
           <w:rPr>
@@ -2086,10 +2174,6 @@
     <w:p>
       <w:pPr>
         <w:pStyle w:val="TOC1"/>
-        <w:tabs>
-          <w:tab w:val="left" w:pos="440"/>
-          <w:tab w:val="right" w:leader="dot" w:pos="9062"/>
-        </w:tabs>
         <w:rPr>
           <w:rFonts w:asciiTheme="minorHAnsi" w:eastAsiaTheme="minorEastAsia" w:hAnsiTheme="minorHAnsi" w:cstheme="minorBidi"/>
           <w:noProof/>
@@ -2097,7 +2181,7 @@
           <w:lang w:val="en-AU" w:eastAsia="zh-CN"/>
         </w:rPr>
       </w:pPr>
-      <w:hyperlink w:anchor="_Toc78293108" w:history="1">
+      <w:hyperlink w:anchor="_Toc79870952" w:history="1">
         <w:r>
           <w:rPr>
             <w:rStyle w:val="Hyperlink"/>
@@ -2140,7 +2224,7 @@
             <w:noProof/>
             <w:webHidden/>
           </w:rPr>
-          <w:instrText xml:space="preserve"> PAGEREF _Toc78293108 \h </w:instrText>
+          <w:instrText xml:space="preserve"> PAGEREF _Toc79870952 \h </w:instrText>
         </w:r>
         <w:r>
           <w:rPr>
@@ -2160,7 +2244,7 @@
             <w:noProof/>
             <w:webHidden/>
           </w:rPr>
-          <w:t>13</w:t>
+          <w:t>14</w:t>
         </w:r>
         <w:r>
           <w:rPr>
@@ -2174,10 +2258,6 @@
     <w:p>
       <w:pPr>
         <w:pStyle w:val="TOC1"/>
-        <w:tabs>
-          <w:tab w:val="left" w:pos="440"/>
-          <w:tab w:val="right" w:leader="dot" w:pos="9062"/>
-        </w:tabs>
         <w:rPr>
           <w:rFonts w:asciiTheme="minorHAnsi" w:eastAsiaTheme="minorEastAsia" w:hAnsiTheme="minorHAnsi" w:cstheme="minorBidi"/>
           <w:noProof/>
@@ -2185,7 +2265,7 @@
           <w:lang w:val="en-AU" w:eastAsia="zh-CN"/>
         </w:rPr>
       </w:pPr>
-      <w:hyperlink w:anchor="_Toc78293109" w:history="1">
+      <w:hyperlink w:anchor="_Toc79870953" w:history="1">
         <w:r>
           <w:rPr>
             <w:rStyle w:val="Hyperlink"/>
@@ -2230,7 +2310,7 @@
             <w:noProof/>
             <w:webHidden/>
           </w:rPr>
-          <w:instrText xml:space="preserve"> PAGEREF _Toc78293109 \h </w:instrText>
+          <w:instrText xml:space="preserve"> PAGEREF _Toc79870953 \h </w:instrText>
         </w:r>
         <w:r>
           <w:rPr>
@@ -2250,7 +2330,7 @@
             <w:noProof/>
             <w:webHidden/>
           </w:rPr>
-          <w:t>13</w:t>
+          <w:t>14</w:t>
         </w:r>
         <w:r>
           <w:rPr>
@@ -2284,12 +2364,12 @@
       <w:pPr>
         <w:pStyle w:val="Heading1"/>
       </w:pPr>
-      <w:bookmarkStart w:id="0" w:name="_Toc78293099"/>
+      <w:bookmarkStart w:id="1" w:name="_Toc79870943"/>
       <w:r>
         <w:lastRenderedPageBreak/>
         <w:t>Giới thiệu</w:t>
       </w:r>
-      <w:bookmarkEnd w:id="0"/>
+      <w:bookmarkEnd w:id="1"/>
     </w:p>
     <w:p>
       <w:r>
@@ -2305,7 +2385,13 @@
         <w:t xml:space="preserve">. Còn ở Việt Nam hiện nay có khoảng </w:t>
       </w:r>
       <w:r>
-        <w:t>2 triệu người bị mù và thị lực kém, sau đây gọi tắt là người khiếm thị [2].</w:t>
+        <w:t>2 triệu người bị mù và thị lực kém</w:t>
+      </w:r>
+      <w:r>
+        <w:t xml:space="preserve"> [2]</w:t>
+      </w:r>
+      <w:r>
+        <w:t>, sau đây gọi tắt là người khiếm thị.</w:t>
       </w:r>
     </w:p>
     <w:p>
@@ -2404,7 +2490,7 @@
           <w:szCs w:val="22"/>
         </w:rPr>
       </w:pPr>
-      <w:bookmarkStart w:id="1" w:name="_Toc78293100"/>
+      <w:bookmarkStart w:id="2" w:name="_Toc79870944"/>
       <w:r>
         <w:lastRenderedPageBreak/>
         <w:t>Giải</w:t>
@@ -2412,13 +2498,13 @@
       <w:r>
         <w:t xml:space="preserve"> pháp</w:t>
       </w:r>
-      <w:bookmarkEnd w:id="1"/>
-    </w:p>
-    <w:p>
-      <w:pPr>
-        <w:pStyle w:val="Style1"/>
-      </w:pPr>
-      <w:bookmarkStart w:id="2" w:name="_Toc78293101"/>
+      <w:bookmarkEnd w:id="2"/>
+    </w:p>
+    <w:p>
+      <w:pPr>
+        <w:pStyle w:val="h2"/>
+      </w:pPr>
+      <w:bookmarkStart w:id="3" w:name="_Toc79870945"/>
       <w:r>
         <w:t>Giải pháp về</w:t>
       </w:r>
@@ -2428,13 +2514,13 @@
       <w:r>
         <w:t>truyền thông</w:t>
       </w:r>
-      <w:bookmarkEnd w:id="2"/>
+      <w:bookmarkEnd w:id="3"/>
     </w:p>
     <w:p>
       <w:pPr>
         <w:pStyle w:val="h3"/>
       </w:pPr>
-      <w:bookmarkStart w:id="3" w:name="_Toc78293102"/>
+      <w:bookmarkStart w:id="4" w:name="_Toc79870946"/>
       <w:r>
         <w:t xml:space="preserve">Chức năng chụp </w:t>
       </w:r>
@@ -2445,12 +2531,12 @@
         <w:t xml:space="preserve">thông báo </w:t>
       </w:r>
       <w:r>
-        <w:t>vật thể nhận diện được ra</w:t>
+        <w:t>ra</w:t>
       </w:r>
       <w:r>
         <w:t xml:space="preserve"> loa</w:t>
       </w:r>
-      <w:bookmarkEnd w:id="3"/>
+      <w:bookmarkEnd w:id="4"/>
     </w:p>
     <w:p>
       <w:pPr>
@@ -2934,7 +3020,19 @@
         <w:rPr>
           <w:lang w:val="vi-VN"/>
         </w:rPr>
-        <w:t>Nạp ảnh vừa chụp vào bộ nhớ RAM.</w:t>
+        <w:t>Nạp ảnh vừa chụp vào bộ nhớ RAM</w:t>
+      </w:r>
+      <w:r>
+        <w:rPr>
+          <w:lang w:val="vi-VN"/>
+        </w:rPr>
+        <w:t xml:space="preserve"> của thiết bị vi xử lý</w:t>
+      </w:r>
+      <w:r>
+        <w:rPr>
+          <w:lang w:val="vi-VN"/>
+        </w:rPr>
+        <w:t>.</w:t>
       </w:r>
     </w:p>
     <w:p>
@@ -2985,10 +3083,11 @@
         <w:t xml:space="preserve">phát hiện </w:t>
       </w:r>
       <w:r>
+        <w:rPr>
+          <w:lang w:val="vi-VN"/>
+        </w:rPr>
         <w:t>ít nhất</w:t>
       </w:r>
-      <w:bookmarkStart w:id="4" w:name="_GoBack"/>
-      <w:bookmarkEnd w:id="4"/>
       <w:r>
         <w:rPr>
           <w:lang w:val="vi-VN"/>
@@ -3027,7 +3126,7 @@
           <w:lang w:val="vi-VN"/>
         </w:rPr>
       </w:pPr>
-      <w:bookmarkStart w:id="5" w:name="_Toc78293103"/>
+      <w:bookmarkStart w:id="5" w:name="_Toc79870947"/>
       <w:r>
         <w:rPr>
           <w:lang w:val="vi-VN"/>
@@ -3207,10 +3306,13 @@
               <w:pStyle w:val="tablelistpara"/>
             </w:pPr>
             <w:r>
-              <w:t xml:space="preserve">Giao thức: </w:t>
-            </w:r>
-            <w:r>
-              <w:t>NMEA, UBX Binary, RTCM</w:t>
+              <w:t>Thông tin ngày giờ, vị trí (kinh độ, vĩ độ), … được gửi theo g</w:t>
+            </w:r>
+            <w:r>
+              <w:t xml:space="preserve">iao thức </w:t>
+            </w:r>
+            <w:r>
+              <w:t>NMEA</w:t>
             </w:r>
             <w:r>
               <w:t>.</w:t>
@@ -3226,7 +3328,19 @@
               <w:t>Module đóng vai trò là receiver. Khi được kích hoạt thì nó liên lạc với ít nhất 3 vệ tinh để tính toán ra vị trí địa lý của module, bao gồm kinh độ, vĩ độ, độ cao, vận tốc, ngày giờ và một số thông tin khác</w:t>
             </w:r>
             <w:r>
-              <w:t xml:space="preserve"> được định dạng theo giao thức NMEA và được đọc bởi chương trình.</w:t>
+              <w:t xml:space="preserve"> được định dạng theo giao thức NMEA</w:t>
+            </w:r>
+            <w:r>
+              <w:t>. Dữ liệu nhận được</w:t>
+            </w:r>
+            <w:r>
+              <w:t xml:space="preserve"> </w:t>
+            </w:r>
+            <w:r>
+              <w:t>sau đó được truyền vào thiết bị vi xử lý bằng cổng serial</w:t>
+            </w:r>
+            <w:r>
+              <w:t>.</w:t>
             </w:r>
           </w:p>
         </w:tc>
@@ -3303,6 +3417,7 @@
         <w:rPr>
           <w:lang w:val="vi-VN"/>
         </w:rPr>
+        <w:lastRenderedPageBreak/>
         <w:t>Thiết bị nhúng thu dữ liệu vị trí GPS từ module GPS.</w:t>
       </w:r>
     </w:p>
@@ -3369,18 +3484,17 @@
         <w:rPr>
           <w:lang w:val="vi-VN"/>
         </w:rPr>
-        <w:lastRenderedPageBreak/>
         <w:t>Server nhận được dữ liệu từ thiết bị và lưu vào CSDL.</w:t>
       </w:r>
     </w:p>
     <w:p>
       <w:pPr>
-        <w:pStyle w:val="Style1"/>
+        <w:pStyle w:val="h2"/>
         <w:rPr>
           <w:lang w:val="vi-VN"/>
         </w:rPr>
       </w:pPr>
-      <w:bookmarkStart w:id="6" w:name="_Toc78293104"/>
+      <w:bookmarkStart w:id="6" w:name="_Toc79870948"/>
       <w:r>
         <w:rPr>
           <w:lang w:val="vi-VN"/>
@@ -3396,7 +3510,7 @@
           <w:lang w:val="vi-VN"/>
         </w:rPr>
       </w:pPr>
-      <w:bookmarkStart w:id="7" w:name="_Toc78293105"/>
+      <w:bookmarkStart w:id="7" w:name="_Toc79870949"/>
       <w:r>
         <w:rPr>
           <w:lang w:val="vi-VN"/>
@@ -3424,7 +3538,7 @@
       </w:pPr>
       <w:r>
         <w:pict w14:anchorId="402110BF">
-          <v:shape id="_x0000_i1027" type="#_x0000_t75" style="width:181.25pt;height:554.5pt">
+          <v:shape id="_x0000_i1027" type="#_x0000_t75" style="width:167.15pt;height:511.45pt">
             <v:imagedata r:id="rId13" o:title="detection"/>
           </v:shape>
         </w:pict>
@@ -3458,6 +3572,7 @@
         </w:numPr>
       </w:pPr>
       <w:r>
+        <w:lastRenderedPageBreak/>
         <w:t>Mô tả nguyên lý hoạt động:</w:t>
       </w:r>
     </w:p>
@@ -3470,7 +3585,6 @@
         </w:numPr>
       </w:pPr>
       <w:r>
-        <w:lastRenderedPageBreak/>
         <w:t>Chương trình đọc thông tin về tổ chức và trọng số của mạng nơ-ron nhân tạo dựa vào mô hình học máy đã được huấn luyện sẵn.</w:t>
       </w:r>
     </w:p>
@@ -3495,7 +3609,25 @@
         </w:numPr>
       </w:pPr>
       <w:r>
-        <w:t>Dữ liệu hình ảnh được resize thành mảng 3 chiều (320,320,3).</w:t>
+        <w:t>Dữ liệu hình ảnh được resize thành mảng 3 chiều</w:t>
+      </w:r>
+      <w:r>
+        <w:t xml:space="preserve"> kích thước</w:t>
+      </w:r>
+      <w:r>
+        <w:t xml:space="preserve"> 320</w:t>
+      </w:r>
+      <w:r>
+        <w:t>x</w:t>
+      </w:r>
+      <w:r>
+        <w:t>320</w:t>
+      </w:r>
+      <w:r>
+        <w:t>x</w:t>
+      </w:r>
+      <w:r>
+        <w:t>3.</w:t>
       </w:r>
     </w:p>
     <w:p>
@@ -3510,7 +3642,13 @@
         <w:t>Chạy thuật toán học máy với</w:t>
       </w:r>
       <w:r>
-        <w:t xml:space="preserve"> dữ liệu hình ảnh đã tiền xử lý </w:t>
+        <w:t xml:space="preserve"> dữ liệu hình ảnh đã</w:t>
+      </w:r>
+      <w:r>
+        <w:t xml:space="preserve"> qua bước</w:t>
+      </w:r>
+      <w:r>
+        <w:t xml:space="preserve"> tiền xử lý </w:t>
       </w:r>
       <w:r>
         <w:t>bằng</w:t>
@@ -3549,13 +3687,19 @@
         </w:numPr>
       </w:pPr>
       <w:r>
-        <w:t>Thực hiện thuật toán NMS để loại bỏ các detection dư thừa: cùng class, giá trị IoU (Intersection over Union) giữa các bounding box</w:t>
-      </w:r>
-      <w:r>
-        <w:t xml:space="preserve"> của detection</w:t>
-      </w:r>
-      <w:r>
-        <w:t xml:space="preserve"> cùng class cao hơn ngưỡng cho phép.</w:t>
+        <w:t>Thực hiện thuật toán NMS để loại bỏ các detection dư thừa</w:t>
+      </w:r>
+      <w:r>
+        <w:t xml:space="preserve"> (nếu chúng có cùng class và có</w:t>
+      </w:r>
+      <w:r>
+        <w:t xml:space="preserve"> giá trị IoU (Intersection over Union) cao hơn ngưỡng cho phép</w:t>
+      </w:r>
+      <w:r>
+        <w:t>)</w:t>
+      </w:r>
+      <w:r>
+        <w:t>.</w:t>
       </w:r>
     </w:p>
     <w:p>
@@ -3574,9 +3718,15 @@
       <w:pPr>
         <w:pStyle w:val="h3"/>
       </w:pPr>
-      <w:bookmarkStart w:id="8" w:name="_Toc78293106"/>
-      <w:r>
-        <w:t>Chức năng hiển thị tọa độ GPS của thiết bị từ website của máy chủ</w:t>
+      <w:bookmarkStart w:id="8" w:name="_Toc79870950"/>
+      <w:r>
+        <w:t>Chức năng hiển thị tọa độ</w:t>
+      </w:r>
+      <w:r>
+        <w:t xml:space="preserve"> </w:t>
+      </w:r>
+      <w:r>
+        <w:t>của thiết bị</w:t>
       </w:r>
       <w:bookmarkEnd w:id="8"/>
     </w:p>
@@ -3670,7 +3820,49 @@
         <w:rPr>
           <w:lang w:val="vi-VN"/>
         </w:rPr>
-        <w:t>Khi server nhận được request mới, nó lấy vị trí mới nhất của thiết bị trong CSDL.</w:t>
+        <w:t>Khi nhận đượ</w:t>
+      </w:r>
+      <w:r>
+        <w:rPr>
+          <w:lang w:val="vi-VN"/>
+        </w:rPr>
+        <w:t>c reques</w:t>
+      </w:r>
+      <w:r>
+        <w:rPr>
+          <w:lang w:val="vi-VN"/>
+        </w:rPr>
+        <w:t>t</w:t>
+      </w:r>
+      <w:r>
+        <w:rPr>
+          <w:lang w:val="vi-VN"/>
+        </w:rPr>
+        <w:t xml:space="preserve">, </w:t>
+      </w:r>
+      <w:r>
+        <w:rPr>
+          <w:lang w:val="vi-VN"/>
+        </w:rPr>
+        <w:t xml:space="preserve">server </w:t>
+      </w:r>
+      <w:r>
+        <w:rPr>
+          <w:lang w:val="vi-VN"/>
+        </w:rPr>
+        <w:t xml:space="preserve">lấy vị trí mới nhất của thiết bị trong </w:t>
+      </w:r>
+      <w:r>
+        <w:rPr>
+          <w:lang w:val="vi-VN"/>
+        </w:rPr>
+        <w:t>cơ sở dữ liệu</w:t>
+      </w:r>
+      <w:r>
+        <w:rPr>
+          <w:lang w:val="vi-VN"/>
+        </w:rPr>
+        <w:t>.</w:t>
       </w:r>
     </w:p>
     <w:p>
@@ -3713,11 +3905,78 @@
       <w:pPr>
         <w:pStyle w:val="Heading1"/>
       </w:pPr>
-      <w:bookmarkStart w:id="9" w:name="_Toc78293107"/>
+      <w:bookmarkStart w:id="9" w:name="_Toc79870951"/>
       <w:r>
         <w:t>Kết quả</w:t>
       </w:r>
       <w:bookmarkEnd w:id="9"/>
+    </w:p>
+    <w:p>
+      <w:pPr>
+        <w:pStyle w:val="ListParagraph"/>
+        <w:numPr>
+          <w:ilvl w:val="0"/>
+          <w:numId w:val="12"/>
+        </w:numPr>
+      </w:pPr>
+      <w:r>
+        <w:t xml:space="preserve">Web server được lập trình theo kiến trúc ứng dụng web động (dynamic web application), theo đó </w:t>
+      </w:r>
+      <w:r>
+        <w:t>giao diện hiển thị cho người dùng sẽ được server tạo lại cho mỗi request. Để triển khai tính năng cập nhật tọa độ người thân liên tục cho người dùng, nhóm sử dụng công nghệ web socket</w:t>
+      </w:r>
+      <w:r>
+        <w:t xml:space="preserve"> để server và client có thể giữ kết nối và gửi dữ liệu cho nhau</w:t>
+      </w:r>
+      <w:r>
+        <w:t>. Nhóm sử dụng ExpressJS web framework</w:t>
+      </w:r>
+      <w:r>
+        <w:t xml:space="preserve"> [</w:t>
+      </w:r>
+      <w:r>
+        <w:t>8</w:t>
+      </w:r>
+      <w:r>
+        <w:t>]</w:t>
+      </w:r>
+      <w:r>
+        <w:t xml:space="preserve"> </w:t>
+      </w:r>
+      <w:r>
+        <w:lastRenderedPageBreak/>
+        <w:t xml:space="preserve">và thư viện EJS </w:t>
+      </w:r>
+      <w:r>
+        <w:t>[</w:t>
+      </w:r>
+      <w:r>
+        <w:t>9</w:t>
+      </w:r>
+      <w:r>
+        <w:t xml:space="preserve">] </w:t>
+      </w:r>
+      <w:r>
+        <w:t xml:space="preserve">để xây dựng ứng dụng web động; thư viện </w:t>
+      </w:r>
+      <w:r>
+        <w:t xml:space="preserve">“ws” </w:t>
+      </w:r>
+      <w:r>
+        <w:t>[</w:t>
+      </w:r>
+      <w:r>
+        <w:t>10</w:t>
+      </w:r>
+      <w:r>
+        <w:t xml:space="preserve">] </w:t>
+      </w:r>
+      <w:r>
+        <w:t>được sử dụng để thiết lập web socket giữa server và client.</w:t>
+      </w:r>
+      <w:r>
+        <w:t xml:space="preserve"> </w:t>
+      </w:r>
     </w:p>
     <w:p>
       <w:pPr>
@@ -3728,19 +3987,40 @@
         </w:numPr>
       </w:pPr>
       <w:r>
-        <w:t xml:space="preserve">Dữ liệu huấn luyện mô hình học máy bao gồm 4 lớp: “người”, “xe hơi”, “xe máy” và “vinh”, với “vinh” là lớp người thân. Số lượng ảnh là </w:t>
-      </w:r>
-      <w:r>
-        <w:t>7680 tấm, trong đó có mỗi lớp “người”, “xe hơi”, “xe máy” chiếm 2000 tấm và được lấy từ bộ dữ liệu COCO</w:t>
+        <w:t>Dữ liệu huấn luyện mô hình học máy bao gồm 4 lớp: “</w:t>
+      </w:r>
+      <w:r>
+        <w:t>person</w:t>
+      </w:r>
+      <w:r>
+        <w:t>”, “</w:t>
+      </w:r>
+      <w:r>
+        <w:t>car</w:t>
+      </w:r>
+      <w:r>
+        <w:t>”, “</w:t>
+      </w:r>
+      <w:r>
+        <w:t>motorcycle</w:t>
+      </w:r>
+      <w:r>
+        <w:t xml:space="preserve">” và “vinh”, với “vinh” là lớp người thân. Số lượng ảnh là </w:t>
+      </w:r>
+      <w:r>
+        <w:t xml:space="preserve">7680 tấm, trong đó có mỗi lớp </w:t>
+      </w:r>
+      <w:r>
+        <w:t>“person”, “car”, “motorcycle”</w:t>
+      </w:r>
+      <w:r>
+        <w:t xml:space="preserve"> chiếm 2000 tấm và được lấy từ bộ dữ liệu COCO</w:t>
       </w:r>
       <w:r>
         <w:t xml:space="preserve"> [</w:t>
       </w:r>
       <w:r>
-        <w:rPr>
-          <w:lang w:val="vi-VN"/>
-        </w:rPr>
-        <w:t>8</w:t>
+        <w:t>11</w:t>
       </w:r>
       <w:r>
         <w:t>]</w:t>
@@ -3752,11 +4032,25 @@
         <w:t>nh 1608</w:t>
       </w:r>
       <w:r>
-        <w:t xml:space="preserve"> tấm còn lại thuộc về lớp “vinh” được thu thập bằng cách tách các khung ảnh đặc trưng từ bản ghi video màu, có độ phân giải </w:t>
-      </w:r>
-      <w:r>
-        <w:lastRenderedPageBreak/>
-        <w:t>1280x720. Bộ dữ liệu được tách theo tỷ lệ 8:2 để chia ra bộ dữ liệu huấn luyện (train) và bô dữ liệu xác nhận (validate).</w:t>
+        <w:t xml:space="preserve"> tấm còn lại thuộc về lớp “vinh” được thu thập bằng cách tách các khung ảnh đặc trưng từ bản ghi video màu, có độ phân giải 1280x720</w:t>
+      </w:r>
+      <w:r>
+        <w:t>.</w:t>
+      </w:r>
+      <w:r>
+        <w:t xml:space="preserve"> Bộ dữ liệu được tách theo tỷ lệ 8:2 để chia ra bộ dữ liệu huấn luyện (train) và bô dữ liệu </w:t>
+      </w:r>
+      <w:r>
+        <w:t>kiểm tra</w:t>
+      </w:r>
+      <w:r>
+        <w:t xml:space="preserve"> (</w:t>
+      </w:r>
+      <w:r>
+        <w:t>test</w:t>
+      </w:r>
+      <w:r>
+        <w:t>).</w:t>
       </w:r>
     </w:p>
     <w:tbl>
@@ -3779,8 +4073,14 @@
           <w:p>
             <w:pPr>
               <w:jc w:val="center"/>
-            </w:pPr>
-            <w:r>
+              <w:rPr>
+                <w:b/>
+              </w:rPr>
+            </w:pPr>
+            <w:r>
+              <w:rPr>
+                <w:b/>
+              </w:rPr>
               <w:t>Tên class</w:t>
             </w:r>
           </w:p>
@@ -3792,8 +4092,14 @@
           <w:p>
             <w:pPr>
               <w:jc w:val="center"/>
-            </w:pPr>
-            <w:r>
+              <w:rPr>
+                <w:b/>
+              </w:rPr>
+            </w:pPr>
+            <w:r>
+              <w:rPr>
+                <w:b/>
+              </w:rPr>
               <w:t>Số ảnh huấn luyện</w:t>
             </w:r>
           </w:p>
@@ -3805,9 +4111,21 @@
           <w:p>
             <w:pPr>
               <w:jc w:val="center"/>
-            </w:pPr>
-            <w:r>
-              <w:t>Số ảnh xác nhận</w:t>
+              <w:rPr>
+                <w:b/>
+              </w:rPr>
+            </w:pPr>
+            <w:r>
+              <w:rPr>
+                <w:b/>
+              </w:rPr>
+              <w:t xml:space="preserve">Số ảnh </w:t>
+            </w:r>
+            <w:r>
+              <w:rPr>
+                <w:b/>
+              </w:rPr>
+              <w:t>kiểm tra</w:t>
             </w:r>
           </w:p>
         </w:tc>
@@ -3818,8 +4136,14 @@
           <w:p>
             <w:pPr>
               <w:jc w:val="center"/>
-            </w:pPr>
-            <w:r>
+              <w:rPr>
+                <w:b/>
+              </w:rPr>
+            </w:pPr>
+            <w:r>
+              <w:rPr>
+                <w:b/>
+              </w:rPr>
               <w:t>Tổng số ảnh</w:t>
             </w:r>
           </w:p>
@@ -4128,6 +4452,9 @@
       </w:fldSimple>
       <w:r>
         <w:t>. Cấu trúc bộ dữ liệu sử dụng</w:t>
+      </w:r>
+      <w:r>
+        <w:t>.</w:t>
       </w:r>
     </w:p>
     <w:p>
@@ -4157,40 +4484,52 @@
         <w:t xml:space="preserve"> [</w:t>
       </w:r>
       <w:r>
+        <w:t>12</w:t>
+      </w:r>
+      <w:r>
+        <w:t>]</w:t>
+      </w:r>
+      <w:r>
         <w:rPr>
           <w:lang w:val="vi-VN"/>
         </w:rPr>
-        <w:t>9</w:t>
+        <w:t>)</w:t>
+      </w:r>
+      <w:r>
+        <w:t xml:space="preserve">, được train bằng cách sử dụng </w:t>
+      </w:r>
+      <w:r>
+        <w:rPr>
+          <w:lang w:val="vi-VN"/>
+        </w:rPr>
+        <w:t>D</w:t>
+      </w:r>
+      <w:r>
+        <w:t>arknet framework [</w:t>
+      </w:r>
+      <w:r>
+        <w:rPr>
+          <w:lang w:val="vi-VN"/>
+        </w:rPr>
+        <w:t>1</w:t>
+      </w:r>
+      <w:r>
+        <w:t>3</w:t>
       </w:r>
       <w:r>
         <w:t>]</w:t>
       </w:r>
       <w:r>
-        <w:rPr>
-          <w:lang w:val="vi-VN"/>
-        </w:rPr>
-        <w:t>)</w:t>
-      </w:r>
-      <w:r>
-        <w:t xml:space="preserve">, được train bằng cách sử dụng </w:t>
-      </w:r>
-      <w:r>
-        <w:rPr>
-          <w:lang w:val="vi-VN"/>
-        </w:rPr>
-        <w:t>D</w:t>
-      </w:r>
-      <w:r>
-        <w:t>arknet framework [</w:t>
-      </w:r>
-      <w:r>
-        <w:rPr>
-          <w:lang w:val="vi-VN"/>
-        </w:rPr>
-        <w:t>10</w:t>
-      </w:r>
-      <w:r>
-        <w:t>] train trên Google Colab và backup đượ</w:t>
+        <w:t>,</w:t>
+      </w:r>
+      <w:r>
+        <w:t xml:space="preserve"> train trên Google Colab và backup </w:t>
+      </w:r>
+      <w:r>
+        <w:t xml:space="preserve">của mô hình train </w:t>
+      </w:r>
+      <w:r>
+        <w:t>đượ</w:t>
       </w:r>
       <w:r>
         <w:t>c lưu vào Google Drive.</w:t>
@@ -4205,7 +4544,19 @@
         </w:numPr>
       </w:pPr>
       <w:r>
-        <w:t>Mô hình học máy sau khi train được đánh giá bằng bộ dữ liệu xác nhận (validation) và đạt kết quả</w:t>
+        <w:t xml:space="preserve">Mô hình học máy sau khi train được đánh giá bằng bộ dữ liệu </w:t>
+      </w:r>
+      <w:r>
+        <w:t>kiểm thử</w:t>
+      </w:r>
+      <w:r>
+        <w:t xml:space="preserve"> (</w:t>
+      </w:r>
+      <w:r>
+        <w:t>test</w:t>
+      </w:r>
+      <w:r>
+        <w:t>) và đạt kết quả</w:t>
       </w:r>
       <w:r>
         <w:t xml:space="preserve"> </w:t>
@@ -4221,27 +4572,28 @@
         <w:tblLook w:val="04A0" w:firstRow="1" w:lastRow="0" w:firstColumn="1" w:lastColumn="0" w:noHBand="0" w:noVBand="1"/>
       </w:tblPr>
       <w:tblGrid>
-        <w:gridCol w:w="2771"/>
-        <w:gridCol w:w="1275"/>
-        <w:gridCol w:w="1275"/>
-        <w:gridCol w:w="1415"/>
-        <w:gridCol w:w="1276"/>
-        <w:gridCol w:w="1276"/>
+        <w:gridCol w:w="3211"/>
+        <w:gridCol w:w="1479"/>
+        <w:gridCol w:w="1479"/>
+        <w:gridCol w:w="1640"/>
+        <w:gridCol w:w="1479"/>
       </w:tblGrid>
       <w:tr>
         <w:tc>
           <w:tcPr>
-            <w:tcW w:w="1503" w:type="pct"/>
+            <w:tcW w:w="1729" w:type="pct"/>
           </w:tcPr>
           <w:p>
             <w:pPr>
               <w:jc w:val="center"/>
               <w:rPr>
-                <w:lang w:val="vi-VN"/>
-              </w:rPr>
-            </w:pPr>
-            <w:r>
-              <w:rPr>
+                <w:b/>
+                <w:lang w:val="vi-VN"/>
+              </w:rPr>
+            </w:pPr>
+            <w:r>
+              <w:rPr>
+                <w:b/>
                 <w:lang w:val="vi-VN"/>
               </w:rPr>
               <w:t>Ngưỡng IoU</w:t>
@@ -4250,72 +4602,77 @@
         </w:tc>
         <w:tc>
           <w:tcPr>
-            <w:tcW w:w="699" w:type="pct"/>
+            <w:tcW w:w="796" w:type="pct"/>
           </w:tcPr>
           <w:p>
             <w:pPr>
               <w:jc w:val="center"/>
-            </w:pPr>
-            <w:r>
+              <w:rPr>
+                <w:b/>
+              </w:rPr>
+            </w:pPr>
+            <w:r>
+              <w:rPr>
+                <w:b/>
+              </w:rPr>
               <w:t>Person</w:t>
             </w:r>
           </w:p>
         </w:tc>
         <w:tc>
           <w:tcPr>
-            <w:tcW w:w="699" w:type="pct"/>
+            <w:tcW w:w="796" w:type="pct"/>
           </w:tcPr>
           <w:p>
             <w:pPr>
               <w:jc w:val="center"/>
-            </w:pPr>
-            <w:r>
+              <w:rPr>
+                <w:b/>
+              </w:rPr>
+            </w:pPr>
+            <w:r>
+              <w:rPr>
+                <w:b/>
+              </w:rPr>
               <w:t>Car</w:t>
             </w:r>
           </w:p>
         </w:tc>
         <w:tc>
           <w:tcPr>
-            <w:tcW w:w="699" w:type="pct"/>
+            <w:tcW w:w="883" w:type="pct"/>
           </w:tcPr>
           <w:p>
             <w:pPr>
               <w:jc w:val="center"/>
-            </w:pPr>
-            <w:r>
+              <w:rPr>
+                <w:b/>
+              </w:rPr>
+            </w:pPr>
+            <w:r>
+              <w:rPr>
+                <w:b/>
+              </w:rPr>
               <w:t>Motorcycle</w:t>
             </w:r>
           </w:p>
         </w:tc>
         <w:tc>
           <w:tcPr>
-            <w:tcW w:w="699" w:type="pct"/>
+            <w:tcW w:w="796" w:type="pct"/>
           </w:tcPr>
           <w:p>
             <w:pPr>
               <w:jc w:val="center"/>
-            </w:pPr>
-            <w:r>
+              <w:rPr>
+                <w:b/>
+              </w:rPr>
+            </w:pPr>
+            <w:r>
+              <w:rPr>
+                <w:b/>
+              </w:rPr>
               <w:t>Vinh</w:t>
-            </w:r>
-          </w:p>
-        </w:tc>
-        <w:tc>
-          <w:tcPr>
-            <w:tcW w:w="699" w:type="pct"/>
-          </w:tcPr>
-          <w:p>
-            <w:pPr>
-              <w:jc w:val="center"/>
-              <w:rPr>
-                <w:lang w:val="vi-VN"/>
-              </w:rPr>
-            </w:pPr>
-            <w:r>
-              <w:rPr>
-                <w:lang w:val="vi-VN"/>
-              </w:rPr>
-              <w:t>mAP</w:t>
             </w:r>
           </w:p>
         </w:tc>
@@ -4323,7 +4680,7 @@
       <w:tr>
         <w:tc>
           <w:tcPr>
-            <w:tcW w:w="1503" w:type="pct"/>
+            <w:tcW w:w="1729" w:type="pct"/>
             <w:vAlign w:val="center"/>
           </w:tcPr>
           <w:p>
@@ -4343,7 +4700,7 @@
         </w:tc>
         <w:tc>
           <w:tcPr>
-            <w:tcW w:w="699" w:type="pct"/>
+            <w:tcW w:w="796" w:type="pct"/>
             <w:vAlign w:val="center"/>
           </w:tcPr>
           <w:p>
@@ -4363,7 +4720,7 @@
         </w:tc>
         <w:tc>
           <w:tcPr>
-            <w:tcW w:w="699" w:type="pct"/>
+            <w:tcW w:w="796" w:type="pct"/>
             <w:vAlign w:val="center"/>
           </w:tcPr>
           <w:p>
@@ -4383,7 +4740,7 @@
         </w:tc>
         <w:tc>
           <w:tcPr>
-            <w:tcW w:w="699" w:type="pct"/>
+            <w:tcW w:w="883" w:type="pct"/>
             <w:vAlign w:val="center"/>
           </w:tcPr>
           <w:p>
@@ -4403,7 +4760,7 @@
         </w:tc>
         <w:tc>
           <w:tcPr>
-            <w:tcW w:w="699" w:type="pct"/>
+            <w:tcW w:w="796" w:type="pct"/>
             <w:vAlign w:val="center"/>
           </w:tcPr>
           <w:p>
@@ -4422,9 +4779,92 @@
             </w:r>
           </w:p>
         </w:tc>
-        <w:tc>
-          <w:tcPr>
-            <w:tcW w:w="699" w:type="pct"/>
+      </w:tr>
+      <w:tr>
+        <w:tc>
+          <w:tcPr>
+            <w:tcW w:w="1729" w:type="pct"/>
+            <w:vAlign w:val="center"/>
+          </w:tcPr>
+          <w:p>
+            <w:pPr>
+              <w:jc w:val="center"/>
+              <w:rPr>
+                <w:lang w:val="vi-VN"/>
+              </w:rPr>
+            </w:pPr>
+            <w:r>
+              <w:rPr>
+                <w:lang w:val="vi-VN"/>
+              </w:rPr>
+              <w:t>0.5</w:t>
+            </w:r>
+          </w:p>
+        </w:tc>
+        <w:tc>
+          <w:tcPr>
+            <w:tcW w:w="796" w:type="pct"/>
+            <w:vAlign w:val="center"/>
+          </w:tcPr>
+          <w:p>
+            <w:pPr>
+              <w:jc w:val="right"/>
+              <w:rPr>
+                <w:lang w:val="vi-VN"/>
+              </w:rPr>
+            </w:pPr>
+            <w:r>
+              <w:rPr>
+                <w:lang w:val="vi-VN"/>
+              </w:rPr>
+              <w:t>0.3617</w:t>
+            </w:r>
+          </w:p>
+        </w:tc>
+        <w:tc>
+          <w:tcPr>
+            <w:tcW w:w="796" w:type="pct"/>
+            <w:vAlign w:val="center"/>
+          </w:tcPr>
+          <w:p>
+            <w:pPr>
+              <w:jc w:val="right"/>
+              <w:rPr>
+                <w:lang w:val="vi-VN"/>
+              </w:rPr>
+            </w:pPr>
+            <w:r>
+              <w:rPr>
+                <w:lang w:val="vi-VN"/>
+              </w:rPr>
+              <w:t>0.3378</w:t>
+            </w:r>
+          </w:p>
+        </w:tc>
+        <w:tc>
+          <w:tcPr>
+            <w:tcW w:w="883" w:type="pct"/>
+            <w:vAlign w:val="center"/>
+          </w:tcPr>
+          <w:p>
+            <w:pPr>
+              <w:jc w:val="right"/>
+              <w:rPr>
+                <w:lang w:val="vi-VN"/>
+              </w:rPr>
+            </w:pPr>
+            <w:r>
+              <w:rPr>
+                <w:lang w:val="vi-VN"/>
+              </w:rPr>
+              <w:t>0.3977</w:t>
+            </w:r>
+          </w:p>
+        </w:tc>
+        <w:tc>
+          <w:tcPr>
+            <w:tcW w:w="796" w:type="pct"/>
+            <w:vAlign w:val="center"/>
           </w:tcPr>
           <w:p>
             <w:pPr>
@@ -4438,130 +4878,7 @@
               <w:rPr>
                 <w:lang w:val="vi-VN"/>
               </w:rPr>
-              <w:t>0.633643</w:t>
-            </w:r>
-          </w:p>
-        </w:tc>
-      </w:tr>
-      <w:tr>
-        <w:tc>
-          <w:tcPr>
-            <w:tcW w:w="1503" w:type="pct"/>
-            <w:vAlign w:val="center"/>
-          </w:tcPr>
-          <w:p>
-            <w:pPr>
-              <w:jc w:val="center"/>
-              <w:rPr>
-                <w:lang w:val="vi-VN"/>
-              </w:rPr>
-            </w:pPr>
-            <w:r>
-              <w:rPr>
-                <w:lang w:val="vi-VN"/>
-              </w:rPr>
-              <w:t>0.5</w:t>
-            </w:r>
-          </w:p>
-        </w:tc>
-        <w:tc>
-          <w:tcPr>
-            <w:tcW w:w="699" w:type="pct"/>
-            <w:vAlign w:val="center"/>
-          </w:tcPr>
-          <w:p>
-            <w:pPr>
-              <w:jc w:val="right"/>
-              <w:rPr>
-                <w:lang w:val="vi-VN"/>
-              </w:rPr>
-            </w:pPr>
-            <w:r>
-              <w:rPr>
-                <w:lang w:val="vi-VN"/>
-              </w:rPr>
-              <w:t>0.3617</w:t>
-            </w:r>
-          </w:p>
-        </w:tc>
-        <w:tc>
-          <w:tcPr>
-            <w:tcW w:w="699" w:type="pct"/>
-            <w:vAlign w:val="center"/>
-          </w:tcPr>
-          <w:p>
-            <w:pPr>
-              <w:jc w:val="right"/>
-              <w:rPr>
-                <w:lang w:val="vi-VN"/>
-              </w:rPr>
-            </w:pPr>
-            <w:r>
-              <w:rPr>
-                <w:lang w:val="vi-VN"/>
-              </w:rPr>
-              <w:t>0.3378</w:t>
-            </w:r>
-          </w:p>
-        </w:tc>
-        <w:tc>
-          <w:tcPr>
-            <w:tcW w:w="699" w:type="pct"/>
-            <w:vAlign w:val="center"/>
-          </w:tcPr>
-          <w:p>
-            <w:pPr>
-              <w:jc w:val="right"/>
-              <w:rPr>
-                <w:lang w:val="vi-VN"/>
-              </w:rPr>
-            </w:pPr>
-            <w:r>
-              <w:rPr>
-                <w:lang w:val="vi-VN"/>
-              </w:rPr>
-              <w:t>0.3977</w:t>
-            </w:r>
-          </w:p>
-        </w:tc>
-        <w:tc>
-          <w:tcPr>
-            <w:tcW w:w="699" w:type="pct"/>
-            <w:vAlign w:val="center"/>
-          </w:tcPr>
-          <w:p>
-            <w:pPr>
-              <w:keepNext/>
-              <w:jc w:val="right"/>
-              <w:rPr>
-                <w:lang w:val="vi-VN"/>
-              </w:rPr>
-            </w:pPr>
-            <w:r>
-              <w:rPr>
-                <w:lang w:val="vi-VN"/>
-              </w:rPr>
               <w:t>0.9673</w:t>
-            </w:r>
-          </w:p>
-        </w:tc>
-        <w:tc>
-          <w:tcPr>
-            <w:tcW w:w="699" w:type="pct"/>
-          </w:tcPr>
-          <w:p>
-            <w:pPr>
-              <w:keepNext/>
-              <w:jc w:val="right"/>
-              <w:rPr>
-                <w:lang w:val="vi-VN"/>
-              </w:rPr>
-            </w:pPr>
-            <w:r>
-              <w:rPr>
-                <w:lang w:val="vi-VN"/>
-              </w:rPr>
-              <w:t>0.516127</w:t>
             </w:r>
           </w:p>
         </w:tc>
@@ -4598,20 +4915,19 @@
     <w:tbl>
       <w:tblPr>
         <w:tblStyle w:val="TableGrid"/>
-        <w:tblW w:w="0" w:type="auto"/>
+        <w:tblW w:w="5034" w:type="pct"/>
         <w:tblLook w:val="04A0" w:firstRow="1" w:lastRow="0" w:firstColumn="1" w:lastColumn="0" w:noHBand="0" w:noVBand="1"/>
       </w:tblPr>
       <w:tblGrid>
-        <w:gridCol w:w="1649"/>
-        <w:gridCol w:w="1957"/>
-        <w:gridCol w:w="1860"/>
-        <w:gridCol w:w="1823"/>
-        <w:gridCol w:w="1999"/>
+        <w:gridCol w:w="3229"/>
+        <w:gridCol w:w="2041"/>
+        <w:gridCol w:w="2041"/>
+        <w:gridCol w:w="2040"/>
       </w:tblGrid>
       <w:tr>
         <w:tc>
           <w:tcPr>
-            <w:tcW w:w="1649" w:type="dxa"/>
+            <w:tcW w:w="1726" w:type="pct"/>
           </w:tcPr>
           <w:p>
             <w:pPr>
@@ -4624,13 +4940,14 @@
               <w:rPr>
                 <w:lang w:val="vi-VN"/>
               </w:rPr>
+              <w:lastRenderedPageBreak/>
               <w:t>Ngưỡng IoU</w:t>
             </w:r>
           </w:p>
         </w:tc>
         <w:tc>
           <w:tcPr>
-            <w:tcW w:w="1957" w:type="dxa"/>
+            <w:tcW w:w="1091" w:type="pct"/>
           </w:tcPr>
           <w:p>
             <w:pPr>
@@ -4643,7 +4960,7 @@
         </w:tc>
         <w:tc>
           <w:tcPr>
-            <w:tcW w:w="1860" w:type="dxa"/>
+            <w:tcW w:w="1091" w:type="pct"/>
           </w:tcPr>
           <w:p>
             <w:pPr>
@@ -4656,20 +4973,7 @@
         </w:tc>
         <w:tc>
           <w:tcPr>
-            <w:tcW w:w="1823" w:type="dxa"/>
-          </w:tcPr>
-          <w:p>
-            <w:pPr>
-              <w:jc w:val="center"/>
-            </w:pPr>
-            <w:r>
-              <w:t>F1-score</w:t>
-            </w:r>
-          </w:p>
-        </w:tc>
-        <w:tc>
-          <w:tcPr>
-            <w:tcW w:w="1999" w:type="dxa"/>
+            <w:tcW w:w="1091" w:type="pct"/>
           </w:tcPr>
           <w:p>
             <w:pPr>
@@ -4684,7 +4988,26 @@
       <w:tr>
         <w:tc>
           <w:tcPr>
-            <w:tcW w:w="1649" w:type="dxa"/>
+            <w:tcW w:w="1726" w:type="pct"/>
+          </w:tcPr>
+          <w:p>
+            <w:pPr>
+              <w:jc w:val="center"/>
+              <w:rPr>
+                <w:lang w:val="vi-VN"/>
+              </w:rPr>
+            </w:pPr>
+            <w:r>
+              <w:rPr>
+                <w:lang w:val="vi-VN"/>
+              </w:rPr>
+              <w:t>0.3</w:t>
+            </w:r>
+          </w:p>
+        </w:tc>
+        <w:tc>
+          <w:tcPr>
+            <w:tcW w:w="1091" w:type="pct"/>
           </w:tcPr>
           <w:p>
             <w:pPr>
@@ -4694,36 +5017,17 @@
               </w:rPr>
             </w:pPr>
             <w:r>
-              <w:rPr>
-                <w:lang w:val="vi-VN"/>
-              </w:rPr>
-              <w:t>0.3</w:t>
-            </w:r>
-          </w:p>
-        </w:tc>
-        <w:tc>
-          <w:tcPr>
-            <w:tcW w:w="1957" w:type="dxa"/>
+              <w:t>0.7</w:t>
+            </w:r>
+          </w:p>
+        </w:tc>
+        <w:tc>
+          <w:tcPr>
+            <w:tcW w:w="1091" w:type="pct"/>
           </w:tcPr>
           <w:p>
             <w:pPr>
               <w:jc w:val="right"/>
-              <w:rPr>
-                <w:lang w:val="vi-VN"/>
-              </w:rPr>
-            </w:pPr>
-            <w:r>
-              <w:t>0.7</w:t>
-            </w:r>
-          </w:p>
-        </w:tc>
-        <w:tc>
-          <w:tcPr>
-            <w:tcW w:w="1860" w:type="dxa"/>
-          </w:tcPr>
-          <w:p>
-            <w:pPr>
-              <w:jc w:val="right"/>
             </w:pPr>
             <w:r>
               <w:t>0.37</w:t>
@@ -4732,20 +5036,7 @@
         </w:tc>
         <w:tc>
           <w:tcPr>
-            <w:tcW w:w="1823" w:type="dxa"/>
-          </w:tcPr>
-          <w:p>
-            <w:pPr>
-              <w:jc w:val="right"/>
-            </w:pPr>
-            <w:r>
-              <w:t>0.48</w:t>
-            </w:r>
-          </w:p>
-        </w:tc>
-        <w:tc>
-          <w:tcPr>
-            <w:tcW w:w="1999" w:type="dxa"/>
+            <w:tcW w:w="1091" w:type="pct"/>
           </w:tcPr>
           <w:p>
             <w:pPr>
@@ -4761,7 +5052,26 @@
       <w:tr>
         <w:tc>
           <w:tcPr>
-            <w:tcW w:w="1649" w:type="dxa"/>
+            <w:tcW w:w="1726" w:type="pct"/>
+          </w:tcPr>
+          <w:p>
+            <w:pPr>
+              <w:jc w:val="center"/>
+              <w:rPr>
+                <w:lang w:val="vi-VN"/>
+              </w:rPr>
+            </w:pPr>
+            <w:r>
+              <w:rPr>
+                <w:lang w:val="vi-VN"/>
+              </w:rPr>
+              <w:t>0.5</w:t>
+            </w:r>
+          </w:p>
+        </w:tc>
+        <w:tc>
+          <w:tcPr>
+            <w:tcW w:w="1091" w:type="pct"/>
           </w:tcPr>
           <w:p>
             <w:pPr>
@@ -4774,13 +5084,13 @@
               <w:rPr>
                 <w:lang w:val="vi-VN"/>
               </w:rPr>
-              <w:t>0.5</w:t>
-            </w:r>
-          </w:p>
-        </w:tc>
-        <w:tc>
-          <w:tcPr>
-            <w:tcW w:w="1957" w:type="dxa"/>
+              <w:t>0.64</w:t>
+            </w:r>
+          </w:p>
+        </w:tc>
+        <w:tc>
+          <w:tcPr>
+            <w:tcW w:w="1091" w:type="pct"/>
           </w:tcPr>
           <w:p>
             <w:pPr>
@@ -4793,51 +5103,13 @@
               <w:rPr>
                 <w:lang w:val="vi-VN"/>
               </w:rPr>
-              <w:t>0.64</w:t>
-            </w:r>
-          </w:p>
-        </w:tc>
-        <w:tc>
-          <w:tcPr>
-            <w:tcW w:w="1860" w:type="dxa"/>
-          </w:tcPr>
-          <w:p>
-            <w:pPr>
-              <w:jc w:val="right"/>
-              <w:rPr>
-                <w:lang w:val="vi-VN"/>
-              </w:rPr>
-            </w:pPr>
-            <w:r>
-              <w:rPr>
-                <w:lang w:val="vi-VN"/>
-              </w:rPr>
               <w:t>0.33</w:t>
             </w:r>
           </w:p>
         </w:tc>
         <w:tc>
           <w:tcPr>
-            <w:tcW w:w="1823" w:type="dxa"/>
-          </w:tcPr>
-          <w:p>
-            <w:pPr>
-              <w:jc w:val="right"/>
-              <w:rPr>
-                <w:lang w:val="vi-VN"/>
-              </w:rPr>
-            </w:pPr>
-            <w:r>
-              <w:rPr>
-                <w:lang w:val="vi-VN"/>
-              </w:rPr>
-              <w:t>0.44</w:t>
-            </w:r>
-          </w:p>
-        </w:tc>
-        <w:tc>
-          <w:tcPr>
-            <w:tcW w:w="1999" w:type="dxa"/>
+            <w:tcW w:w="1091" w:type="pct"/>
           </w:tcPr>
           <w:p>
             <w:pPr>
@@ -4909,11 +5181,7 @@
         <w:t>1.042</w:t>
       </w:r>
       <w:r>
-        <w:t xml:space="preserve"> FPS trên máy tính nhúng Raspberry Pi model 4B (sau đây gọi tắt là Pi). Chu kỳ trung bình tối thiểu một </w:t>
-      </w:r>
-      <w:r>
-        <w:lastRenderedPageBreak/>
-        <w:t>vòng lặp xử lý của hệ thống trên thiết bị Pi là 1532ms</w:t>
+        <w:t xml:space="preserve"> FPS trên máy tính nhúng Raspberry Pi model 4B (sau đây gọi tắt là Pi). Chu kỳ trung bình tối thiểu một vòng lặp xử lý của hệ thống trên thiết bị Pi là 1532ms</w:t>
       </w:r>
       <w:r>
         <w:t>, gồm thời gian chụp ảnh và thời gian suy diễn</w:t>
@@ -4944,8 +5212,14 @@
           <w:p>
             <w:pPr>
               <w:jc w:val="center"/>
-            </w:pPr>
-            <w:r>
+              <w:rPr>
+                <w:b/>
+              </w:rPr>
+            </w:pPr>
+            <w:r>
+              <w:rPr>
+                <w:b/>
+              </w:rPr>
               <w:t>Tiêu chí</w:t>
             </w:r>
           </w:p>
@@ -4958,11 +5232,20 @@
           <w:p>
             <w:pPr>
               <w:jc w:val="center"/>
-            </w:pPr>
-            <w:r>
+              <w:rPr>
+                <w:b/>
+              </w:rPr>
+            </w:pPr>
+            <w:r>
+              <w:rPr>
+                <w:b/>
+              </w:rPr>
               <w:t>Thời gian suy diễn trung bình</w:t>
             </w:r>
             <w:r>
+              <w:rPr>
+                <w:b/>
+              </w:rPr>
               <w:br/>
               <w:t>(ms)</w:t>
             </w:r>
@@ -4976,13 +5259,40 @@
           <w:p>
             <w:pPr>
               <w:jc w:val="center"/>
-            </w:pPr>
-            <w:r>
+              <w:rPr>
+                <w:b/>
+              </w:rPr>
+            </w:pPr>
+            <w:r>
+              <w:rPr>
+                <w:b/>
+              </w:rPr>
               <w:t>FPS</w:t>
             </w:r>
             <w:r>
+              <w:rPr>
+                <w:b/>
+              </w:rPr>
               <w:br/>
-              <w:t>(frame)</w:t>
+              <w:t>(</w:t>
+            </w:r>
+            <w:r>
+              <w:rPr>
+                <w:b/>
+              </w:rPr>
+              <w:t>khung xử lý</w:t>
+            </w:r>
+            <w:r>
+              <w:rPr>
+                <w:b/>
+              </w:rPr>
+              <w:t>/s</w:t>
+            </w:r>
+            <w:r>
+              <w:rPr>
+                <w:b/>
+              </w:rPr>
+              <w:t>)</w:t>
             </w:r>
           </w:p>
         </w:tc>
@@ -4994,11 +5304,20 @@
           <w:p>
             <w:pPr>
               <w:jc w:val="center"/>
-            </w:pPr>
-            <w:r>
+              <w:rPr>
+                <w:b/>
+              </w:rPr>
+            </w:pPr>
+            <w:r>
+              <w:rPr>
+                <w:b/>
+              </w:rPr>
               <w:t>Chu kỳ xử lý trung bình tối thiểu</w:t>
             </w:r>
             <w:r>
+              <w:rPr>
+                <w:b/>
+              </w:rPr>
               <w:br/>
               <w:t>(ms)</w:t>
             </w:r>
@@ -5012,11 +5331,20 @@
           <w:p>
             <w:pPr>
               <w:jc w:val="center"/>
-            </w:pPr>
-            <w:r>
+              <w:rPr>
+                <w:b/>
+              </w:rPr>
+            </w:pPr>
+            <w:r>
+              <w:rPr>
+                <w:b/>
+              </w:rPr>
               <w:t>Thời gian thông báo 1 vật cản ra loa</w:t>
             </w:r>
             <w:r>
+              <w:rPr>
+                <w:b/>
+              </w:rPr>
               <w:br/>
               <w:t>(ms)</w:t>
             </w:r>
@@ -5119,9 +5447,286 @@
     </w:p>
     <w:p>
       <w:pPr>
+        <w:pStyle w:val="ListParagraph"/>
+        <w:numPr>
+          <w:ilvl w:val="0"/>
+          <w:numId w:val="12"/>
+        </w:numPr>
+      </w:pPr>
+      <w:r>
+        <w:t>Để thông báo dữ liệu nhận diện được ra loa áp điện, nhóm ánh xạ mỗi lớp vật cản thành một tần số âm, mỗi âm thanh được phát ra liên tiếp nhau trong thời gian 0.5 giây/âm thanh. Cách ánh xạ được cho theo bảng dưới đây</w:t>
+      </w:r>
+      <w:r>
+        <w:t>.</w:t>
+      </w:r>
+    </w:p>
+    <w:tbl>
+      <w:tblPr>
+        <w:tblStyle w:val="TableGrid"/>
+        <w:tblW w:w="0" w:type="auto"/>
+        <w:tblLook w:val="04A0" w:firstRow="1" w:lastRow="0" w:firstColumn="1" w:lastColumn="0" w:noHBand="0" w:noVBand="1"/>
+      </w:tblPr>
+      <w:tblGrid>
+        <w:gridCol w:w="4644"/>
+        <w:gridCol w:w="4644"/>
+      </w:tblGrid>
+      <w:tr>
+        <w:tc>
+          <w:tcPr>
+            <w:tcW w:w="9288" w:type="dxa"/>
+            <w:gridSpan w:val="2"/>
+          </w:tcPr>
+          <w:p>
+            <w:pPr>
+              <w:jc w:val="center"/>
+              <w:rPr>
+                <w:i/>
+              </w:rPr>
+            </w:pPr>
+            <w:r>
+              <w:rPr>
+                <w:i/>
+              </w:rPr>
+              <w:t>Tần số tối thiểu: 110 (nố</w:t>
+            </w:r>
+            <w:r>
+              <w:rPr>
+                <w:i/>
+              </w:rPr>
+              <w:t>t La quãng 2 - A2</w:t>
+            </w:r>
+            <w:r>
+              <w:rPr>
+                <w:i/>
+              </w:rPr>
+              <w:t>)</w:t>
+            </w:r>
+          </w:p>
+          <w:p>
+            <w:pPr>
+              <w:jc w:val="center"/>
+            </w:pPr>
+            <w:r>
+              <w:rPr>
+                <w:i/>
+              </w:rPr>
+              <w:t xml:space="preserve">Tần số tối đa: 1975.5 (nốt </w:t>
+            </w:r>
+            <w:r>
+              <w:rPr>
+                <w:i/>
+              </w:rPr>
+              <w:t xml:space="preserve">Si quãng 6 - </w:t>
+            </w:r>
+            <w:r>
+              <w:rPr>
+                <w:i/>
+              </w:rPr>
+              <w:t>B6)</w:t>
+            </w:r>
+          </w:p>
+        </w:tc>
+      </w:tr>
+      <w:tr>
+        <w:tc>
+          <w:tcPr>
+            <w:tcW w:w="4644" w:type="dxa"/>
+          </w:tcPr>
+          <w:p>
+            <w:pPr>
+              <w:jc w:val="center"/>
+              <w:rPr>
+                <w:b/>
+              </w:rPr>
+            </w:pPr>
+            <w:r>
+              <w:rPr>
+                <w:b/>
+              </w:rPr>
+              <w:t>Tên lớp vật cản</w:t>
+            </w:r>
+          </w:p>
+        </w:tc>
+        <w:tc>
+          <w:tcPr>
+            <w:tcW w:w="4644" w:type="dxa"/>
+          </w:tcPr>
+          <w:p>
+            <w:pPr>
+              <w:jc w:val="center"/>
+              <w:rPr>
+                <w:b/>
+              </w:rPr>
+            </w:pPr>
+            <w:r>
+              <w:rPr>
+                <w:b/>
+              </w:rPr>
+              <w:t>Tần số âm phát ra loa</w:t>
+            </w:r>
+          </w:p>
+        </w:tc>
+      </w:tr>
+      <w:tr>
+        <w:tc>
+          <w:tcPr>
+            <w:tcW w:w="4644" w:type="dxa"/>
+          </w:tcPr>
+          <w:p>
+            <w:pPr>
+              <w:jc w:val="center"/>
+            </w:pPr>
+            <w:r>
+              <w:t>Person</w:t>
+            </w:r>
+          </w:p>
+        </w:tc>
+        <w:tc>
+          <w:tcPr>
+            <w:tcW w:w="4644" w:type="dxa"/>
+            <w:vAlign w:val="center"/>
+          </w:tcPr>
+          <w:p>
+            <w:pPr>
+              <w:jc w:val="right"/>
+            </w:pPr>
+            <w:r>
+              <w:t>110</w:t>
+            </w:r>
+          </w:p>
+        </w:tc>
+      </w:tr>
+      <w:tr>
+        <w:tc>
+          <w:tcPr>
+            <w:tcW w:w="4644" w:type="dxa"/>
+          </w:tcPr>
+          <w:p>
+            <w:pPr>
+              <w:jc w:val="center"/>
+            </w:pPr>
+            <w:r>
+              <w:t>Car</w:t>
+            </w:r>
+          </w:p>
+        </w:tc>
+        <w:tc>
+          <w:tcPr>
+            <w:tcW w:w="4644" w:type="dxa"/>
+            <w:vAlign w:val="center"/>
+          </w:tcPr>
+          <w:p>
+            <w:pPr>
+              <w:jc w:val="right"/>
+            </w:pPr>
+            <w:r>
+              <w:t>731</w:t>
+            </w:r>
+          </w:p>
+        </w:tc>
+      </w:tr>
+      <w:tr>
+        <w:tc>
+          <w:tcPr>
+            <w:tcW w:w="4644" w:type="dxa"/>
+          </w:tcPr>
+          <w:p>
+            <w:pPr>
+              <w:jc w:val="center"/>
+            </w:pPr>
+            <w:r>
+              <w:t>Motorcycle</w:t>
+            </w:r>
+          </w:p>
+        </w:tc>
+        <w:tc>
+          <w:tcPr>
+            <w:tcW w:w="4644" w:type="dxa"/>
+            <w:vAlign w:val="center"/>
+          </w:tcPr>
+          <w:p>
+            <w:pPr>
+              <w:jc w:val="right"/>
+            </w:pPr>
+            <w:r>
+              <w:t>1353</w:t>
+            </w:r>
+          </w:p>
+        </w:tc>
+      </w:tr>
+      <w:tr>
+        <w:tc>
+          <w:tcPr>
+            <w:tcW w:w="4644" w:type="dxa"/>
+          </w:tcPr>
+          <w:p>
+            <w:pPr>
+              <w:jc w:val="center"/>
+            </w:pPr>
+            <w:r>
+              <w:t>Vinh</w:t>
+            </w:r>
+          </w:p>
+        </w:tc>
+        <w:tc>
+          <w:tcPr>
+            <w:tcW w:w="4644" w:type="dxa"/>
+            <w:vAlign w:val="center"/>
+          </w:tcPr>
+          <w:p>
+            <w:pPr>
+              <w:jc w:val="right"/>
+            </w:pPr>
+            <w:r>
+              <w:t>1975</w:t>
+            </w:r>
+          </w:p>
+        </w:tc>
+      </w:tr>
+    </w:tbl>
+    <w:p/>
+    <w:p>
+      <w:pPr>
+        <w:pStyle w:val="ListParagraph"/>
+        <w:numPr>
+          <w:ilvl w:val="0"/>
+          <w:numId w:val="12"/>
+        </w:numPr>
+      </w:pPr>
+      <w:r>
+        <w:lastRenderedPageBreak/>
+        <w:t xml:space="preserve">Hệ thống được kiểm thử bằng cách: người dùng A đeo thiết bị vi xử lý và đi bộ trên đoạn đường 100m, đồng thời người dùng B truy cập trang web của hệ thống </w:t>
+      </w:r>
+      <w:r>
+        <w:t xml:space="preserve">trong mạng WLAN </w:t>
+      </w:r>
+      <w:r>
+        <w:t xml:space="preserve">để theo dõi sự thay đổi tọa độ của người A trên bản đồ của trang web. Kết quả </w:t>
+      </w:r>
+      <w:r>
+        <w:t xml:space="preserve">đạt được </w:t>
+      </w:r>
+      <w:r>
+        <w:t xml:space="preserve">là thiết bị trên người A có thể nhận diện được các vật cản và phát thông báo chính xác ra loa, tọa độ GPS của người A cũng được gửi tới web server và người B theo dõi được </w:t>
+      </w:r>
+      <w:r>
+        <w:t xml:space="preserve">di chuyển của người A trên suốt quãng đường 100m với sai số </w:t>
+      </w:r>
+      <w:r>
+        <w:t>vị trí theo chiều ngang</w:t>
+      </w:r>
+      <w:r>
+        <w:t xml:space="preserve"> xấp xỉ </w:t>
+      </w:r>
+      <w:r>
+        <w:t>2.5 m.</w:t>
+      </w:r>
+    </w:p>
+    <w:p>
+      <w:pPr>
         <w:pStyle w:val="Heading1"/>
       </w:pPr>
-      <w:bookmarkStart w:id="10" w:name="_Toc78293108"/>
+      <w:bookmarkStart w:id="10" w:name="_Toc79870952"/>
       <w:r>
         <w:t>K</w:t>
       </w:r>
@@ -5145,58 +5750,109 @@
       </w:r>
     </w:p>
     <w:p>
-      <w:pPr>
+      <w:r>
+        <w:t>Kết quả kiểm thử cho thấy hệ thống có tính IoT tốt, chức năng cơ bản của từng module được đảm bảo. Tuy nhiên h</w:t>
+      </w:r>
+      <w:r>
+        <w:t>ệ thống có nhiều khả năng phát triển trong tương lai nếu có thêm kinh phí và thời gian</w:t>
+      </w:r>
+      <w:r>
+        <w:t xml:space="preserve"> phát triển</w:t>
+      </w:r>
+      <w:r>
+        <w:t>: phát hiện tường ở cự ly gần bằng sóng siêu âm, cải thiện mô hình nhận diện bằng bộ dữ liệu mới được chọn lọc chất lượng và đầy đủ hơn</w:t>
+      </w:r>
+      <w:r>
         <w:rPr>
           <w:lang w:val="vi-VN"/>
         </w:rPr>
-      </w:pPr>
-      <w:r>
-        <w:t>Hệ thống có nhiều khả năng phát triển trong tương lai nếu có thêm kinh phí và thời gian: phát hiện tường ở cự ly gần bằng sóng siêu âm, cải thiện mô hình nhận diện bằng bộ dữ liệu mới được chọn lọc chất lượng và đầy đủ hơn</w:t>
-      </w:r>
-      <w:r>
+        <w:t>.</w:t>
+      </w:r>
+    </w:p>
+    <w:p>
+      <w:pPr>
+        <w:pStyle w:val="Heading1"/>
         <w:rPr>
           <w:lang w:val="vi-VN"/>
         </w:rPr>
+      </w:pPr>
+      <w:bookmarkStart w:id="11" w:name="_Toc79870953"/>
+      <w:r>
+        <w:rPr>
+          <w:lang w:val="vi-VN"/>
+        </w:rPr>
+        <w:t>Danh mục t</w:t>
+      </w:r>
+      <w:r>
+        <w:rPr>
+          <w:lang w:val="vi-VN"/>
+        </w:rPr>
+        <w:t>ài liệu tham khảo</w:t>
+      </w:r>
+      <w:bookmarkEnd w:id="11"/>
+    </w:p>
+    <w:p>
+      <w:pPr>
+        <w:pStyle w:val="ListParagraph"/>
+      </w:pPr>
+      <w:r>
+        <w:t xml:space="preserve">Rupert R A Bourne, Jaimie Adelson, Seth Flaxman, Paul Briant, Michele Bottone, Theo Vos, Kovin Naidoo, Tasanee Braithwaite, Maria Cicinelli, Jost Jonas, Hans Limburg, Serge Resnikoff, Alex Silvester, Vinay Nangia, Hugh R Taylor; </w:t>
+      </w:r>
+      <w:r>
+        <w:rPr>
+          <w:i/>
+        </w:rPr>
+        <w:t>Global Prevalence of Blindness and Distance and Near Vision Impairment in 2020: progress towards the Vision 2020 targets and what the future holds</w:t>
+      </w:r>
+      <w:r>
+        <w:t>.. Invest. Ophthalmol. Vis. Sci. 2020;61(7):2317.</w:t>
+      </w:r>
+    </w:p>
+    <w:p>
+      <w:pPr>
+        <w:pStyle w:val="ListParagraph"/>
+      </w:pPr>
+      <w:r>
+        <w:t xml:space="preserve">Mai, K., (2019). </w:t>
+      </w:r>
+      <w:r>
+        <w:rPr>
+          <w:i/>
+        </w:rPr>
+        <w:t>Việt Nam có khoảng 2 triệu người mù và thị lực kém</w:t>
+      </w:r>
+      <w:r>
+        <w:t xml:space="preserve">. Sức khỏe và Đời sống. </w:t>
+      </w:r>
+      <w:r>
+        <w:t>https://suckhoedoisong.vn/khoang-2-trieu-nguoi-mu-va-thi-luc-kem-1-3-nguoi-ngheo-khong-co-tien-dieu-tri-tim-lai-anh-sang-n164407.html</w:t>
+      </w:r>
+      <w:r>
         <w:t>.</w:t>
       </w:r>
     </w:p>
     <w:p>
       <w:pPr>
-        <w:pStyle w:val="Heading1"/>
-        <w:rPr>
-          <w:lang w:val="vi-VN"/>
-        </w:rPr>
-      </w:pPr>
-      <w:bookmarkStart w:id="11" w:name="_Toc78293109"/>
-      <w:r>
-        <w:rPr>
-          <w:lang w:val="vi-VN"/>
-        </w:rPr>
-        <w:t>Danh mục t</w:t>
-      </w:r>
-      <w:r>
-        <w:rPr>
-          <w:lang w:val="vi-VN"/>
-        </w:rPr>
-        <w:t>ài liệu tham khảo</w:t>
-      </w:r>
-      <w:bookmarkEnd w:id="11"/>
-    </w:p>
-    <w:p>
-      <w:pPr>
         <w:pStyle w:val="ListParagraph"/>
       </w:pPr>
       <w:r>
-        <w:t xml:space="preserve">Rupert R A Bourne, Jaimie Adelson, Seth Flaxman, Paul Briant, Michele Bottone, Theo Vos, Kovin Naidoo, Tasanee Braithwaite, Maria Cicinelli, Jost Jonas, Hans Limburg, Serge Resnikoff, Alex Silvester, Vinay Nangia, Hugh R Taylor; </w:t>
+        <w:t xml:space="preserve">Joshi, R. C., Yadav, S., Dutta, M. K., &amp; Travieso-Gonzalez, C. M. (2020). </w:t>
       </w:r>
       <w:r>
         <w:rPr>
           <w:i/>
         </w:rPr>
-        <w:t>Global Prevalence of Blindness and Distance and Near Vision Impairment in 2020: progress towards the Vision 2020 targets and what the future holds</w:t>
-      </w:r>
-      <w:r>
-        <w:t>.. Invest. Ophthalmol. Vis. Sci. 2020;61(7):2317.</w:t>
+        <w:t xml:space="preserve">Efficient Multi-Object Detection and Smart Navigation Using Artificial </w:t>
+      </w:r>
+      <w:r>
+        <w:rPr>
+          <w:i/>
+        </w:rPr>
+        <w:lastRenderedPageBreak/>
+        <w:t>Intelligence for Visually Impaired People</w:t>
+      </w:r>
+      <w:r>
+        <w:t>. Entropy (Basel, Switzerland), 22(9), 941.</w:t>
       </w:r>
     </w:p>
     <w:p>
@@ -5204,40 +5860,128 @@
         <w:pStyle w:val="ListParagraph"/>
       </w:pPr>
       <w:r>
-        <w:t xml:space="preserve">Mai, K., (2019). </w:t>
+        <w:t xml:space="preserve">Jiang, R., Lin, Q., &amp; Qu, S. (2016). </w:t>
       </w:r>
       <w:r>
         <w:rPr>
           <w:i/>
         </w:rPr>
-        <w:t>Việt Nam có khoảng 2 triệu người mù và thị lực kém</w:t>
-      </w:r>
-      <w:r>
-        <w:t xml:space="preserve">. Sức khỏe và Đời sống. </w:t>
-      </w:r>
-      <w:r>
-        <w:t>https://suckhoedoisong.vn/khoang-2-trieu-nguoi-mu-va-thi-luc-kem-1-3-nguoi-ngheo-khong-co-tien-dieu-tri-tim-lai-anh-sang-n164407.html</w:t>
+        <w:t>Let blind people see: real-time visual recognition with results converted to 3D audio</w:t>
+      </w:r>
+      <w:r>
+        <w:t>. Report No. 218, Standord University, Stanford, USA.</w:t>
+      </w:r>
+    </w:p>
+    <w:p>
+      <w:pPr>
+        <w:pStyle w:val="ListParagraph"/>
+      </w:pPr>
+      <w:r>
+        <w:t xml:space="preserve">Mandhala, V. N., Bhattacharyya, D., Vamsi, B., &amp; Thirupathi Rao, N. (2020). </w:t>
+      </w:r>
+      <w:r>
+        <w:rPr>
+          <w:i/>
+        </w:rPr>
+        <w:t>Object detection using machine learning for visually impaired people</w:t>
+      </w:r>
+      <w:r>
+        <w:t>. International Journal of Current Research and Review, 12(20), 157-167.</w:t>
+      </w:r>
+    </w:p>
+    <w:p>
+      <w:pPr>
+        <w:pStyle w:val="ListParagraph"/>
+      </w:pPr>
+      <w:r>
+        <w:t>Quoc Hung, N., Thi Than</w:t>
+      </w:r>
+      <w:r>
+        <w:t>h Hai, T., Hai, V., Van Nam, H. &amp;</w:t>
+      </w:r>
+      <w:r>
+        <w:t xml:space="preserve"> Quang Hoan, N. (2016). </w:t>
+      </w:r>
+      <w:r>
+        <w:rPr>
+          <w:i/>
+        </w:rPr>
+        <w:t>Phát hiện và ước lượng khoảng cách vật cản, ứng dụng trọ giúp dẫn đường cho người khiếm thị</w:t>
+      </w:r>
+      <w:r>
+        <w:t>. Tạp chí khoa học công nghệ thông tin và truyền thông, Hà Nội, Việt Nam.</w:t>
+      </w:r>
+    </w:p>
+    <w:p>
+      <w:pPr>
+        <w:pStyle w:val="ListParagraph"/>
+      </w:pPr>
+      <w:r>
+        <w:t>Van Chuong, N</w:t>
+      </w:r>
+      <w:r>
+        <w:t>. (2019).</w:t>
+      </w:r>
+      <w:r>
+        <w:t xml:space="preserve"> </w:t>
+      </w:r>
+      <w:r>
+        <w:t>Nghiên cứu chế tạo thiết bị cảnh báo trước chướng ngại vật trong hoạt động đi lại của người khiếm thị</w:t>
       </w:r>
       <w:r>
         <w:t>.</w:t>
       </w:r>
+      <w:r>
+        <w:t xml:space="preserve"> </w:t>
+      </w:r>
+      <w:r>
+        <w:t>Viện công nghệ Thông tin và Truyền thông CDIT</w:t>
+      </w:r>
+      <w:r>
+        <w:t>, Hà Nội, Việt Nam.</w:t>
+      </w:r>
     </w:p>
     <w:p>
       <w:pPr>
         <w:pStyle w:val="ListParagraph"/>
       </w:pPr>
       <w:r>
-        <w:lastRenderedPageBreak/>
-        <w:t xml:space="preserve">Joshi, R. C., Yadav, S., Dutta, M. K., &amp; Travieso-Gonzalez, C. M. (2020). </w:t>
+        <w:t>Kononenko</w:t>
+      </w:r>
+      <w:r>
+        <w:t>, K. (</w:t>
+      </w:r>
+      <w:r>
+        <w:t>2017</w:t>
+      </w:r>
+      <w:r>
+        <w:t xml:space="preserve">, November 3). </w:t>
       </w:r>
       <w:r>
         <w:rPr>
           <w:i/>
         </w:rPr>
-        <w:t>Efficient Multi-Object Detection and Smart Navigation Using Artificial Intelligence for Visually Impaired People</w:t>
-      </w:r>
-      <w:r>
-        <w:t>. Entropy (Basel, Switzerland), 22(9), 941.</w:t>
+        <w:t>Going out to eat and understanding the basics of Express.js</w:t>
+      </w:r>
+      <w:r>
+        <w:rPr>
+          <w:i/>
+        </w:rPr>
+        <w:t>.</w:t>
+      </w:r>
+      <w:r>
+        <w:t xml:space="preserve"> </w:t>
+      </w:r>
+      <w:hyperlink r:id="rId15" w:history="1">
+        <w:r>
+          <w:rPr>
+            <w:rStyle w:val="Hyperlink"/>
+          </w:rPr>
+          <w:t>https://www.freecodecamp.org/news/going-out-to-eat-and-understanding-the-basics-of-express-js-f034a029fb66/</w:t>
+        </w:r>
+      </w:hyperlink>
+      <w:r>
+        <w:t>.</w:t>
       </w:r>
     </w:p>
     <w:p>
@@ -5245,16 +5989,27 @@
         <w:pStyle w:val="ListParagraph"/>
       </w:pPr>
       <w:r>
-        <w:t xml:space="preserve">Jiang, R., Lin, Q., &amp; Qu, S. (2016). </w:t>
+        <w:t xml:space="preserve">Sev, C. (2021, May 5). </w:t>
       </w:r>
       <w:r>
         <w:rPr>
           <w:i/>
         </w:rPr>
-        <w:t>Let blind people see: real-time visual recognition with results converted to 3D audio</w:t>
-      </w:r>
-      <w:r>
-        <w:t>. Report No. 218, Standord University, Stanford, USA.</w:t>
+        <w:t>How To Use EJS to Template Your Node Application</w:t>
+      </w:r>
+      <w:r>
+        <w:t xml:space="preserve">. </w:t>
+      </w:r>
+      <w:hyperlink r:id="rId16" w:history="1">
+        <w:r>
+          <w:rPr>
+            <w:rStyle w:val="Hyperlink"/>
+          </w:rPr>
+          <w:t>https://www.digitalocean.com/community/tutorials/how-to-use-ejs-to-template-your-node-application</w:t>
+        </w:r>
+      </w:hyperlink>
+      <w:r>
+        <w:t>.</w:t>
       </w:r>
     </w:p>
     <w:p>
@@ -5262,68 +6017,30 @@
         <w:pStyle w:val="ListParagraph"/>
       </w:pPr>
       <w:r>
-        <w:t xml:space="preserve">Mandhala, V. N., Bhattacharyya, D., Vamsi, B., &amp; Thirupathi Rao, N. (2020). </w:t>
+        <w:t>Franchetti</w:t>
+      </w:r>
+      <w:r>
+        <w:t xml:space="preserve">, J. (2021, July 22). </w:t>
       </w:r>
       <w:r>
         <w:rPr>
           <w:i/>
         </w:rPr>
-        <w:t>Object detection using machine learning for visually impaired people</w:t>
-      </w:r>
-      <w:r>
-        <w:t>. International Journal of Current Research and Review, 12(20), 157-167.</w:t>
-      </w:r>
-    </w:p>
-    <w:p>
-      <w:pPr>
-        <w:pStyle w:val="ListParagraph"/>
-      </w:pPr>
-      <w:r>
-        <w:t>Quoc Hung, N., Thi Than</w:t>
-      </w:r>
-      <w:r>
-        <w:t>h Hai, T., Hai, V., Van Nam, H. &amp;</w:t>
-      </w:r>
-      <w:r>
-        <w:t xml:space="preserve"> Quang Hoan, N. (2016). </w:t>
-      </w:r>
-      <w:r>
-        <w:rPr>
-          <w:i/>
-        </w:rPr>
-        <w:t>Phát hiện và ước lượng khoảng cách vật cản, ứng dụng trọ giúp dẫn đường cho người khiếm thị</w:t>
-      </w:r>
-      <w:r>
-        <w:t>. Tạp chí khoa học công nghệ thông tin và truyền thông, Hà Nội, Việt Nam.</w:t>
-      </w:r>
-    </w:p>
-    <w:p>
-      <w:pPr>
-        <w:pStyle w:val="ListParagraph"/>
-      </w:pPr>
-      <w:r>
-        <w:t>Van Chuong, N</w:t>
-      </w:r>
-      <w:r>
-        <w:t>. (2019).</w:t>
-      </w:r>
-      <w:r>
-        <w:t xml:space="preserve"> </w:t>
-      </w:r>
-      <w:r>
-        <w:t>Nghiên cứu chế tạo thiết bị cảnh báo trước chướng ngại vật trong hoạt động đi lại của người khiếm thị</w:t>
-      </w:r>
-      <w:r>
-        <w:t>.</w:t>
-      </w:r>
-      <w:r>
-        <w:t xml:space="preserve"> </w:t>
-      </w:r>
-      <w:r>
-        <w:t>Viện công nghệ Thông tin và Truyền thông CDIT</w:t>
-      </w:r>
-      <w:r>
-        <w:t>, Hà Nội, Việt Nam.</w:t>
+        <w:t>WebSockets and Node.js - testing WS and SockJS by building a web app</w:t>
+      </w:r>
+      <w:r>
+        <w:t xml:space="preserve">. </w:t>
+      </w:r>
+      <w:hyperlink r:id="rId17" w:history="1">
+        <w:r>
+          <w:rPr>
+            <w:rStyle w:val="Hyperlink"/>
+          </w:rPr>
+          <w:t>https://ably.com/blog/web-app-websockets-nodejs</w:t>
+        </w:r>
+      </w:hyperlink>
+      <w:r>
+        <w:t xml:space="preserve">. </w:t>
       </w:r>
     </w:p>
     <w:p>
@@ -5407,12 +6124,15 @@
         </w:rPr>
         <w:t xml:space="preserve">. </w:t>
       </w:r>
-      <w:r>
-        <w:rPr>
-          <w:lang w:val="vi-VN"/>
-        </w:rPr>
-        <w:t>http://pjreddie.com/darknet/</w:t>
-      </w:r>
+      <w:hyperlink r:id="rId18" w:history="1">
+        <w:r>
+          <w:rPr>
+            <w:rStyle w:val="Hyperlink"/>
+            <w:lang w:val="vi-VN"/>
+          </w:rPr>
+          <w:t>http://pjreddie.com/darknet/</w:t>
+        </w:r>
+      </w:hyperlink>
       <w:r>
         <w:rPr>
           <w:lang w:val="vi-VN"/>
@@ -6909,7 +7629,7 @@
   <w:abstractNum w:abstractNumId="13">
     <w:nsid w:val="5161433F"/>
     <w:multiLevelType w:val="hybridMultilevel"/>
-    <w:tmpl w:val="EE76A9F4"/>
+    <w:tmpl w:val="C99AC2E8"/>
     <w:lvl w:ilvl="0" w:tplc="4CB092DE">
       <w:numFmt w:val="bullet"/>
       <w:lvlText w:val="-"/>
@@ -7793,6 +8513,36 @@
     </w:lvlOverride>
   </w:num>
   <w:num w:numId="26">
+    <w:abstractNumId w:val="10"/>
+    <w:lvlOverride w:ilvl="0">
+      <w:startOverride w:val="1"/>
+    </w:lvlOverride>
+  </w:num>
+  <w:num w:numId="27">
+    <w:abstractNumId w:val="10"/>
+    <w:lvlOverride w:ilvl="0">
+      <w:startOverride w:val="1"/>
+    </w:lvlOverride>
+  </w:num>
+  <w:num w:numId="28">
+    <w:abstractNumId w:val="10"/>
+    <w:lvlOverride w:ilvl="0">
+      <w:startOverride w:val="1"/>
+    </w:lvlOverride>
+  </w:num>
+  <w:num w:numId="29">
+    <w:abstractNumId w:val="10"/>
+    <w:lvlOverride w:ilvl="0">
+      <w:startOverride w:val="1"/>
+    </w:lvlOverride>
+  </w:num>
+  <w:num w:numId="30">
+    <w:abstractNumId w:val="10"/>
+    <w:lvlOverride w:ilvl="0">
+      <w:startOverride w:val="1"/>
+    </w:lvlOverride>
+  </w:num>
+  <w:num w:numId="31">
     <w:abstractNumId w:val="10"/>
     <w:lvlOverride w:ilvl="0">
       <w:startOverride w:val="1"/>
@@ -7955,7 +8705,7 @@
   </w:latentStyles>
   <w:style w:type="paragraph" w:default="1" w:styleId="Normal">
     <w:name w:val="Normal"/>
-    <w:rsid w:val="00F13A93"/>
+    <w:rsid w:val="00F659F7"/>
     <w:pPr>
       <w:spacing w:before="120" w:line="360" w:lineRule="auto"/>
       <w:jc w:val="both"/>
@@ -8402,12 +9152,13 @@
   <w:style w:type="paragraph" w:customStyle="1" w:styleId="orderedtablelistpara">
     <w:name w:val="ordered table list para"/>
     <w:basedOn w:val="tablelistpara"/>
-    <w:rsid w:val="006C4768"/>
+    <w:rsid w:val="00DC65D8"/>
     <w:pPr>
       <w:numPr>
         <w:numId w:val="21"/>
       </w:numPr>
-      <w:ind w:left="318" w:hanging="241"/>
+      <w:ind w:left="317" w:hanging="238"/>
+      <w:contextualSpacing w:val="0"/>
     </w:pPr>
   </w:style>
   <w:style w:type="paragraph" w:styleId="TOC1">
@@ -8417,10 +9168,22 @@
     <w:autoRedefine/>
     <w:uiPriority w:val="39"/>
     <w:unhideWhenUsed/>
-    <w:rsid w:val="00162AC4"/>
+    <w:rsid w:val="00DC65D8"/>
     <w:pPr>
+      <w:tabs>
+        <w:tab w:val="left" w:pos="440"/>
+        <w:tab w:val="right" w:leader="dot" w:pos="9062"/>
+      </w:tabs>
       <w:spacing w:after="100"/>
     </w:pPr>
+  </w:style>
+  <w:style w:type="paragraph" w:styleId="Bibliography">
+    <w:name w:val="Bibliography"/>
+    <w:basedOn w:val="Normal"/>
+    <w:next w:val="Normal"/>
+    <w:uiPriority w:val="37"/>
+    <w:unhideWhenUsed/>
+    <w:rsid w:val="0022723E"/>
   </w:style>
 </w:styles>
 </file>
@@ -8579,7 +9342,7 @@
   </w:latentStyles>
   <w:style w:type="paragraph" w:default="1" w:styleId="Normal">
     <w:name w:val="Normal"/>
-    <w:rsid w:val="00F13A93"/>
+    <w:rsid w:val="00F659F7"/>
     <w:pPr>
       <w:spacing w:before="120" w:line="360" w:lineRule="auto"/>
       <w:jc w:val="both"/>
@@ -9026,12 +9789,13 @@
   <w:style w:type="paragraph" w:customStyle="1" w:styleId="orderedtablelistpara">
     <w:name w:val="ordered table list para"/>
     <w:basedOn w:val="tablelistpara"/>
-    <w:rsid w:val="006C4768"/>
+    <w:rsid w:val="00DC65D8"/>
     <w:pPr>
       <w:numPr>
         <w:numId w:val="21"/>
       </w:numPr>
-      <w:ind w:left="318" w:hanging="241"/>
+      <w:ind w:left="317" w:hanging="238"/>
+      <w:contextualSpacing w:val="0"/>
     </w:pPr>
   </w:style>
   <w:style w:type="paragraph" w:styleId="TOC1">
@@ -9041,10 +9805,22 @@
     <w:autoRedefine/>
     <w:uiPriority w:val="39"/>
     <w:unhideWhenUsed/>
-    <w:rsid w:val="00162AC4"/>
+    <w:rsid w:val="00DC65D8"/>
     <w:pPr>
+      <w:tabs>
+        <w:tab w:val="left" w:pos="440"/>
+        <w:tab w:val="right" w:leader="dot" w:pos="9062"/>
+      </w:tabs>
       <w:spacing w:after="100"/>
     </w:pPr>
+  </w:style>
+  <w:style w:type="paragraph" w:styleId="Bibliography">
+    <w:name w:val="Bibliography"/>
+    <w:basedOn w:val="Normal"/>
+    <w:next w:val="Normal"/>
+    <w:uiPriority w:val="37"/>
+    <w:unhideWhenUsed/>
+    <w:rsid w:val="0022723E"/>
   </w:style>
 </w:styles>
 </file>
@@ -9370,11 +10146,18 @@
 </file>
 
 <file path=customXml/item1.xml><?xml version="1.0" encoding="utf-8"?>
-<b:Sources xmlns:b="http://schemas.openxmlformats.org/officeDocument/2006/bibliography" xmlns="http://schemas.openxmlformats.org/officeDocument/2006/bibliography" SelectedStyle="\APA.XSL" StyleName="APA"/>
+<b:Sources xmlns:b="http://schemas.openxmlformats.org/officeDocument/2006/bibliography" xmlns="http://schemas.openxmlformats.org/officeDocument/2006/bibliography" SelectedStyle="\APA.XSL" StyleName="APA">
+  <b:Source>
+    <b:Tag>Placeholder1</b:Tag>
+    <b:SourceType>Book</b:SourceType>
+    <b:Guid>{F3DE4507-9BDE-4E00-BA5F-A1D3EF8DA792}</b:Guid>
+    <b:RefOrder>1</b:RefOrder>
+  </b:Source>
+</b:Sources>
 </file>
 
 <file path=customXml/itemProps1.xml><?xml version="1.0" encoding="utf-8"?>
-<ds:datastoreItem xmlns:ds="http://schemas.openxmlformats.org/officeDocument/2006/customXml" ds:itemID="{02200AC9-9124-48A1-806F-02EC4476A6A1}">
+<ds:datastoreItem xmlns:ds="http://schemas.openxmlformats.org/officeDocument/2006/customXml" ds:itemID="{5D82534E-A2FC-4571-B838-E9F186243A54}">
   <ds:schemaRefs>
     <ds:schemaRef ds:uri="http://schemas.openxmlformats.org/officeDocument/2006/bibliography"/>
   </ds:schemaRefs>

</xml_diff>